<commit_message>
Some little additions to SAD document, like change date and stuf (Jeroen)
</commit_message>
<xml_diff>
--- a/SAD/Software_Architecture_Document1.0.docx
+++ b/SAD/Software_Architecture_Document1.0.docx
@@ -1,6 +1,6 @@
 
 <file path=word/document.xml><?xml version="1.0" encoding="utf-8"?>
-<w:document xmlns:wpc="http://schemas.microsoft.com/office/word/2010/wordprocessingCanvas" xmlns:mc="http://schemas.openxmlformats.org/markup-compatibility/2006" xmlns:o="urn:schemas-microsoft-com:office:office" xmlns:r="http://schemas.openxmlformats.org/officeDocument/2006/relationships" xmlns:m="http://schemas.openxmlformats.org/officeDocument/2006/math" xmlns:v="urn:schemas-microsoft-com:vml" xmlns:wp14="http://schemas.microsoft.com/office/word/2010/wordprocessingDrawing" xmlns:wp="http://schemas.openxmlformats.org/drawingml/2006/wordprocessingDrawing" xmlns:w10="urn:schemas-microsoft-com:office:word" xmlns:w="http://schemas.openxmlformats.org/wordprocessingml/2006/main" xmlns:w14="http://schemas.microsoft.com/office/word/2010/wordml" xmlns:wpg="http://schemas.microsoft.com/office/word/2010/wordprocessingGroup" xmlns:wpi="http://schemas.microsoft.com/office/word/2010/wordprocessingInk" xmlns:wne="http://schemas.microsoft.com/office/word/2006/wordml" xmlns:wps="http://schemas.microsoft.com/office/word/2010/wordprocessingShape" mc:Ignorable="w14 wp14">
+<w:document xmlns:ve="http://schemas.openxmlformats.org/markup-compatibility/2006" xmlns:o="urn:schemas-microsoft-com:office:office" xmlns:r="http://schemas.openxmlformats.org/officeDocument/2006/relationships" xmlns:m="http://schemas.openxmlformats.org/officeDocument/2006/math" xmlns:v="urn:schemas-microsoft-com:vml" xmlns:wp="http://schemas.openxmlformats.org/drawingml/2006/wordprocessingDrawing" xmlns:w10="urn:schemas-microsoft-com:office:word" xmlns:w="http://schemas.openxmlformats.org/wordprocessingml/2006/main" xmlns:wne="http://schemas.microsoft.com/office/word/2006/wordml">
   <w:body>
     <w:sdt>
       <w:sdtPr>
@@ -26,7 +26,7 @@
             <w:tblBorders>
               <w:left w:val="single" w:sz="18" w:space="0" w:color="4F81BD" w:themeColor="accent1"/>
             </w:tblBorders>
-            <w:tblLook w:val="04A0" w:firstRow="1" w:lastRow="0" w:firstColumn="1" w:lastColumn="0" w:noHBand="0" w:noVBand="1"/>
+            <w:tblLook w:val="04A0"/>
           </w:tblPr>
           <w:tblGrid>
             <w:gridCol w:w="7442"/>
@@ -45,7 +45,6 @@
                 <w:dataBinding w:prefixMappings="xmlns:ns0='http://schemas.openxmlformats.org/officeDocument/2006/extended-properties'" w:xpath="/ns0:Properties[1]/ns0:Company[1]" w:storeItemID="{6668398D-A668-4E3E-A5EB-62B293D839F1}"/>
                 <w:text/>
               </w:sdtPr>
-              <w:sdtEndPr/>
               <w:sdtContent>
                 <w:tc>
                   <w:tcPr>
@@ -96,7 +95,6 @@
                   <w:dataBinding w:prefixMappings="xmlns:ns0='http://schemas.openxmlformats.org/package/2006/metadata/core-properties' xmlns:ns1='http://purl.org/dc/elements/1.1/'" w:xpath="/ns0:coreProperties[1]/ns1:title[1]" w:storeItemID="{6C3C8BC8-F283-45AE-878A-BAB7291924A1}"/>
                   <w:text/>
                 </w:sdtPr>
-                <w:sdtEndPr/>
                 <w:sdtContent>
                   <w:p>
                     <w:pPr>
@@ -136,7 +134,6 @@
                 <w:dataBinding w:prefixMappings="xmlns:ns0='http://schemas.openxmlformats.org/package/2006/metadata/core-properties' xmlns:ns1='http://purl.org/dc/elements/1.1/'" w:xpath="/ns0:coreProperties[1]/ns1:subject[1]" w:storeItemID="{6C3C8BC8-F283-45AE-878A-BAB7291924A1}"/>
                 <w:text/>
               </w:sdtPr>
-              <w:sdtEndPr/>
               <w:sdtContent>
                 <w:tc>
                   <w:tcPr>
@@ -173,7 +170,7 @@
           <w:tblPr>
             <w:tblpPr w:leftFromText="187" w:rightFromText="187" w:horzAnchor="margin" w:tblpXSpec="center" w:tblpYSpec="bottom"/>
             <w:tblW w:w="4000" w:type="pct"/>
-            <w:tblLook w:val="04A0" w:firstRow="1" w:lastRow="0" w:firstColumn="1" w:lastColumn="0" w:noHBand="0" w:noVBand="1"/>
+            <w:tblLook w:val="04A0"/>
           </w:tblPr>
           <w:tblGrid>
             <w:gridCol w:w="7442"/>
@@ -193,6 +190,7 @@
                 <w:sdtPr>
                   <w:rPr>
                     <w:color w:val="4F81BD" w:themeColor="accent1"/>
+                    <w:lang w:val="nl-NL"/>
                   </w:rPr>
                   <w:alias w:val="Auteur"/>
                   <w:id w:val="13406928"/>
@@ -202,18 +200,19 @@
                   <w:dataBinding w:prefixMappings="xmlns:ns0='http://schemas.openxmlformats.org/package/2006/metadata/core-properties' xmlns:ns1='http://purl.org/dc/elements/1.1/'" w:xpath="/ns0:coreProperties[1]/ns1:creator[1]" w:storeItemID="{6C3C8BC8-F283-45AE-878A-BAB7291924A1}"/>
                   <w:text/>
                 </w:sdtPr>
-                <w:sdtEndPr/>
                 <w:sdtContent>
                   <w:p>
                     <w:pPr>
                       <w:pStyle w:val="NoSpacing"/>
                       <w:rPr>
                         <w:color w:val="4F81BD" w:themeColor="accent1"/>
+                        <w:lang w:val="nl-NL"/>
                       </w:rPr>
                     </w:pPr>
                     <w:r>
                       <w:rPr>
                         <w:color w:val="4F81BD" w:themeColor="accent1"/>
+                        <w:lang w:val="nl-NL"/>
                       </w:rPr>
                       <w:t>Hanna Hermsen     474296                                                                                      Jeroen Jansen         483264</w:t>
                     </w:r>
@@ -227,9 +226,6 @@
                   </w:rPr>
                   <w:alias w:val="Datum"/>
                   <w:id w:val="13406932"/>
-                  <w:placeholder>
-                    <w:docPart w:val="5EBD7296503E4E9DA7E85535BCAB381D"/>
-                  </w:placeholder>
                   <w:dataBinding w:prefixMappings="xmlns:ns0='http://schemas.microsoft.com/office/2006/coverPageProps'" w:xpath="/ns0:CoverPageProperties[1]/ns0:PublishDate[1]" w:storeItemID="{55AF091B-3C7A-41E3-B477-F2FDAA23CFDA}"/>
                   <w:date w:fullDate="2014-05-14T00:00:00Z">
                     <w:dateFormat w:val="d-M-yyyy"/>
@@ -238,26 +234,21 @@
                     <w:calendar w:val="gregorian"/>
                   </w:date>
                 </w:sdtPr>
-                <w:sdtEndPr/>
                 <w:sdtContent>
                   <w:p>
                     <w:pPr>
                       <w:pStyle w:val="NoSpacing"/>
                       <w:rPr>
                         <w:color w:val="4F81BD" w:themeColor="accent1"/>
+                        <w:lang w:val="nl-NL"/>
                       </w:rPr>
                     </w:pPr>
                     <w:r>
                       <w:rPr>
                         <w:color w:val="4F81BD" w:themeColor="accent1"/>
+                        <w:lang w:val="nl-NL"/>
                       </w:rPr>
-                      <w:t>14</w:t>
-                    </w:r>
-                    <w:r>
-                      <w:rPr>
-                        <w:color w:val="4F81BD" w:themeColor="accent1"/>
-                      </w:rPr>
-                      <w:t>-5-2014</w:t>
+                      <w:t>14-5-2014</w:t>
                     </w:r>
                   </w:p>
                 </w:sdtContent>
@@ -267,29 +258,32 @@
                   <w:pStyle w:val="NoSpacing"/>
                   <w:rPr>
                     <w:color w:val="4F81BD" w:themeColor="accent1"/>
+                    <w:lang w:val="nl-NL"/>
                   </w:rPr>
                 </w:pPr>
-                <w:proofErr w:type="spellStart"/>
                 <w:r>
                   <w:rPr>
                     <w:color w:val="4F81BD" w:themeColor="accent1"/>
+                    <w:lang w:val="nl-NL"/>
                   </w:rPr>
-                  <w:t>Versie</w:t>
-                </w:r>
-                <w:proofErr w:type="spellEnd"/>
-                <w:r>
-                  <w:rPr>
-                    <w:color w:val="4F81BD" w:themeColor="accent1"/>
-                  </w:rPr>
-                  <w:t xml:space="preserve"> 1.0</w:t>
+                  <w:t>Versie 1.0</w:t>
                 </w:r>
               </w:p>
             </w:tc>
           </w:tr>
         </w:tbl>
-        <w:p/>
+        <w:p>
+          <w:pPr>
+            <w:rPr>
+              <w:lang w:val="nl-NL"/>
+            </w:rPr>
+          </w:pPr>
+        </w:p>
         <w:p>
           <w:r>
+            <w:rPr>
+              <w:lang w:val="nl-NL"/>
+            </w:rPr>
             <w:br w:type="page"/>
           </w:r>
         </w:p>
@@ -299,7 +293,7 @@
       <w:tblPr>
         <w:tblStyle w:val="MediumList2-Accent5"/>
         <w:tblW w:w="0" w:type="auto"/>
-        <w:tblLook w:val="04A0" w:firstRow="1" w:lastRow="0" w:firstColumn="1" w:lastColumn="0" w:noHBand="0" w:noVBand="1"/>
+        <w:tblLook w:val="04A0"/>
       </w:tblPr>
       <w:tblGrid>
         <w:gridCol w:w="1101"/>
@@ -309,11 +303,11 @@
       </w:tblGrid>
       <w:tr>
         <w:trPr>
-          <w:cnfStyle w:val="100000000000" w:firstRow="1" w:lastRow="0" w:firstColumn="0" w:lastColumn="0" w:oddVBand="0" w:evenVBand="0" w:oddHBand="0" w:evenHBand="0" w:firstRowFirstColumn="0" w:firstRowLastColumn="0" w:lastRowFirstColumn="0" w:lastRowLastColumn="0"/>
+          <w:cnfStyle w:val="100000000000"/>
         </w:trPr>
         <w:tc>
           <w:tcPr>
-            <w:cnfStyle w:val="001000000100" w:firstRow="0" w:lastRow="0" w:firstColumn="1" w:lastColumn="0" w:oddVBand="0" w:evenVBand="0" w:oddHBand="0" w:evenHBand="0" w:firstRowFirstColumn="1" w:firstRowLastColumn="0" w:lastRowFirstColumn="0" w:lastRowLastColumn="0"/>
+            <w:cnfStyle w:val="001000000100"/>
             <w:tcW w:w="1101" w:type="dxa"/>
           </w:tcPr>
           <w:p>
@@ -329,7 +323,7 @@
           </w:tcPr>
           <w:p>
             <w:pPr>
-              <w:cnfStyle w:val="100000000000" w:firstRow="1" w:lastRow="0" w:firstColumn="0" w:lastColumn="0" w:oddVBand="0" w:evenVBand="0" w:oddHBand="0" w:evenHBand="0" w:firstRowFirstColumn="0" w:firstRowLastColumn="0" w:lastRowFirstColumn="0" w:lastRowLastColumn="0"/>
+              <w:cnfStyle w:val="100000000000"/>
             </w:pPr>
             <w:r>
               <w:t>Naam</w:t>
@@ -342,7 +336,7 @@
           </w:tcPr>
           <w:p>
             <w:pPr>
-              <w:cnfStyle w:val="100000000000" w:firstRow="1" w:lastRow="0" w:firstColumn="0" w:lastColumn="0" w:oddVBand="0" w:evenVBand="0" w:oddHBand="0" w:evenHBand="0" w:firstRowFirstColumn="0" w:firstRowLastColumn="0" w:lastRowFirstColumn="0" w:lastRowLastColumn="0"/>
+              <w:cnfStyle w:val="100000000000"/>
             </w:pPr>
             <w:r>
               <w:t>Datum</w:t>
@@ -355,7 +349,7 @@
           </w:tcPr>
           <w:p>
             <w:pPr>
-              <w:cnfStyle w:val="100000000000" w:firstRow="1" w:lastRow="0" w:firstColumn="0" w:lastColumn="0" w:oddVBand="0" w:evenVBand="0" w:oddHBand="0" w:evenHBand="0" w:firstRowFirstColumn="0" w:firstRowLastColumn="0" w:lastRowFirstColumn="0" w:lastRowLastColumn="0"/>
+              <w:cnfStyle w:val="100000000000"/>
             </w:pPr>
             <w:r>
               <w:t>Wijziging</w:t>
@@ -365,11 +359,11 @@
       </w:tr>
       <w:tr>
         <w:trPr>
-          <w:cnfStyle w:val="000000100000" w:firstRow="0" w:lastRow="0" w:firstColumn="0" w:lastColumn="0" w:oddVBand="0" w:evenVBand="0" w:oddHBand="1" w:evenHBand="0" w:firstRowFirstColumn="0" w:firstRowLastColumn="0" w:lastRowFirstColumn="0" w:lastRowLastColumn="0"/>
+          <w:cnfStyle w:val="000000100000"/>
         </w:trPr>
         <w:tc>
           <w:tcPr>
-            <w:cnfStyle w:val="001000000000" w:firstRow="0" w:lastRow="0" w:firstColumn="1" w:lastColumn="0" w:oddVBand="0" w:evenVBand="0" w:oddHBand="0" w:evenHBand="0" w:firstRowFirstColumn="0" w:firstRowLastColumn="0" w:lastRowFirstColumn="0" w:lastRowLastColumn="0"/>
+            <w:cnfStyle w:val="001000000000"/>
             <w:tcW w:w="1101" w:type="dxa"/>
           </w:tcPr>
           <w:p>
@@ -384,7 +378,7 @@
           </w:tcPr>
           <w:p>
             <w:pPr>
-              <w:cnfStyle w:val="000000100000" w:firstRow="0" w:lastRow="0" w:firstColumn="0" w:lastColumn="0" w:oddVBand="0" w:evenVBand="0" w:oddHBand="1" w:evenHBand="0" w:firstRowFirstColumn="0" w:firstRowLastColumn="0" w:lastRowFirstColumn="0" w:lastRowLastColumn="0"/>
+              <w:cnfStyle w:val="000000100000"/>
             </w:pPr>
             <w:r>
               <w:t>Jeroen</w:t>
@@ -399,14 +393,13 @@
             <w:alias w:val="Publicatiedatum"/>
             <w:id w:val="29150"/>
             <w:dataBinding w:prefixMappings="xmlns:ns0='http://schemas.microsoft.com/office/2006/coverPageProps' " w:xpath="/ns0:CoverPageProperties[1]/ns0:PublishDate[1]" w:storeItemID="{55AF091B-3C7A-41E3-B477-F2FDAA23CFDA}"/>
-            <w:date w:fullDate="2014-05-08T00:00:00Z">
+            <w:date w:fullDate="2014-05-14T00:00:00Z">
               <w:dateFormat w:val="d-M-yyyy"/>
               <w:lid w:val="nl-NL"/>
               <w:storeMappedDataAs w:val="dateTime"/>
               <w:calendar w:val="gregorian"/>
             </w:date>
           </w:sdtPr>
-          <w:sdtEndPr/>
           <w:sdtContent>
             <w:tc>
               <w:tcPr>
@@ -414,10 +407,13 @@
               </w:tcPr>
               <w:p>
                 <w:pPr>
-                  <w:cnfStyle w:val="000000100000" w:firstRow="0" w:lastRow="0" w:firstColumn="0" w:lastColumn="0" w:oddVBand="0" w:evenVBand="0" w:oddHBand="1" w:evenHBand="0" w:firstRowFirstColumn="0" w:firstRowLastColumn="0" w:lastRowFirstColumn="0" w:lastRowLastColumn="0"/>
+                  <w:cnfStyle w:val="000000100000"/>
                 </w:pPr>
                 <w:r>
-                  <w:t>8-5-2014</w:t>
+                  <w:rPr>
+                    <w:lang w:val="nl-NL"/>
+                  </w:rPr>
+                  <w:t>14-5-2014</w:t>
                 </w:r>
               </w:p>
             </w:tc>
@@ -429,9 +425,15 @@
           </w:tcPr>
           <w:p>
             <w:pPr>
-              <w:cnfStyle w:val="000000100000" w:firstRow="0" w:lastRow="0" w:firstColumn="0" w:lastColumn="0" w:oddVBand="0" w:evenVBand="0" w:oddHBand="1" w:evenHBand="0" w:firstRowFirstColumn="0" w:firstRowLastColumn="0" w:lastRowFirstColumn="0" w:lastRowLastColumn="0"/>
+              <w:cnfStyle w:val="000000100000"/>
+              <w:rPr>
+                <w:lang w:val="nl-NL"/>
+              </w:rPr>
             </w:pPr>
             <w:r>
+              <w:rPr>
+                <w:lang w:val="nl-NL"/>
+              </w:rPr>
               <w:t>Opzet gemaakt, smart use cases en niet-functionele requirements toegevoegd</w:t>
             </w:r>
           </w:p>
@@ -440,7 +442,7 @@
       <w:tr>
         <w:tc>
           <w:tcPr>
-            <w:cnfStyle w:val="001000000000" w:firstRow="0" w:lastRow="0" w:firstColumn="1" w:lastColumn="0" w:oddVBand="0" w:evenVBand="0" w:oddHBand="0" w:evenHBand="0" w:firstRowFirstColumn="0" w:firstRowLastColumn="0" w:lastRowFirstColumn="0" w:lastRowLastColumn="0"/>
+            <w:cnfStyle w:val="001000000000"/>
             <w:tcW w:w="1101" w:type="dxa"/>
           </w:tcPr>
           <w:p>
@@ -455,7 +457,7 @@
           </w:tcPr>
           <w:p>
             <w:pPr>
-              <w:cnfStyle w:val="000000000000" w:firstRow="0" w:lastRow="0" w:firstColumn="0" w:lastColumn="0" w:oddVBand="0" w:evenVBand="0" w:oddHBand="0" w:evenHBand="0" w:firstRowFirstColumn="0" w:firstRowLastColumn="0" w:lastRowFirstColumn="0" w:lastRowLastColumn="0"/>
+              <w:cnfStyle w:val="000000000000"/>
             </w:pPr>
             <w:r>
               <w:t>Jeroen &amp; Hanna</w:t>
@@ -467,14 +469,13 @@
             <w:alias w:val="Publicatiedatum"/>
             <w:id w:val="29152"/>
             <w:dataBinding w:prefixMappings="xmlns:ns0='http://schemas.microsoft.com/office/2006/coverPageProps' " w:xpath="/ns0:CoverPageProperties[1]/ns0:PublishDate[1]" w:storeItemID="{55AF091B-3C7A-41E3-B477-F2FDAA23CFDA}"/>
-            <w:date w:fullDate="2014-05-13T00:00:00Z">
+            <w:date w:fullDate="2014-05-14T00:00:00Z">
               <w:dateFormat w:val="d-M-yyyy"/>
               <w:lid w:val="nl-NL"/>
               <w:storeMappedDataAs w:val="dateTime"/>
               <w:calendar w:val="gregorian"/>
             </w:date>
           </w:sdtPr>
-          <w:sdtEndPr/>
           <w:sdtContent>
             <w:tc>
               <w:tcPr>
@@ -482,13 +483,13 @@
               </w:tcPr>
               <w:p>
                 <w:pPr>
-                  <w:cnfStyle w:val="000000000000" w:firstRow="0" w:lastRow="0" w:firstColumn="0" w:lastColumn="0" w:oddVBand="0" w:evenVBand="0" w:oddHBand="0" w:evenHBand="0" w:firstRowFirstColumn="0" w:firstRowLastColumn="0" w:lastRowFirstColumn="0" w:lastRowLastColumn="0"/>
+                  <w:cnfStyle w:val="000000000000"/>
                 </w:pPr>
                 <w:r>
-                  <w:t>13</w:t>
-                </w:r>
-                <w:r>
-                  <w:t>-5-2014</w:t>
+                  <w:rPr>
+                    <w:lang w:val="nl-NL"/>
+                  </w:rPr>
+                  <w:t>14-5-2014</w:t>
                 </w:r>
               </w:p>
             </w:tc>
@@ -500,26 +501,24 @@
           </w:tcPr>
           <w:p>
             <w:pPr>
-              <w:cnfStyle w:val="000000000000" w:firstRow="0" w:lastRow="0" w:firstColumn="0" w:lastColumn="0" w:oddVBand="0" w:evenVBand="0" w:oddHBand="0" w:evenHBand="0" w:firstRowFirstColumn="0" w:firstRowLastColumn="0" w:lastRowFirstColumn="0" w:lastRowLastColumn="0"/>
+              <w:cnfStyle w:val="000000000000"/>
             </w:pPr>
             <w:r>
               <w:t xml:space="preserve">Organogram, flow chart en sequence diagrams </w:t>
             </w:r>
-            <w:proofErr w:type="spellStart"/>
             <w:r>
               <w:t>toegevoegd</w:t>
             </w:r>
-            <w:proofErr w:type="spellEnd"/>
           </w:p>
         </w:tc>
       </w:tr>
       <w:tr>
         <w:trPr>
-          <w:cnfStyle w:val="000000100000" w:firstRow="0" w:lastRow="0" w:firstColumn="0" w:lastColumn="0" w:oddVBand="0" w:evenVBand="0" w:oddHBand="1" w:evenHBand="0" w:firstRowFirstColumn="0" w:firstRowLastColumn="0" w:lastRowFirstColumn="0" w:lastRowLastColumn="0"/>
+          <w:cnfStyle w:val="000000100000"/>
         </w:trPr>
         <w:tc>
           <w:tcPr>
-            <w:cnfStyle w:val="001000000000" w:firstRow="0" w:lastRow="0" w:firstColumn="1" w:lastColumn="0" w:oddVBand="0" w:evenVBand="0" w:oddHBand="0" w:evenHBand="0" w:firstRowFirstColumn="0" w:firstRowLastColumn="0" w:lastRowFirstColumn="0" w:lastRowLastColumn="0"/>
+            <w:cnfStyle w:val="001000000000"/>
             <w:tcW w:w="1101" w:type="dxa"/>
           </w:tcPr>
           <w:p>
@@ -534,7 +533,7 @@
           </w:tcPr>
           <w:p>
             <w:pPr>
-              <w:cnfStyle w:val="000000100000" w:firstRow="0" w:lastRow="0" w:firstColumn="0" w:lastColumn="0" w:oddVBand="0" w:evenVBand="0" w:oddHBand="1" w:evenHBand="0" w:firstRowFirstColumn="0" w:firstRowLastColumn="0" w:lastRowFirstColumn="0" w:lastRowLastColumn="0"/>
+              <w:cnfStyle w:val="000000100000"/>
             </w:pPr>
             <w:r>
               <w:t>Jeroen &amp; Hanna</w:t>
@@ -547,7 +546,7 @@
           </w:tcPr>
           <w:p>
             <w:pPr>
-              <w:cnfStyle w:val="000000100000" w:firstRow="0" w:lastRow="0" w:firstColumn="0" w:lastColumn="0" w:oddVBand="0" w:evenVBand="0" w:oddHBand="1" w:evenHBand="0" w:firstRowFirstColumn="0" w:firstRowLastColumn="0" w:lastRowFirstColumn="0" w:lastRowLastColumn="0"/>
+              <w:cnfStyle w:val="000000100000"/>
             </w:pPr>
             <w:r>
               <w:t>14-5-2014</w:t>
@@ -560,9 +559,15 @@
           </w:tcPr>
           <w:p>
             <w:pPr>
-              <w:cnfStyle w:val="000000100000" w:firstRow="0" w:lastRow="0" w:firstColumn="0" w:lastColumn="0" w:oddVBand="0" w:evenVBand="0" w:oddHBand="1" w:evenHBand="0" w:firstRowFirstColumn="0" w:firstRowLastColumn="0" w:lastRowFirstColumn="0" w:lastRowLastColumn="0"/>
+              <w:cnfStyle w:val="000000100000"/>
+              <w:rPr>
+                <w:lang w:val="nl-NL"/>
+              </w:rPr>
             </w:pPr>
             <w:r>
+              <w:rPr>
+                <w:lang w:val="nl-NL"/>
+              </w:rPr>
               <w:t>Class diagram, package diagram en deployment diagram toegevoegd</w:t>
             </w:r>
           </w:p>
@@ -571,7 +576,7 @@
       <w:tr>
         <w:tc>
           <w:tcPr>
-            <w:cnfStyle w:val="001000000000" w:firstRow="0" w:lastRow="0" w:firstColumn="1" w:lastColumn="0" w:oddVBand="0" w:evenVBand="0" w:oddHBand="0" w:evenHBand="0" w:firstRowFirstColumn="0" w:firstRowLastColumn="0" w:lastRowFirstColumn="0" w:lastRowLastColumn="0"/>
+            <w:cnfStyle w:val="001000000000"/>
             <w:tcW w:w="1101" w:type="dxa"/>
           </w:tcPr>
           <w:p>
@@ -586,15 +591,10 @@
           </w:tcPr>
           <w:p>
             <w:pPr>
-              <w:cnfStyle w:val="000000000000" w:firstRow="0" w:lastRow="0" w:firstColumn="0" w:lastColumn="0" w:oddVBand="0" w:evenVBand="0" w:oddHBand="0" w:evenHBand="0" w:firstRowFirstColumn="0" w:firstRowLastColumn="0" w:lastRowFirstColumn="0" w:lastRowLastColumn="0"/>
+              <w:cnfStyle w:val="000000000000"/>
             </w:pPr>
-            <w:proofErr w:type="spellStart"/>
-            <w:r>
-              <w:t>Jeroen</w:t>
-            </w:r>
-            <w:proofErr w:type="spellEnd"/>
-            <w:r>
-              <w:t xml:space="preserve"> &amp; Hanna</w:t>
+            <w:r>
+              <w:t>Jeroen &amp; Hanna</w:t>
             </w:r>
           </w:p>
         </w:tc>
@@ -604,7 +604,7 @@
           </w:tcPr>
           <w:p>
             <w:pPr>
-              <w:cnfStyle w:val="000000000000" w:firstRow="0" w:lastRow="0" w:firstColumn="0" w:lastColumn="0" w:oddVBand="0" w:evenVBand="0" w:oddHBand="0" w:evenHBand="0" w:firstRowFirstColumn="0" w:firstRowLastColumn="0" w:lastRowFirstColumn="0" w:lastRowLastColumn="0"/>
+              <w:cnfStyle w:val="000000000000"/>
             </w:pPr>
             <w:r>
               <w:t>14-5-2014</w:t>
@@ -617,47 +617,38 @@
           </w:tcPr>
           <w:p>
             <w:pPr>
-              <w:cnfStyle w:val="000000000000" w:firstRow="0" w:lastRow="0" w:firstColumn="0" w:lastColumn="0" w:oddVBand="0" w:evenVBand="0" w:oddHBand="0" w:evenHBand="0" w:firstRowFirstColumn="0" w:firstRowLastColumn="0" w:lastRowFirstColumn="0" w:lastRowLastColumn="0"/>
+              <w:cnfStyle w:val="000000000000"/>
+              <w:rPr>
+                <w:lang w:val="nl-NL"/>
+              </w:rPr>
             </w:pPr>
             <w:r>
-              <w:t xml:space="preserve">Feedback van </w:t>
-            </w:r>
-            <w:proofErr w:type="spellStart"/>
-            <w:r>
-              <w:t>Rody</w:t>
-            </w:r>
-            <w:proofErr w:type="spellEnd"/>
-            <w:r>
-              <w:t xml:space="preserve"> </w:t>
-            </w:r>
-            <w:proofErr w:type="spellStart"/>
-            <w:r>
-              <w:t>verwerkt</w:t>
-            </w:r>
-            <w:proofErr w:type="spellEnd"/>
-            <w:r>
-              <w:t xml:space="preserve">, </w:t>
-            </w:r>
-            <w:proofErr w:type="spellStart"/>
-            <w:r>
-              <w:t>alles</w:t>
-            </w:r>
-            <w:proofErr w:type="spellEnd"/>
-            <w:r>
-              <w:t xml:space="preserve"> </w:t>
-            </w:r>
-            <w:proofErr w:type="spellStart"/>
-            <w:r>
-              <w:t>nagekeken</w:t>
-            </w:r>
-            <w:proofErr w:type="spellEnd"/>
+              <w:rPr>
+                <w:lang w:val="nl-NL"/>
+              </w:rPr>
+              <w:t>Feedback van Rody verwerkt, alles nagekeken</w:t>
+            </w:r>
           </w:p>
         </w:tc>
       </w:tr>
     </w:tbl>
-    <w:p/>
-    <w:p>
-      <w:r>
+    <w:p>
+      <w:pPr>
+        <w:rPr>
+          <w:lang w:val="nl-NL"/>
+        </w:rPr>
+      </w:pPr>
+    </w:p>
+    <w:p>
+      <w:pPr>
+        <w:rPr>
+          <w:lang w:val="nl-NL"/>
+        </w:rPr>
+      </w:pPr>
+      <w:r>
+        <w:rPr>
+          <w:lang w:val="nl-NL"/>
+        </w:rPr>
         <w:br w:type="page"/>
       </w:r>
     </w:p>
@@ -1352,67 +1343,6 @@
               <w:noProof/>
             </w:rPr>
           </w:pPr>
-          <w:hyperlink w:anchor="_Toc387851726" w:history="1">
-            <w:r>
-              <w:rPr>
-                <w:noProof/>
-                <w:webHidden/>
-              </w:rPr>
-              <w:tab/>
-            </w:r>
-            <w:r>
-              <w:rPr>
-                <w:noProof/>
-                <w:webHidden/>
-              </w:rPr>
-              <w:fldChar w:fldCharType="begin"/>
-            </w:r>
-            <w:r>
-              <w:rPr>
-                <w:noProof/>
-                <w:webHidden/>
-              </w:rPr>
-              <w:instrText xml:space="preserve"> PAGEREF _Toc387851726 \h </w:instrText>
-            </w:r>
-            <w:r>
-              <w:rPr>
-                <w:noProof/>
-                <w:webHidden/>
-              </w:rPr>
-            </w:r>
-            <w:r>
-              <w:rPr>
-                <w:noProof/>
-                <w:webHidden/>
-              </w:rPr>
-              <w:fldChar w:fldCharType="separate"/>
-            </w:r>
-            <w:r>
-              <w:rPr>
-                <w:noProof/>
-                <w:webHidden/>
-              </w:rPr>
-              <w:t>8</w:t>
-            </w:r>
-            <w:r>
-              <w:rPr>
-                <w:noProof/>
-                <w:webHidden/>
-              </w:rPr>
-              <w:fldChar w:fldCharType="end"/>
-            </w:r>
-          </w:hyperlink>
-        </w:p>
-        <w:p>
-          <w:pPr>
-            <w:pStyle w:val="TOC3"/>
-            <w:tabs>
-              <w:tab w:val="right" w:leader="dot" w:pos="9062"/>
-            </w:tabs>
-            <w:rPr>
-              <w:noProof/>
-            </w:rPr>
-          </w:pPr>
           <w:hyperlink w:anchor="_Toc387851727" w:history="1">
             <w:r>
               <w:rPr>
@@ -1975,42 +1905,88 @@
       <w:bookmarkEnd w:id="0"/>
     </w:p>
     <w:p>
-      <w:r>
+      <w:pPr>
+        <w:rPr>
+          <w:lang w:val="nl-NL"/>
+        </w:rPr>
+      </w:pPr>
+      <w:r>
+        <w:rPr>
+          <w:lang w:val="nl-NL"/>
+        </w:rPr>
         <w:t>Voor u ligt het Software Architectuur Document (SAD) van Jeroen Jansen en Hanna Hermsen.</w:t>
       </w:r>
       <w:r>
+        <w:rPr>
+          <w:lang w:val="nl-NL"/>
+        </w:rPr>
         <w:br/>
         <w:t xml:space="preserve">Het bevat een uitgebreide </w:t>
       </w:r>
       <w:r>
+        <w:rPr>
+          <w:lang w:val="nl-NL"/>
+        </w:rPr>
         <w:t>architecturale</w:t>
       </w:r>
       <w:r>
+        <w:rPr>
+          <w:lang w:val="nl-NL"/>
+        </w:rPr>
         <w:t xml:space="preserve"> kijk op de music matching functionaliteit die wij bouwen voor de dating</w:t>
       </w:r>
       <w:r>
+        <w:rPr>
+          <w:lang w:val="nl-NL"/>
+        </w:rPr>
         <w:t xml:space="preserve"> </w:t>
       </w:r>
       <w:r>
+        <w:rPr>
+          <w:lang w:val="nl-NL"/>
+        </w:rPr>
         <w:t xml:space="preserve">website Dare2Date. </w:t>
       </w:r>
       <w:r>
+        <w:rPr>
+          <w:lang w:val="nl-NL"/>
+        </w:rPr>
         <w:br/>
         <w:t>In principe is het document bedoelt voor Rody Middelkoop, docent van het vak Advanced Software Engineering van de minor Advanced Programming die wij nu volgen. Desalniettemin is dit document ook geschikt voor andere technische stakehold</w:t>
       </w:r>
       <w:r>
+        <w:rPr>
+          <w:lang w:val="nl-NL"/>
+        </w:rPr>
         <w:t>ers van Dare2Date.</w:t>
       </w:r>
     </w:p>
     <w:p>
-      <w:r>
+      <w:pPr>
+        <w:rPr>
+          <w:lang w:val="nl-NL"/>
+        </w:rPr>
+      </w:pPr>
+      <w:r>
+        <w:rPr>
+          <w:lang w:val="nl-NL"/>
+        </w:rPr>
         <w:t xml:space="preserve">Dare2Date is een (nu nog fictieve) website waar 30+'ers hun ideale partner kunnen ontmoeten. Als toevoeging op het matching gedeelte zullen wij een music matching functionaliteit ontwerpen en implementeren die gebruik maakt van last.fm. Dit is een website die bijhoudt wat voor muziek iemand luistert en bevat ook sociale aspecten zoals een berichtenservice en groepen. </w:t>
       </w:r>
       <w:r>
+        <w:rPr>
+          <w:lang w:val="nl-NL"/>
+        </w:rPr>
         <w:t>Ook kan men elkaar uitnodigen voor evenementen (concerten/festivals) en deze joinen op last.fm.</w:t>
       </w:r>
     </w:p>
-    <w:p/>
+    <w:p>
+      <w:pPr>
+        <w:rPr>
+          <w:lang w:val="nl-NL"/>
+        </w:rPr>
+      </w:pPr>
+    </w:p>
     <w:p>
       <w:pPr>
         <w:keepNext/>
@@ -2019,6 +1995,7 @@
       <w:r>
         <w:rPr>
           <w:noProof/>
+          <w:lang w:val="nl-NL" w:eastAsia="nl-NL"/>
         </w:rPr>
         <w:drawing>
           <wp:inline distT="0" distB="0" distL="0" distR="0">
@@ -2038,7 +2015,7 @@
                     </pic:cNvPicPr>
                   </pic:nvPicPr>
                   <pic:blipFill>
-                    <a:blip r:embed="rId10"/>
+                    <a:blip r:embed="rId9" cstate="print"/>
                     <a:srcRect l="27338" r="19722" b="52809"/>
                     <a:stretch>
                       <a:fillRect/>
@@ -2071,14 +2048,23 @@
       <w:pPr>
         <w:pStyle w:val="Caption"/>
         <w:ind w:left="1416" w:firstLine="708"/>
-      </w:pPr>
-      <w:r>
+        <w:rPr>
+          <w:lang w:val="nl-NL"/>
+        </w:rPr>
+      </w:pPr>
+      <w:r>
+        <w:rPr>
+          <w:lang w:val="nl-NL"/>
+        </w:rPr>
         <w:t xml:space="preserve">Figuur </w:t>
       </w:r>
       <w:r>
         <w:fldChar w:fldCharType="begin"/>
       </w:r>
       <w:r>
+        <w:rPr>
+          <w:lang w:val="nl-NL"/>
+        </w:rPr>
         <w:instrText xml:space="preserve"> SEQ Figuur \* ARABIC </w:instrText>
       </w:r>
       <w:r>
@@ -2087,6 +2073,7 @@
       <w:r>
         <w:rPr>
           <w:noProof/>
+          <w:lang w:val="nl-NL"/>
         </w:rPr>
         <w:t>1</w:t>
       </w:r>
@@ -2097,6 +2084,9 @@
         <w:fldChar w:fldCharType="end"/>
       </w:r>
       <w:r>
+        <w:rPr>
+          <w:lang w:val="nl-NL"/>
+        </w:rPr>
         <w:t>: 4 + 1 Model</w:t>
       </w:r>
     </w:p>
@@ -2104,92 +2094,35 @@
       <w:pPr>
         <w:rPr>
           <w:color w:val="000000"/>
-        </w:rPr>
-      </w:pPr>
-      <w:r>
+          <w:lang w:val="nl-NL"/>
+        </w:rPr>
+      </w:pPr>
+      <w:r>
+        <w:rPr>
+          <w:lang w:val="nl-NL"/>
+        </w:rPr>
         <w:br/>
         <w:t>Bij het ontwerpen maken we gebruik van het 4 + 1 model, waarmee verschillende aspecten van het systeem worden toegelicht. Dit</w:t>
       </w:r>
       <w:r>
         <w:rPr>
           <w:color w:val="000000"/>
-        </w:rPr>
-        <w:t xml:space="preserve"> model stelt de verschillende belanghebbenden in staat vanuit hun </w:t>
-      </w:r>
-      <w:proofErr w:type="gramStart"/>
-      <w:r>
+          <w:lang w:val="nl-NL"/>
+        </w:rPr>
+        <w:t xml:space="preserve"> model stelt de verschillende belanghebbenden in staat vanuit hun eigen perspectief de invloed van de gekozen architectuur te bepalen</w:t>
+      </w:r>
+    </w:p>
+    <w:p>
+      <w:pPr>
         <w:rPr>
           <w:color w:val="000000"/>
-        </w:rPr>
-        <w:t>eigen</w:t>
-      </w:r>
-      <w:proofErr w:type="gramEnd"/>
+          <w:lang w:val="nl-NL"/>
+        </w:rPr>
+      </w:pPr>
       <w:r>
         <w:rPr>
           <w:color w:val="000000"/>
-        </w:rPr>
-        <w:t xml:space="preserve"> perspectief de invloed van de </w:t>
-      </w:r>
-      <w:proofErr w:type="spellStart"/>
-      <w:r>
-        <w:rPr>
-          <w:color w:val="000000"/>
-        </w:rPr>
-        <w:t>gekozen</w:t>
-      </w:r>
-      <w:proofErr w:type="spellEnd"/>
-      <w:r>
-        <w:rPr>
-          <w:color w:val="000000"/>
-        </w:rPr>
-        <w:t xml:space="preserve"> </w:t>
-      </w:r>
-      <w:proofErr w:type="spellStart"/>
-      <w:r>
-        <w:rPr>
-          <w:color w:val="000000"/>
-        </w:rPr>
-        <w:t>architectuur</w:t>
-      </w:r>
-      <w:proofErr w:type="spellEnd"/>
-      <w:r>
-        <w:rPr>
-          <w:color w:val="000000"/>
-        </w:rPr>
-        <w:t xml:space="preserve"> </w:t>
-      </w:r>
-      <w:proofErr w:type="spellStart"/>
-      <w:r>
-        <w:rPr>
-          <w:color w:val="000000"/>
-        </w:rPr>
-        <w:t>te</w:t>
-      </w:r>
-      <w:proofErr w:type="spellEnd"/>
-      <w:r>
-        <w:rPr>
-          <w:color w:val="000000"/>
-        </w:rPr>
-        <w:t xml:space="preserve"> </w:t>
-      </w:r>
-      <w:proofErr w:type="spellStart"/>
-      <w:r>
-        <w:rPr>
-          <w:color w:val="000000"/>
-        </w:rPr>
-        <w:t>bepalen</w:t>
-      </w:r>
-      <w:proofErr w:type="spellEnd"/>
-    </w:p>
-    <w:p>
-      <w:pPr>
-        <w:rPr>
-          <w:color w:val="000000"/>
-        </w:rPr>
-      </w:pPr>
-      <w:r>
-        <w:rPr>
-          <w:color w:val="000000"/>
+          <w:lang w:val="nl-NL"/>
         </w:rPr>
         <w:br w:type="page"/>
       </w:r>
@@ -2197,6 +2130,9 @@
     <w:p>
       <w:pPr>
         <w:pStyle w:val="Heading1"/>
+        <w:rPr>
+          <w:lang w:val="nl-NL"/>
+        </w:rPr>
       </w:pPr>
     </w:p>
     <w:p>
@@ -2216,8 +2152,14 @@
     <w:p>
       <w:pPr>
         <w:ind w:left="360"/>
-      </w:pPr>
-      <w:r>
+        <w:rPr>
+          <w:lang w:val="nl-NL"/>
+        </w:rPr>
+      </w:pPr>
+      <w:r>
+        <w:rPr>
+          <w:lang w:val="nl-NL"/>
+        </w:rPr>
         <w:t>Deze sectie beschrijft de software eisen die voor het ontwikkelen van de software architectuur van belang zijn.</w:t>
       </w:r>
     </w:p>
@@ -2239,7 +2181,7 @@
       <w:tblPr>
         <w:tblStyle w:val="LightList-Accent5"/>
         <w:tblW w:w="0" w:type="auto"/>
-        <w:tblLook w:val="04A0" w:firstRow="1" w:lastRow="0" w:firstColumn="1" w:lastColumn="0" w:noHBand="0" w:noVBand="1"/>
+        <w:tblLook w:val="04A0"/>
       </w:tblPr>
       <w:tblGrid>
         <w:gridCol w:w="3070"/>
@@ -2247,11 +2189,11 @@
       </w:tblGrid>
       <w:tr>
         <w:trPr>
-          <w:cnfStyle w:val="100000000000" w:firstRow="1" w:lastRow="0" w:firstColumn="0" w:lastColumn="0" w:oddVBand="0" w:evenVBand="0" w:oddHBand="0" w:evenHBand="0" w:firstRowFirstColumn="0" w:firstRowLastColumn="0" w:lastRowFirstColumn="0" w:lastRowLastColumn="0"/>
+          <w:cnfStyle w:val="100000000000"/>
         </w:trPr>
         <w:tc>
           <w:tcPr>
-            <w:cnfStyle w:val="001000000000" w:firstRow="0" w:lastRow="0" w:firstColumn="1" w:lastColumn="0" w:oddVBand="0" w:evenVBand="0" w:oddHBand="0" w:evenHBand="0" w:firstRowFirstColumn="0" w:firstRowLastColumn="0" w:lastRowFirstColumn="0" w:lastRowLastColumn="0"/>
+            <w:cnfStyle w:val="001000000000"/>
             <w:tcW w:w="3070" w:type="dxa"/>
           </w:tcPr>
           <w:p>
@@ -2266,7 +2208,7 @@
           </w:tcPr>
           <w:p>
             <w:pPr>
-              <w:cnfStyle w:val="100000000000" w:firstRow="1" w:lastRow="0" w:firstColumn="0" w:lastColumn="0" w:oddVBand="0" w:evenVBand="0" w:oddHBand="0" w:evenHBand="0" w:firstRowFirstColumn="0" w:firstRowLastColumn="0" w:lastRowFirstColumn="0" w:lastRowLastColumn="0"/>
+              <w:cnfStyle w:val="100000000000"/>
             </w:pPr>
             <w:r>
               <w:t>Architecturele relevantie</w:t>
@@ -2276,11 +2218,11 @@
       </w:tr>
       <w:tr>
         <w:trPr>
-          <w:cnfStyle w:val="000000100000" w:firstRow="0" w:lastRow="0" w:firstColumn="0" w:lastColumn="0" w:oddVBand="0" w:evenVBand="0" w:oddHBand="1" w:evenHBand="0" w:firstRowFirstColumn="0" w:firstRowLastColumn="0" w:lastRowFirstColumn="0" w:lastRowLastColumn="0"/>
+          <w:cnfStyle w:val="000000100000"/>
         </w:trPr>
         <w:tc>
           <w:tcPr>
-            <w:cnfStyle w:val="001000000000" w:firstRow="0" w:lastRow="0" w:firstColumn="1" w:lastColumn="0" w:oddVBand="0" w:evenVBand="0" w:oddHBand="0" w:evenHBand="0" w:firstRowFirstColumn="0" w:firstRowLastColumn="0" w:lastRowFirstColumn="0" w:lastRowLastColumn="0"/>
+            <w:cnfStyle w:val="001000000000"/>
             <w:tcW w:w="3070" w:type="dxa"/>
           </w:tcPr>
           <w:p>
@@ -2295,9 +2237,15 @@
           </w:tcPr>
           <w:p>
             <w:pPr>
-              <w:cnfStyle w:val="000000100000" w:firstRow="0" w:lastRow="0" w:firstColumn="0" w:lastColumn="0" w:oddVBand="0" w:evenVBand="0" w:oddHBand="1" w:evenHBand="0" w:firstRowFirstColumn="0" w:firstRowLastColumn="0" w:lastRowFirstColumn="0" w:lastRowLastColumn="0"/>
+              <w:cnfStyle w:val="000000100000"/>
+              <w:rPr>
+                <w:lang w:val="nl-NL"/>
+              </w:rPr>
             </w:pPr>
             <w:r>
+              <w:rPr>
+                <w:lang w:val="nl-NL"/>
+              </w:rPr>
               <w:t>Er zal ontwikkeld worden in Java.</w:t>
             </w:r>
           </w:p>
@@ -2306,7 +2254,7 @@
       <w:tr>
         <w:tc>
           <w:tcPr>
-            <w:cnfStyle w:val="001000000000" w:firstRow="0" w:lastRow="0" w:firstColumn="1" w:lastColumn="0" w:oddVBand="0" w:evenVBand="0" w:oddHBand="0" w:evenHBand="0" w:firstRowFirstColumn="0" w:firstRowLastColumn="0" w:lastRowFirstColumn="0" w:lastRowLastColumn="0"/>
+            <w:cnfStyle w:val="001000000000"/>
             <w:tcW w:w="3070" w:type="dxa"/>
           </w:tcPr>
           <w:p>
@@ -2321,9 +2269,15 @@
           </w:tcPr>
           <w:p>
             <w:pPr>
-              <w:cnfStyle w:val="000000000000" w:firstRow="0" w:lastRow="0" w:firstColumn="0" w:lastColumn="0" w:oddVBand="0" w:evenVBand="0" w:oddHBand="0" w:evenHBand="0" w:firstRowFirstColumn="0" w:firstRowLastColumn="0" w:lastRowFirstColumn="0" w:lastRowLastColumn="0"/>
+              <w:cnfStyle w:val="000000000000"/>
+              <w:rPr>
+                <w:lang w:val="nl-NL"/>
+              </w:rPr>
             </w:pPr>
             <w:r>
+              <w:rPr>
+                <w:lang w:val="nl-NL"/>
+              </w:rPr>
               <w:t>Voor de ontwikkeling van de software zal er gebruik worden gemaakt van de Eclipse IDE.</w:t>
             </w:r>
           </w:p>
@@ -2331,11 +2285,11 @@
       </w:tr>
       <w:tr>
         <w:trPr>
-          <w:cnfStyle w:val="000000100000" w:firstRow="0" w:lastRow="0" w:firstColumn="0" w:lastColumn="0" w:oddVBand="0" w:evenVBand="0" w:oddHBand="1" w:evenHBand="0" w:firstRowFirstColumn="0" w:firstRowLastColumn="0" w:lastRowFirstColumn="0" w:lastRowLastColumn="0"/>
+          <w:cnfStyle w:val="000000100000"/>
         </w:trPr>
         <w:tc>
           <w:tcPr>
-            <w:cnfStyle w:val="001000000000" w:firstRow="0" w:lastRow="0" w:firstColumn="1" w:lastColumn="0" w:oddVBand="0" w:evenVBand="0" w:oddHBand="0" w:evenHBand="0" w:firstRowFirstColumn="0" w:firstRowLastColumn="0" w:lastRowFirstColumn="0" w:lastRowLastColumn="0"/>
+            <w:cnfStyle w:val="001000000000"/>
             <w:tcW w:w="3070" w:type="dxa"/>
           </w:tcPr>
           <w:p>
@@ -2351,9 +2305,15 @@
           <w:p>
             <w:pPr>
               <w:keepNext/>
-              <w:cnfStyle w:val="000000100000" w:firstRow="0" w:lastRow="0" w:firstColumn="0" w:lastColumn="0" w:oddVBand="0" w:evenVBand="0" w:oddHBand="1" w:evenHBand="0" w:firstRowFirstColumn="0" w:firstRowLastColumn="0" w:lastRowFirstColumn="0" w:lastRowLastColumn="0"/>
+              <w:cnfStyle w:val="000000100000"/>
+              <w:rPr>
+                <w:lang w:val="nl-NL"/>
+              </w:rPr>
             </w:pPr>
             <w:r>
+              <w:rPr>
+                <w:lang w:val="nl-NL"/>
+              </w:rPr>
               <w:t>Voor versiebeheer van documenten en code zal er gebruik worden gemaakt van een git repository.</w:t>
             </w:r>
           </w:p>
@@ -2365,21 +2325,8 @@
         <w:pStyle w:val="Caption"/>
       </w:pPr>
       <w:r>
-        <w:t xml:space="preserve">Tabel 2.1.1: de </w:t>
-      </w:r>
-      <w:proofErr w:type="spellStart"/>
-      <w:r>
-        <w:t>niet-functionele</w:t>
-      </w:r>
-      <w:proofErr w:type="spellEnd"/>
-      <w:r>
-        <w:t xml:space="preserve"> </w:t>
-      </w:r>
-      <w:proofErr w:type="spellStart"/>
-      <w:r>
-        <w:t>eisen</w:t>
-      </w:r>
-      <w:proofErr w:type="spellEnd"/>
+        <w:t>Tabel 2.1.1: de niet-functionele eisen</w:t>
+      </w:r>
     </w:p>
     <w:p/>
     <w:p>
@@ -2392,15 +2339,7 @@
       </w:pPr>
       <w:bookmarkStart w:id="3" w:name="_Toc387851721"/>
       <w:r>
-        <w:t>Use case view (</w:t>
-      </w:r>
-      <w:proofErr w:type="spellStart"/>
-      <w:r>
-        <w:t>functionele</w:t>
-      </w:r>
-      <w:proofErr w:type="spellEnd"/>
-      <w:r>
-        <w:t xml:space="preserve"> requirements)</w:t>
+        <w:t>Use case view (functionele requirements)</w:t>
       </w:r>
       <w:bookmarkEnd w:id="3"/>
     </w:p>
@@ -2411,8 +2350,12 @@
         <w:ind w:left="360"/>
       </w:pPr>
       <w:r>
+        <w:rPr>
+          <w:noProof/>
+          <w:lang w:val="nl-NL" w:eastAsia="nl-NL"/>
+        </w:rPr>
         <w:drawing>
-          <wp:inline distT="0" distB="0" distL="0" distR="0" wp14:anchorId="7FCB98A9" wp14:editId="1550DC5E">
+          <wp:inline distT="0" distB="0" distL="0" distR="0">
             <wp:extent cx="5760720" cy="3410272"/>
             <wp:effectExtent l="0" t="0" r="0" b="0"/>
             <wp:docPr id="1" name="Picture 1"/>
@@ -2427,7 +2370,7 @@
                     <pic:cNvPicPr/>
                   </pic:nvPicPr>
                   <pic:blipFill>
-                    <a:blip r:embed="rId11"/>
+                    <a:blip r:embed="rId10" cstate="print"/>
                     <a:stretch>
                       <a:fillRect/>
                     </a:stretch>
@@ -2510,14 +2453,26 @@
     <w:p>
       <w:pPr>
         <w:ind w:left="360"/>
-      </w:pPr>
-      <w:r>
+        <w:rPr>
+          <w:lang w:val="nl-NL"/>
+        </w:rPr>
+      </w:pPr>
+      <w:r>
+        <w:rPr>
+          <w:lang w:val="nl-NL"/>
+        </w:rPr>
         <w:t>Hier wordt  de architectureel significante logische opbouw van het systeem beschreven. Denk hierbij aan de decompositie in lagen en deelsystemen. Ook de manier waarop Use Cases, rekening houdend met deze logische decompositie, technisch worden vertaald naar Use Case Realizations</w:t>
       </w:r>
       <w:r>
+        <w:rPr>
+          <w:lang w:val="nl-NL"/>
+        </w:rPr>
         <w:t xml:space="preserve"> worden hier beschreven</w:t>
       </w:r>
       <w:r>
+        <w:rPr>
+          <w:lang w:val="nl-NL"/>
+        </w:rPr>
         <w:t>.</w:t>
       </w:r>
     </w:p>
@@ -2530,6 +2485,9 @@
         </w:numPr>
       </w:pPr>
       <w:r>
+        <w:rPr>
+          <w:lang w:val="nl-NL"/>
+        </w:rPr>
         <w:t xml:space="preserve"> </w:t>
       </w:r>
       <w:bookmarkStart w:id="5" w:name="_Toc387851723"/>
@@ -2543,8 +2501,12 @@
         <w:keepNext/>
       </w:pPr>
       <w:r>
+        <w:rPr>
+          <w:noProof/>
+          <w:lang w:val="nl-NL" w:eastAsia="nl-NL"/>
+        </w:rPr>
         <w:drawing>
-          <wp:inline distT="0" distB="0" distL="0" distR="0" wp14:anchorId="52BF511B" wp14:editId="1855FB76">
+          <wp:inline distT="0" distB="0" distL="0" distR="0">
             <wp:extent cx="5760720" cy="3954956"/>
             <wp:effectExtent l="0" t="0" r="0" b="0"/>
             <wp:docPr id="11" name="Picture 11"/>
@@ -2559,7 +2521,7 @@
                     <pic:cNvPicPr/>
                   </pic:nvPicPr>
                   <pic:blipFill>
-                    <a:blip r:embed="rId12"/>
+                    <a:blip r:embed="rId11" cstate="print"/>
                     <a:stretch>
                       <a:fillRect/>
                     </a:stretch>
@@ -2584,14 +2546,23 @@
       <w:pPr>
         <w:pStyle w:val="Caption"/>
         <w:ind w:firstLine="708"/>
-      </w:pPr>
-      <w:r>
+        <w:rPr>
+          <w:lang w:val="nl-NL"/>
+        </w:rPr>
+      </w:pPr>
+      <w:r>
+        <w:rPr>
+          <w:lang w:val="nl-NL"/>
+        </w:rPr>
         <w:t xml:space="preserve">Figuur </w:t>
       </w:r>
       <w:r>
         <w:fldChar w:fldCharType="begin"/>
       </w:r>
       <w:r>
+        <w:rPr>
+          <w:lang w:val="nl-NL"/>
+        </w:rPr>
         <w:instrText xml:space="preserve"> SEQ Figuur \* ARABIC </w:instrText>
       </w:r>
       <w:r>
@@ -2600,6 +2571,7 @@
       <w:r>
         <w:rPr>
           <w:noProof/>
+          <w:lang w:val="nl-NL"/>
         </w:rPr>
         <w:t>3</w:t>
       </w:r>
@@ -2612,70 +2584,133 @@
       <w:r>
         <w:rPr>
           <w:noProof/>
+          <w:lang w:val="nl-NL"/>
         </w:rPr>
         <w:t>.1.1</w:t>
       </w:r>
       <w:r>
+        <w:rPr>
+          <w:lang w:val="nl-NL"/>
+        </w:rPr>
         <w:t>: o</w:t>
       </w:r>
       <w:r>
+        <w:rPr>
+          <w:lang w:val="nl-NL"/>
+        </w:rPr>
         <w:t>rgano</w:t>
       </w:r>
       <w:r>
+        <w:rPr>
+          <w:lang w:val="nl-NL"/>
+        </w:rPr>
         <w:t>gram van de business structuur Dare2D</w:t>
       </w:r>
       <w:r>
+        <w:rPr>
+          <w:lang w:val="nl-NL"/>
+        </w:rPr>
         <w:t>ate</w:t>
       </w:r>
     </w:p>
     <w:p>
       <w:pPr>
         <w:pStyle w:val="Heading2"/>
-      </w:pPr>
-      <w:r>
+        <w:rPr>
+          <w:lang w:val="nl-NL"/>
+        </w:rPr>
+      </w:pPr>
+      <w:r>
+        <w:rPr>
+          <w:lang w:val="nl-NL"/>
+        </w:rPr>
         <w:t xml:space="preserve">     </w:t>
       </w:r>
     </w:p>
     <w:p>
       <w:pPr>
         <w:ind w:left="708"/>
-      </w:pPr>
-      <w:r>
+        <w:rPr>
+          <w:lang w:val="nl-NL"/>
+        </w:rPr>
+      </w:pPr>
+      <w:r>
+        <w:rPr>
+          <w:lang w:val="nl-NL"/>
+        </w:rPr>
         <w:t>Hierboven is te zien welke service er wordt uitgewerkt voor de dating site Dare2Date. De service die zal worden aangeboden is een matching service op basis van muz</w:t>
       </w:r>
       <w:r>
+        <w:rPr>
+          <w:lang w:val="nl-NL"/>
+        </w:rPr>
         <w:t>iek</w:t>
       </w:r>
       <w:r>
+        <w:rPr>
+          <w:lang w:val="nl-NL"/>
+        </w:rPr>
         <w:t>smaak. Wanneer er een match is gevonden</w:t>
       </w:r>
       <w:r>
+        <w:rPr>
+          <w:lang w:val="nl-NL"/>
+        </w:rPr>
         <w:t xml:space="preserve"> worden </w:t>
       </w:r>
       <w:r>
+        <w:rPr>
+          <w:lang w:val="nl-NL"/>
+        </w:rPr>
         <w:t xml:space="preserve">aankomende </w:t>
       </w:r>
       <w:r>
+        <w:rPr>
+          <w:lang w:val="nl-NL"/>
+        </w:rPr>
         <w:t xml:space="preserve">evenementen weergegeven </w:t>
       </w:r>
       <w:r>
+        <w:rPr>
+          <w:lang w:val="nl-NL"/>
+        </w:rPr>
         <w:t>van artiesten waar beide personen naar luisteren (allemaal in de buurt)</w:t>
       </w:r>
       <w:r>
+        <w:rPr>
+          <w:lang w:val="nl-NL"/>
+        </w:rPr>
         <w:t>.</w:t>
       </w:r>
       <w:r>
+        <w:rPr>
+          <w:lang w:val="nl-NL"/>
+        </w:rPr>
         <w:t xml:space="preserve">  Er kan dan voor gekozen worden om de match uit te nodigen voorhet evenement en op basis  van de reactie van de match het evenement zelf te joinen (of niet).</w:t>
       </w:r>
       <w:r>
+        <w:rPr>
+          <w:lang w:val="nl-NL"/>
+        </w:rPr>
         <w:t xml:space="preserve"> Wanneer aan deze evenementen wordt deelgenomen wordt dit geüpdate </w:t>
       </w:r>
       <w:r>
+        <w:rPr>
+          <w:lang w:val="nl-NL"/>
+        </w:rPr>
         <w:t>op hun last.fm account.</w:t>
       </w:r>
     </w:p>
     <w:p>
-      <w:r>
+      <w:pPr>
+        <w:rPr>
+          <w:lang w:val="nl-NL"/>
+        </w:rPr>
+      </w:pPr>
+      <w:r>
+        <w:rPr>
+          <w:lang w:val="nl-NL"/>
+        </w:rPr>
         <w:br w:type="page"/>
       </w:r>
     </w:p>
@@ -2704,110 +2739,83 @@
       <w:pPr>
         <w:rPr>
           <w:rStyle w:val="Heading3Char"/>
-        </w:rPr>
-      </w:pPr>
-      <w:r>
-        <w:t xml:space="preserve">Hier wordt </w:t>
-      </w:r>
-      <w:r>
-        <w:t xml:space="preserve">de decompositie van het systeem in deelsystemen </w:t>
-      </w:r>
-      <w:r>
-        <w:t xml:space="preserve">de samenhang hiertussen </w:t>
-      </w:r>
-      <w:r>
+          <w:lang w:val="nl-NL"/>
+        </w:rPr>
+      </w:pPr>
+      <w:r>
+        <w:rPr>
+          <w:lang w:val="nl-NL"/>
+        </w:rPr>
+        <w:t xml:space="preserve">Hier wordt de decompositie van het systeem in deelsystemen de samenhang hiertussen </w:t>
+      </w:r>
+      <w:r>
+        <w:rPr>
+          <w:lang w:val="nl-NL"/>
+        </w:rPr>
         <w:t>beschreven met behulp van sequence diagrammen</w:t>
       </w:r>
       <w:r>
+        <w:rPr>
+          <w:lang w:val="nl-NL"/>
+        </w:rPr>
         <w:t xml:space="preserve">.  </w:t>
       </w:r>
       <w:r>
+        <w:rPr>
+          <w:lang w:val="nl-NL"/>
+        </w:rPr>
         <w:br/>
       </w:r>
       <w:r>
+        <w:rPr>
+          <w:lang w:val="nl-NL"/>
+        </w:rPr>
         <w:br/>
       </w:r>
       <w:r>
         <w:rPr>
           <w:rStyle w:val="Heading3Char"/>
-        </w:rPr>
-        <w:t>3.2.1 High-</w:t>
-      </w:r>
-      <w:r>
-        <w:rPr>
-          <w:rStyle w:val="Heading3Char"/>
-        </w:rPr>
-        <w:t>level sequence diagram</w:t>
-      </w:r>
-    </w:p>
-    <w:p>
-      <w:proofErr w:type="gramStart"/>
-      <w:r>
+          <w:lang w:val="nl-NL"/>
+        </w:rPr>
+        <w:t>3.2.1 High-level sequence diagram</w:t>
+      </w:r>
+    </w:p>
+    <w:p>
+      <w:pPr>
+        <w:rPr>
+          <w:lang w:val="nl-NL"/>
+        </w:rPr>
+      </w:pPr>
+      <w:r>
+        <w:rPr>
+          <w:lang w:val="nl-NL"/>
+        </w:rPr>
         <w:t>In het high-</w:t>
       </w:r>
       <w:r>
+        <w:rPr>
+          <w:lang w:val="nl-NL"/>
+        </w:rPr>
         <w:t xml:space="preserve">level </w:t>
       </w:r>
       <w:r>
-        <w:t xml:space="preserve">sequence diagram </w:t>
-      </w:r>
-      <w:proofErr w:type="spellStart"/>
-      <w:r>
-        <w:t>hieronder</w:t>
-      </w:r>
-      <w:proofErr w:type="spellEnd"/>
-      <w:r>
-        <w:t xml:space="preserve"> </w:t>
-      </w:r>
-      <w:proofErr w:type="spellStart"/>
-      <w:r>
-        <w:t>wordt</w:t>
-      </w:r>
-      <w:proofErr w:type="spellEnd"/>
-      <w:r>
-        <w:t xml:space="preserve"> de </w:t>
-      </w:r>
-      <w:proofErr w:type="spellStart"/>
-      <w:r>
-        <w:t>interactie</w:t>
-      </w:r>
-      <w:proofErr w:type="spellEnd"/>
-      <w:r>
-        <w:t xml:space="preserve"> </w:t>
-      </w:r>
-      <w:proofErr w:type="spellStart"/>
-      <w:r>
-        <w:t>tussen</w:t>
-      </w:r>
-      <w:proofErr w:type="spellEnd"/>
-      <w:r>
-        <w:t xml:space="preserve"> de </w:t>
-      </w:r>
-      <w:proofErr w:type="spellStart"/>
-      <w:r>
-        <w:t>usecases</w:t>
-      </w:r>
-      <w:proofErr w:type="spellEnd"/>
-      <w:r>
-        <w:t xml:space="preserve"> </w:t>
-      </w:r>
-      <w:proofErr w:type="spellStart"/>
-      <w:r>
-        <w:t>aangegeven</w:t>
-      </w:r>
-      <w:proofErr w:type="spellEnd"/>
-      <w:r>
-        <w:t>.</w:t>
-      </w:r>
-      <w:proofErr w:type="gramEnd"/>
+        <w:rPr>
+          <w:lang w:val="nl-NL"/>
+        </w:rPr>
+        <w:t>sequence diagram hieronder wordt de interactie tussen de usecases aangegeven.</w:t>
+      </w:r>
     </w:p>
     <w:p>
       <w:pPr>
         <w:keepNext/>
       </w:pPr>
       <w:r>
+        <w:rPr>
+          <w:noProof/>
+          <w:lang w:val="nl-NL" w:eastAsia="nl-NL"/>
+        </w:rPr>
         <w:drawing>
-          <wp:inline distT="0" distB="0" distL="0" distR="0" wp14:anchorId="5C0930FA" wp14:editId="67A8D3FD">
+          <wp:inline distT="0" distB="0" distL="0" distR="0">
             <wp:extent cx="5760720" cy="2802812"/>
             <wp:effectExtent l="0" t="0" r="0" b="0"/>
             <wp:docPr id="19" name="Picture 19"/>
@@ -2822,7 +2830,7 @@
                     <pic:cNvPicPr/>
                   </pic:nvPicPr>
                   <pic:blipFill>
-                    <a:blip r:embed="rId13"/>
+                    <a:blip r:embed="rId12" cstate="print"/>
                     <a:stretch>
                       <a:fillRect/>
                     </a:stretch>
@@ -2847,13 +2855,8 @@
       <w:pPr>
         <w:pStyle w:val="Caption"/>
       </w:pPr>
-      <w:proofErr w:type="spellStart"/>
-      <w:r>
-        <w:t>Figuur</w:t>
-      </w:r>
-      <w:proofErr w:type="spellEnd"/>
-      <w:r>
-        <w:t xml:space="preserve"> 3.2.1.1: high-level sequence diagram</w:t>
+      <w:r>
+        <w:t>Figuur 3.2.1.1: high-level sequence diagram</w:t>
       </w:r>
     </w:p>
     <w:p>
@@ -2876,142 +2879,79 @@
           <w:b/>
           <w:bCs/>
           <w:color w:val="4F81BD" w:themeColor="accent1"/>
-        </w:rPr>
-      </w:pPr>
-      <w:r>
-        <w:t>Op de volgende pagina staat het service sequence diagram. Hierin staat de communicatie tussen de services beschreven</w:t>
-      </w:r>
-      <w:r>
-        <w:t>.</w:t>
-      </w:r>
-      <w:r>
+          <w:lang w:val="nl-NL"/>
+        </w:rPr>
+      </w:pPr>
+      <w:r>
+        <w:rPr>
+          <w:lang w:val="nl-NL"/>
+        </w:rPr>
+        <w:t>Op de volgende pagina staat het service sequence diagram. Hierin staat de communicatie tussen de services beschreven.</w:t>
+      </w:r>
+      <w:r>
+        <w:rPr>
+          <w:lang w:val="nl-NL"/>
+        </w:rPr>
         <w:br w:type="page"/>
       </w:r>
     </w:p>
     <w:p>
       <w:pPr>
         <w:pStyle w:val="Heading3"/>
+        <w:rPr>
+          <w:lang w:val="nl-NL"/>
+        </w:rPr>
       </w:pPr>
     </w:p>
     <w:p>
       <w:pPr>
         <w:pStyle w:val="Heading3"/>
+        <w:rPr>
+          <w:lang w:val="nl-NL"/>
+        </w:rPr>
       </w:pPr>
     </w:p>
     <w:p>
       <w:pPr>
         <w:pStyle w:val="Heading3"/>
+        <w:rPr>
+          <w:lang w:val="nl-NL"/>
+        </w:rPr>
       </w:pPr>
       <w:bookmarkStart w:id="8" w:name="_Toc387851726"/>
       <w:r>
         <w:rPr>
           <w:noProof/>
         </w:rPr>
-        <mc:AlternateContent>
-          <mc:Choice Requires="wps">
-            <w:drawing>
-              <wp:anchor distT="0" distB="0" distL="114300" distR="114300" simplePos="0" relativeHeight="251665408" behindDoc="0" locked="0" layoutInCell="1" allowOverlap="1" wp14:anchorId="1049ED19" wp14:editId="7F19A3C2">
-                <wp:simplePos x="0" y="0"/>
-                <wp:positionH relativeFrom="column">
-                  <wp:posOffset>1137285</wp:posOffset>
-                </wp:positionH>
-                <wp:positionV relativeFrom="paragraph">
-                  <wp:posOffset>8037195</wp:posOffset>
-                </wp:positionV>
-                <wp:extent cx="4512310" cy="635"/>
-                <wp:effectExtent l="0" t="0" r="0" b="0"/>
-                <wp:wrapThrough wrapText="bothSides">
-                  <wp:wrapPolygon edited="0">
-                    <wp:start x="0" y="0"/>
-                    <wp:lineTo x="0" y="21600"/>
-                    <wp:lineTo x="21600" y="21600"/>
-                    <wp:lineTo x="21600" y="0"/>
-                  </wp:wrapPolygon>
-                </wp:wrapThrough>
-                <wp:docPr id="20" name="Text Box 20"/>
-                <wp:cNvGraphicFramePr/>
-                <a:graphic xmlns:a="http://schemas.openxmlformats.org/drawingml/2006/main">
-                  <a:graphicData uri="http://schemas.microsoft.com/office/word/2010/wordprocessingShape">
-                    <wps:wsp>
-                      <wps:cNvSpPr txBox="1"/>
-                      <wps:spPr>
-                        <a:xfrm>
-                          <a:off x="0" y="0"/>
-                          <a:ext cx="4512310" cy="635"/>
-                        </a:xfrm>
-                        <a:prstGeom prst="rect">
-                          <a:avLst/>
-                        </a:prstGeom>
-                        <a:solidFill>
-                          <a:prstClr val="white"/>
-                        </a:solidFill>
-                        <a:ln>
-                          <a:noFill/>
-                        </a:ln>
-                        <a:effectLst/>
-                      </wps:spPr>
-                      <wps:txbx>
-                        <w:txbxContent>
-                          <w:p>
-                            <w:pPr>
-                              <w:pStyle w:val="Caption"/>
-                            </w:pPr>
-                            <w:proofErr w:type="spellStart"/>
-                            <w:r>
-                              <w:t>Figuur</w:t>
-                            </w:r>
-                            <w:proofErr w:type="spellEnd"/>
-                            <w:r>
-                              <w:t xml:space="preserve"> 3.2.2.1: service level sequence diagram</w:t>
-                            </w:r>
-                          </w:p>
-                        </w:txbxContent>
-                      </wps:txbx>
-                      <wps:bodyPr rot="0" spcFirstLastPara="0" vertOverflow="overflow" horzOverflow="overflow" vert="horz" wrap="square" lIns="0" tIns="0" rIns="0" bIns="0" numCol="1" spcCol="0" rtlCol="0" fromWordArt="0" anchor="t" anchorCtr="0" forceAA="0" compatLnSpc="1">
-                        <a:prstTxWarp prst="textNoShape">
-                          <a:avLst/>
-                        </a:prstTxWarp>
-                        <a:spAutoFit/>
-                      </wps:bodyPr>
-                    </wps:wsp>
-                  </a:graphicData>
-                </a:graphic>
-              </wp:anchor>
-            </w:drawing>
-          </mc:Choice>
-          <mc:Fallback>
-            <w:pict>
-              <v:shapetype id="_x0000_t202" coordsize="21600,21600" o:spt="202" path="m,l,21600r21600,l21600,xe">
-                <v:stroke joinstyle="miter"/>
-                <v:path gradientshapeok="t" o:connecttype="rect"/>
-              </v:shapetype>
-              <v:shape id="Text Box 20" o:spid="_x0000_s1026" type="#_x0000_t202" style="position:absolute;margin-left:89.55pt;margin-top:632.85pt;width:355.3pt;height:.05pt;z-index:251665408;visibility:visible;mso-wrap-style:square;mso-wrap-distance-left:9pt;mso-wrap-distance-top:0;mso-wrap-distance-right:9pt;mso-wrap-distance-bottom:0;mso-position-horizontal:absolute;mso-position-horizontal-relative:text;mso-position-vertical:absolute;mso-position-vertical-relative:text;v-text-anchor:top" o:gfxdata="UEsDBBQABgAIAAAAIQC2gziS/gAAAOEBAAATAAAAW0NvbnRlbnRfVHlwZXNdLnhtbJSRQU7DMBBF 90jcwfIWJU67QAgl6YK0S0CoHGBkTxKLZGx5TGhvj5O2G0SRWNoz/78nu9wcxkFMGNg6quQqL6RA 0s5Y6ir5vt9lD1JwBDIwOMJKHpHlpr69KfdHjyxSmriSfYz+USnWPY7AufNIadK6MEJMx9ApD/oD OlTrorhX2lFEilmcO2RdNtjC5xDF9pCuTyYBB5bi6bQ4syoJ3g9WQ0ymaiLzg5KdCXlKLjvcW893 SUOqXwnz5DrgnHtJTxOsQfEKIT7DmDSUCaxw7Rqn8787ZsmRM9e2VmPeBN4uqYvTtW7jvijg9N/y JsXecLq0q+WD6m8AAAD//wMAUEsDBBQABgAIAAAAIQA4/SH/1gAAAJQBAAALAAAAX3JlbHMvLnJl bHOkkMFqwzAMhu+DvYPRfXGawxijTi+j0GvpHsDYimMaW0Yy2fr2M4PBMnrbUb/Q94l/f/hMi1qR JVI2sOt6UJgd+ZiDgffL8ekFlFSbvV0oo4EbChzGx4f9GRdb25HMsYhqlCwG5lrLq9biZkxWOiqY 22YiTra2kYMu1l1tQD30/bPm3wwYN0x18gb45AdQl1tp5j/sFB2T0FQ7R0nTNEV3j6o9feQzro1i OWA14Fm+Q8a1a8+Bvu/d/dMb2JY5uiPbhG/ktn4cqGU/er3pcvwCAAD//wMAUEsDBBQABgAIAAAA IQCpKi9vMQIAAG0EAAAOAAAAZHJzL2Uyb0RvYy54bWysVMFu2zAMvQ/YPwi6r07StRiCOEWWosOA oi3QDD0rshwLkEVNUmJ3X78n2W63bqdhF4UiqUfzPTKrq7417KR80GRLPj+bcaaspErbQ8m/7W4+ fOIsRGErYciqkj+rwK/W79+tOrdUC2rIVMozgNiw7FzJmxjdsiiCbFQrwhk5ZRGsybci4uoPReVF B/TWFIvZ7LLoyFfOk1QhwHs9BPk649e1kvG+roOKzJQc3xbz6fO5T2exXonlwQvXaDl+hviHr2iF tij6AnUtomBHr/+AarX0FKiOZ5LagupaS5V7QDfz2ZtuHhvhVO4F5AT3QlP4f7Dy7vTgma5KvgA9 VrTQaKf6yD5Tz+ACP50LS6Q9OiTGHn7oPPkDnKntvvZt+kVDDHFAPb+wm9AknB8v5ovzOUISscvz i4RRvD51PsQvilqWjJJ7SJcZFafbEIfUKSVVCmR0daONSZcU2BrPTgIyd42OagT/LcvYlGspvRoA B4/KczJWSd0OXSUr9vt+pGBP1TMY8DTMUHDyRqPsrQjxQXgMDTrDIsR7HLWhruQ0Wpw15H/8zZ/y oSWinHUYwpKH70fhFWfmq4XKgIyT4SdjPxn22G4JDc+xYk5mEw98NJNZe2qfsB+bVAUhYSVqlTxO 5jYOq4D9kmqzyUmYSyfirX10MkFP9O76J+HdKE6Epnc0jadYvtFoyM0quc0xgvAsYCJ0YBHCpwtm Oo/AuH9paX6956zXf4n1TwAAAP//AwBQSwMEFAAGAAgAAAAhAPs7xsTdAAAACgEAAA8AAABkcnMv ZG93bnJldi54bWxMjzFvwjAQhXck/oN1a1UcKA0hioMq1A7tgpqydDPxEQficxQ7QP99r+rQbu/d Pb37rtjcXCcuOITWk4L5LAGBVHvTUqNg//Fyn4EIUZPRnSdU8IUBNuV0Uujc+Cu946WKjeASCrlW YGPscylDbdHpMPM9Eu+OfnA6sh0aaQZ95XLXyUWSpNLplviC1T1uLdbnanQKdsvPnb0bj89vT8uH 4XU/btNTUyk1nYCIeIt/SfhhZ24oGejgRzJBdOxX6zlHWSzSxxUIjmTZmsXhd5SBLAv5/4XyGwAA //8DAFBLAQItABQABgAIAAAAIQC2gziS/gAAAOEBAAATAAAAAAAAAAAAAAAAAAAAAABbQ29udGVu dF9UeXBlc10ueG1sUEsBAi0AFAAGAAgAAAAhADj9If/WAAAAlAEAAAsAAAAAAAAAAAAAAAAALwEA AF9yZWxzLy5yZWxzUEsBAi0AFAAGAAgAAAAhAKkqL28xAgAAbQQAAA4AAAAAAAAAAAAAAAAALgIA AGRycy9lMm9Eb2MueG1sUEsBAi0AFAAGAAgAAAAhAPs7xsTdAAAACgEAAA8AAAAAAAAAAAAAAAAA iwQAAGRycy9kb3ducmV2LnhtbFBLBQYAAAAABAAEAPMAAACVBQAAAAA= " stroked="f">
-                <v:textbox style="mso-fit-shape-to-text:t" inset="0,0,0,0">
-                  <w:txbxContent>
-                    <w:p>
-                      <w:pPr>
-                        <w:pStyle w:val="Caption"/>
-                      </w:pPr>
-                      <w:proofErr w:type="spellStart"/>
-                      <w:r>
-                        <w:t>Figuur</w:t>
-                      </w:r>
-                      <w:proofErr w:type="spellEnd"/>
-                      <w:r>
-                        <w:t xml:space="preserve"> 3.2.2.1: service level sequence diagram</w:t>
-                      </w:r>
-                    </w:p>
-                  </w:txbxContent>
-                </v:textbox>
-                <w10:wrap type="through"/>
-              </v:shape>
-            </w:pict>
-          </mc:Fallback>
-        </mc:AlternateContent>
-      </w:r>
-      <w:r>
+        <w:pict>
+          <v:shapetype id="_x0000_t202" coordsize="21600,21600" o:spt="202" path="m,l,21600r21600,l21600,xe">
+            <v:stroke joinstyle="miter"/>
+            <v:path gradientshapeok="t" o:connecttype="rect"/>
+          </v:shapetype>
+          <v:shape id="Text Box 20" o:spid="_x0000_s1026" type="#_x0000_t202" style="position:absolute;margin-left:89.55pt;margin-top:632.85pt;width:355.3pt;height:.05pt;z-index:251665408;visibility:visible" wrapcoords="-46 0 -46 20829 21600 20829 21600 0 -46 0" stroked="f">
+            <v:textbox style="mso-fit-shape-to-text:t" inset="0,0,0,0">
+              <w:txbxContent>
+                <w:p>
+                  <w:pPr>
+                    <w:pStyle w:val="Caption"/>
+                  </w:pPr>
+                  <w:r>
+                    <w:t>Figuur 3.2.2.1: service level sequence diagram</w:t>
+                  </w:r>
+                </w:p>
+              </w:txbxContent>
+            </v:textbox>
+            <w10:wrap type="through"/>
+          </v:shape>
+        </w:pict>
+      </w:r>
+      <w:r>
+        <w:rPr>
+          <w:noProof/>
+          <w:lang w:val="nl-NL" w:eastAsia="nl-NL"/>
+        </w:rPr>
         <w:drawing>
-          <wp:anchor distT="0" distB="0" distL="114300" distR="114300" simplePos="0" relativeHeight="251659776" behindDoc="1" locked="0" layoutInCell="1" allowOverlap="1" wp14:anchorId="17EBED86" wp14:editId="5103E760">
+          <wp:anchor distT="0" distB="0" distL="114300" distR="114300" simplePos="0" relativeHeight="251659776" behindDoc="1" locked="0" layoutInCell="1" allowOverlap="1">
             <wp:simplePos x="0" y="0"/>
             <wp:positionH relativeFrom="column">
               <wp:posOffset>-926465</wp:posOffset>
@@ -3042,10 +2982,10 @@
                     <pic:cNvPicPr/>
                   </pic:nvPicPr>
                   <pic:blipFill>
-                    <a:blip r:embed="rId14">
+                    <a:blip r:embed="rId13" cstate="print">
                       <a:extLst>
                         <a:ext uri="{28A0092B-C50C-407E-A947-70E740481C1C}">
-                          <a14:useLocalDpi xmlns:a14="http://schemas.microsoft.com/office/drawing/2010/main" val="0"/>
+                          <a14:useLocalDpi xmlns:a14="http://schemas.microsoft.com/office/drawing/2010/main" xmlns:wps="http://schemas.microsoft.com/office/word/2010/wordprocessingShape" xmlns:wpi="http://schemas.microsoft.com/office/word/2010/wordprocessingInk" xmlns:wpg="http://schemas.microsoft.com/office/word/2010/wordprocessingGroup" xmlns:w14="http://schemas.microsoft.com/office/word/2010/wordml" xmlns:w="http://schemas.openxmlformats.org/wordprocessingml/2006/main" xmlns:w10="urn:schemas-microsoft-com:office:word" xmlns:wp14="http://schemas.microsoft.com/office/word/2010/wordprocessingDrawing" xmlns:v="urn:schemas-microsoft-com:vml" xmlns:o="urn:schemas-microsoft-com:office:office" xmlns:mc="http://schemas.openxmlformats.org/markup-compatibility/2006" xmlns:wpc="http://schemas.microsoft.com/office/word/2010/wordprocessingCanvas" xmlns="" val="0"/>
                         </a:ext>
                       </a:extLst>
                     </a:blip>
@@ -3065,17 +3005,14 @@
                 </pic:pic>
               </a:graphicData>
             </a:graphic>
-            <wp14:sizeRelH relativeFrom="page">
-              <wp14:pctWidth>0</wp14:pctWidth>
-            </wp14:sizeRelH>
-            <wp14:sizeRelV relativeFrom="page">
-              <wp14:pctHeight>0</wp14:pctHeight>
-            </wp14:sizeRelV>
           </wp:anchor>
         </w:drawing>
       </w:r>
       <w:bookmarkEnd w:id="8"/>
       <w:r>
+        <w:rPr>
+          <w:lang w:val="nl-NL"/>
+        </w:rPr>
         <w:br w:type="page"/>
       </w:r>
     </w:p>
@@ -3095,8 +3032,12 @@
     </w:p>
     <w:p>
       <w:r>
+        <w:rPr>
+          <w:noProof/>
+          <w:lang w:val="nl-NL" w:eastAsia="nl-NL"/>
+        </w:rPr>
         <w:drawing>
-          <wp:inline distT="0" distB="0" distL="0" distR="0" wp14:anchorId="1AB2CB51" wp14:editId="582EA962">
+          <wp:inline distT="0" distB="0" distL="0" distR="0">
             <wp:extent cx="5760720" cy="3087155"/>
             <wp:effectExtent l="0" t="0" r="0" b="0"/>
             <wp:docPr id="7" name="Picture 7"/>
@@ -3111,7 +3052,7 @@
                     <pic:cNvPicPr/>
                   </pic:nvPicPr>
                   <pic:blipFill>
-                    <a:blip r:embed="rId15"/>
+                    <a:blip r:embed="rId14" cstate="print"/>
                     <a:stretch>
                       <a:fillRect/>
                     </a:stretch>
@@ -3146,8 +3087,12 @@
         <w:keepNext/>
       </w:pPr>
       <w:r>
+        <w:rPr>
+          <w:noProof/>
+          <w:lang w:val="nl-NL" w:eastAsia="nl-NL"/>
+        </w:rPr>
         <w:drawing>
-          <wp:inline distT="0" distB="0" distL="0" distR="0" wp14:anchorId="70791E72" wp14:editId="7191E6C9">
+          <wp:inline distT="0" distB="0" distL="0" distR="0">
             <wp:extent cx="5760720" cy="3087155"/>
             <wp:effectExtent l="0" t="0" r="0" b="0"/>
             <wp:docPr id="8" name="Picture 8"/>
@@ -3162,7 +3107,7 @@
                     <pic:cNvPicPr/>
                   </pic:nvPicPr>
                   <pic:blipFill>
-                    <a:blip r:embed="rId16"/>
+                    <a:blip r:embed="rId15" cstate="print"/>
                     <a:stretch>
                       <a:fillRect/>
                     </a:stretch>
@@ -3196,9 +3141,13 @@
         <w:keepNext/>
       </w:pPr>
       <w:r>
+        <w:rPr>
+          <w:noProof/>
+          <w:lang w:val="nl-NL" w:eastAsia="nl-NL"/>
+        </w:rPr>
         <w:lastRenderedPageBreak/>
         <w:drawing>
-          <wp:inline distT="0" distB="0" distL="0" distR="0" wp14:anchorId="054F921A" wp14:editId="58A4A445">
+          <wp:inline distT="0" distB="0" distL="0" distR="0">
             <wp:extent cx="5760720" cy="3084078"/>
             <wp:effectExtent l="0" t="0" r="0" b="0"/>
             <wp:docPr id="9" name="Picture 9"/>
@@ -3213,7 +3162,7 @@
                     <pic:cNvPicPr/>
                   </pic:nvPicPr>
                   <pic:blipFill>
-                    <a:blip r:embed="rId17"/>
+                    <a:blip r:embed="rId16" cstate="print"/>
                     <a:stretch>
                       <a:fillRect/>
                     </a:stretch>
@@ -3247,8 +3196,12 @@
         <w:keepNext/>
       </w:pPr>
       <w:r>
+        <w:rPr>
+          <w:noProof/>
+          <w:lang w:val="nl-NL" w:eastAsia="nl-NL"/>
+        </w:rPr>
         <w:drawing>
-          <wp:inline distT="0" distB="0" distL="0" distR="0" wp14:anchorId="3F3EC714" wp14:editId="66682633">
+          <wp:inline distT="0" distB="0" distL="0" distR="0">
             <wp:extent cx="5760720" cy="3084078"/>
             <wp:effectExtent l="0" t="0" r="0" b="0"/>
             <wp:docPr id="10" name="Picture 10"/>
@@ -3263,7 +3216,7 @@
                     <pic:cNvPicPr/>
                   </pic:nvPicPr>
                   <pic:blipFill>
-                    <a:blip r:embed="rId18"/>
+                    <a:blip r:embed="rId17" cstate="print"/>
                     <a:stretch>
                       <a:fillRect/>
                     </a:stretch>
@@ -3321,7 +3274,15 @@
       <w:bookmarkEnd w:id="12"/>
     </w:p>
     <w:p>
-      <w:r>
+      <w:pPr>
+        <w:rPr>
+          <w:lang w:val="nl-NL"/>
+        </w:rPr>
+      </w:pPr>
+      <w:r>
+        <w:rPr>
+          <w:lang w:val="nl-NL"/>
+        </w:rPr>
         <w:t xml:space="preserve">Hier wordt geillusteerd op welke wijze waarop de eerder genoemde Use Case Specifications technisch vertaald worden naar Use Case Realizations. </w:t>
       </w:r>
     </w:p>
@@ -3349,9 +3310,10 @@
       <w:r>
         <w:rPr>
           <w:noProof/>
+          <w:lang w:val="nl-NL" w:eastAsia="nl-NL"/>
         </w:rPr>
         <w:drawing>
-          <wp:inline distT="0" distB="0" distL="0" distR="0" wp14:anchorId="448E6DDC" wp14:editId="27196A03">
+          <wp:inline distT="0" distB="0" distL="0" distR="0">
             <wp:extent cx="5231479" cy="3276600"/>
             <wp:effectExtent l="19050" t="0" r="7271" b="0"/>
             <wp:docPr id="6" name="Afbeelding 5" descr="Flow Chart V1.png"/>
@@ -3366,7 +3328,7 @@
                     <pic:cNvPicPr/>
                   </pic:nvPicPr>
                   <pic:blipFill>
-                    <a:blip r:embed="rId19"/>
+                    <a:blip r:embed="rId18" cstate="print"/>
                     <a:stretch>
                       <a:fillRect/>
                     </a:stretch>
@@ -3392,27 +3354,14 @@
         <w:pStyle w:val="Caption"/>
         <w:ind w:firstLine="708"/>
       </w:pPr>
-      <w:proofErr w:type="spellStart"/>
-      <w:r>
-        <w:t>Figuur</w:t>
-      </w:r>
-      <w:proofErr w:type="spellEnd"/>
-      <w:r>
-        <w:t xml:space="preserve"> </w:t>
+      <w:r>
+        <w:t xml:space="preserve">Figuur </w:t>
       </w:r>
       <w:r>
         <w:t>3.3.1.1: f</w:t>
       </w:r>
       <w:r>
-        <w:t xml:space="preserve">low chart </w:t>
-      </w:r>
-      <w:proofErr w:type="spellStart"/>
-      <w:r>
-        <w:t>MatchMusicTaste</w:t>
-      </w:r>
-      <w:proofErr w:type="spellEnd"/>
-      <w:r>
-        <w:t xml:space="preserve"> service Dare2Date</w:t>
+        <w:t>low chart MatchMusicTaste service Dare2Date</w:t>
       </w:r>
       <w:r>
         <w:tab/>
@@ -3421,148 +3370,59 @@
     <w:p>
       <w:pPr>
         <w:pStyle w:val="Heading2"/>
+        <w:rPr>
+          <w:lang w:val="nl-NL"/>
+        </w:rPr>
       </w:pPr>
       <w:bookmarkStart w:id="14" w:name="_Toc387851730"/>
       <w:r>
+        <w:rPr>
+          <w:lang w:val="nl-NL"/>
+        </w:rPr>
         <w:t>3.4 Class diagram</w:t>
       </w:r>
       <w:bookmarkEnd w:id="14"/>
     </w:p>
     <w:p>
+      <w:pPr>
+        <w:rPr>
+          <w:lang w:val="nl-NL"/>
+        </w:rPr>
+      </w:pPr>
       <w:r>
         <w:rPr>
           <w:noProof/>
         </w:rPr>
-        <mc:AlternateContent>
-          <mc:Choice Requires="wps">
-            <w:drawing>
-              <wp:anchor distT="0" distB="0" distL="114300" distR="114300" simplePos="0" relativeHeight="251663360" behindDoc="0" locked="0" layoutInCell="1" allowOverlap="1">
-                <wp:simplePos x="0" y="0"/>
-                <wp:positionH relativeFrom="column">
-                  <wp:posOffset>-873125</wp:posOffset>
-                </wp:positionH>
-                <wp:positionV relativeFrom="paragraph">
-                  <wp:posOffset>3994150</wp:posOffset>
-                </wp:positionV>
-                <wp:extent cx="7533640" cy="266700"/>
-                <wp:effectExtent l="0" t="0" r="0" b="635"/>
-                <wp:wrapThrough wrapText="bothSides">
-                  <wp:wrapPolygon edited="0">
-                    <wp:start x="-27" y="0"/>
-                    <wp:lineTo x="-27" y="20829"/>
-                    <wp:lineTo x="21600" y="20829"/>
-                    <wp:lineTo x="21600" y="0"/>
-                    <wp:lineTo x="-27" y="0"/>
-                  </wp:wrapPolygon>
-                </wp:wrapThrough>
-                <wp:docPr id="17" name="Text Box 5"/>
-                <wp:cNvGraphicFramePr>
-                  <a:graphicFrameLocks xmlns:a="http://schemas.openxmlformats.org/drawingml/2006/main"/>
-                </wp:cNvGraphicFramePr>
-                <a:graphic xmlns:a="http://schemas.openxmlformats.org/drawingml/2006/main">
-                  <a:graphicData uri="http://schemas.microsoft.com/office/word/2010/wordprocessingShape">
-                    <wps:wsp>
-                      <wps:cNvSpPr txBox="1">
-                        <a:spLocks noChangeArrowheads="1"/>
-                      </wps:cNvSpPr>
-                      <wps:spPr bwMode="auto">
-                        <a:xfrm>
-                          <a:off x="0" y="0"/>
-                          <a:ext cx="7533640" cy="266700"/>
-                        </a:xfrm>
-                        <a:prstGeom prst="rect">
-                          <a:avLst/>
-                        </a:prstGeom>
-                        <a:solidFill>
-                          <a:srgbClr val="FFFFFF"/>
-                        </a:solidFill>
-                        <a:ln>
-                          <a:noFill/>
-                        </a:ln>
-                        <a:extLst>
-                          <a:ext uri="{91240B29-F687-4F45-9708-019B960494DF}">
-                            <a14:hiddenLine xmlns:a14="http://schemas.microsoft.com/office/drawing/2010/main" w="9525">
-                              <a:solidFill>
-                                <a:srgbClr val="000000"/>
-                              </a:solidFill>
-                              <a:miter lim="800000"/>
-                              <a:headEnd/>
-                              <a:tailEnd/>
-                            </a14:hiddenLine>
-                          </a:ext>
-                        </a:extLst>
-                      </wps:spPr>
-                      <wps:txbx>
-                        <w:txbxContent>
-                          <w:p>
-                            <w:pPr>
-                              <w:pStyle w:val="Caption"/>
-                              <w:ind w:left="3540" w:firstLine="708"/>
-                              <w:rPr>
-                                <w:rFonts w:eastAsiaTheme="minorHAnsi"/>
-                                <w:lang w:val="nl-NL"/>
-                              </w:rPr>
-                            </w:pPr>
-                            <w:proofErr w:type="spellStart"/>
-                            <w:r>
-                              <w:t>Figuur</w:t>
-                            </w:r>
-                            <w:proofErr w:type="spellEnd"/>
-                            <w:r>
-                              <w:t xml:space="preserve"> 3.4.1: class diagram</w:t>
-                            </w:r>
-                          </w:p>
-                        </w:txbxContent>
-                      </wps:txbx>
-                      <wps:bodyPr rot="0" vert="horz" wrap="square" lIns="0" tIns="0" rIns="0" bIns="0" anchor="t" anchorCtr="0" upright="1">
-                        <a:spAutoFit/>
-                      </wps:bodyPr>
-                    </wps:wsp>
-                  </a:graphicData>
-                </a:graphic>
-                <wp14:sizeRelH relativeFrom="page">
-                  <wp14:pctWidth>0</wp14:pctWidth>
-                </wp14:sizeRelH>
-                <wp14:sizeRelV relativeFrom="page">
-                  <wp14:pctHeight>0</wp14:pctHeight>
-                </wp14:sizeRelV>
-              </wp:anchor>
-            </w:drawing>
-          </mc:Choice>
-          <mc:Fallback>
-            <w:pict>
-              <v:shape id="Text Box 5" o:spid="_x0000_s1027" type="#_x0000_t202" style="position:absolute;margin-left:-68.75pt;margin-top:314.5pt;width:593.2pt;height:21pt;z-index:251663360;visibility:visible;mso-wrap-style:square;mso-width-percent:0;mso-height-percent:0;mso-wrap-distance-left:9pt;mso-wrap-distance-top:0;mso-wrap-distance-right:9pt;mso-wrap-distance-bottom:0;mso-position-horizontal:absolute;mso-position-horizontal-relative:text;mso-position-vertical:absolute;mso-position-vertical-relative:text;mso-width-percent:0;mso-height-percent:0;mso-width-relative:page;mso-height-relative:page;v-text-anchor:top" o:gfxdata="UEsDBBQABgAIAAAAIQC2gziS/gAAAOEBAAATAAAAW0NvbnRlbnRfVHlwZXNdLnhtbJSRQU7DMBBF 90jcwfIWJU67QAgl6YK0S0CoHGBkTxKLZGx5TGhvj5O2G0SRWNoz/78nu9wcxkFMGNg6quQqL6RA 0s5Y6ir5vt9lD1JwBDIwOMJKHpHlpr69KfdHjyxSmriSfYz+USnWPY7AufNIadK6MEJMx9ApD/oD OlTrorhX2lFEilmcO2RdNtjC5xDF9pCuTyYBB5bi6bQ4syoJ3g9WQ0ymaiLzg5KdCXlKLjvcW893 SUOqXwnz5DrgnHtJTxOsQfEKIT7DmDSUCaxw7Rqn8787ZsmRM9e2VmPeBN4uqYvTtW7jvijg9N/y JsXecLq0q+WD6m8AAAD//wMAUEsDBBQABgAIAAAAIQA4/SH/1gAAAJQBAAALAAAAX3JlbHMvLnJl bHOkkMFqwzAMhu+DvYPRfXGawxijTi+j0GvpHsDYimMaW0Yy2fr2M4PBMnrbUb/Q94l/f/hMi1qR JVI2sOt6UJgd+ZiDgffL8ekFlFSbvV0oo4EbChzGx4f9GRdb25HMsYhqlCwG5lrLq9biZkxWOiqY 22YiTra2kYMu1l1tQD30/bPm3wwYN0x18gb45AdQl1tp5j/sFB2T0FQ7R0nTNEV3j6o9feQzro1i OWA14Fm+Q8a1a8+Bvu/d/dMb2JY5uiPbhG/ktn4cqGU/er3pcvwCAAD//wMAUEsDBBQABgAIAAAA IQB4fEj0fAIAAAcFAAAOAAAAZHJzL2Uyb0RvYy54bWysVNtu3CAQfa/Uf0C8b2xvvBdb8Ua51FWl 9CIl/QAW8BoVAwV27bTqv3fA622atlJV1Q94gOEwM+cMF5dDJ9GBWye0qnB2lmLEFdVMqF2FPz7U szVGzhPFiNSKV/iRO3y5efniojcln+tWS8YtAhDlyt5UuPXelEniaMs74s604Qo2G2074mFqdwmz pAf0TibzNF0mvbbMWE25c7B6O27iTcRvGk79+6Zx3CNZYYjNx9HGcRvGZHNByp0lphX0GAb5hyg6 IhRceoK6JZ6gvRW/QHWCWu1048+o7hLdNILymANkk6XPsrlvieExFyiOM6cyuf8HS98dPlgkGHC3 wkiRDjh64INH13pAi1Ce3rgSvO4N+PkBlsE1purMnaafHFL6piVqx6+s1X3LCYPwsnAyeXJ0xHEB ZNu/1QyuIXuvI9DQ2C7UDqqBAB1oejxRE0KhsLhanJ8vc9iisDdfLldp5C4h5XTaWOdfc92hYFTY AvURnRzunA/RkHJyCZc5LQWrhZRxYnfbG2nRgYBM6vjFBJ65SRWclQ7HRsRxBYKEO8JeCDfS/rXI 5nl6PS9m9XK9muV1vpgVq3Q9S7PiulimeZHf1t9CgFletoIxru6E4pMEs/zvKD42wyieKELUV7hY zBcjRX9MMo3f75LshIeOlKKr8PrkRMpA7CvFIG1SeiLkaCc/hx+rDDWY/rEqUQaB+VEDftgOo+Am dW01ewRdWA20AcPwmoDRavsFox46s8Lu855YjpF8o0BboY0nw07GdjKIonC0wh6j0bzxY7vvjRW7 FpAn9V6B/moRpRGEOkZxVC10W8zh+DKEdn46j14/3q/NdwAAAP//AwBQSwMEFAAGAAgAAAAhACLv tKvfAAAACgEAAA8AAABkcnMvZG93bnJldi54bWxMj7FuwjAQhnck3sG6FYEdSANEcVCF2qFdUFOW biY2cUp8jmIH6Nv3mNrx7j799/3F7u46djVDaD1KSBYCmMHa6xYbCcfP1/kGWIgKteo8Ggk/JsCu nE4KlWt/ww9zrWLDKARDriTYGPuc81Bb41RY+N4g3c5+cCrSODRcD+pG4a7jSyEy7lSL9MGq3uyt qS/V6CQc0q+DnY3nl/fndDW8Hcd99t1UUk4nwKK5xz8SHu7kDSUJnfyIOrBOwjxZrZ+IlZAtt1Tp gYh0swV2otU6EcDLgv+vUP4CAAD//wMAUEsBAi0AFAAGAAgAAAAhALaDOJL+AAAA4QEAABMAAAAA AAAAAAAAAAAAAAAAAFtDb250ZW50X1R5cGVzXS54bWxQSwECLQAUAAYACAAAACEAOP0h/9YAAACU AQAACwAAAAAAAAAAAAAAAAAvAQAAX3JlbHMvLnJlbHNQSwECLQAUAAYACAAAACEAeHxI9HwCAAAH BQAADgAAAAAAAAAAAAAAAAAuAgAAZHJzL2Uyb0RvYy54bWxQSwECLQAUAAYACAAAACEAIu+0q98A AAAKAQAADwAAAAAAAAAAAAAAAADWBAAAZHJzL2Rvd25yZXYueG1sUEsFBgAAAAAEAAQA8wAAAOIF AAAAAA== " stroked="f">
-                <v:textbox style="mso-fit-shape-to-text:t" inset="0,0,0,0">
-                  <w:txbxContent>
-                    <w:p>
-                      <w:pPr>
-                        <w:pStyle w:val="Caption"/>
-                        <w:ind w:left="3540" w:firstLine="708"/>
-                        <w:rPr>
-                          <w:rFonts w:eastAsiaTheme="minorHAnsi"/>
-                          <w:lang w:val="nl-NL"/>
-                        </w:rPr>
-                      </w:pPr>
-                      <w:proofErr w:type="spellStart"/>
-                      <w:r>
-                        <w:t>Figuur</w:t>
-                      </w:r>
-                      <w:proofErr w:type="spellEnd"/>
-                      <w:r>
-                        <w:t xml:space="preserve"> 3.4.1: class diagram</w:t>
-                      </w:r>
-                    </w:p>
-                  </w:txbxContent>
-                </v:textbox>
-                <w10:wrap type="through"/>
-              </v:shape>
-            </w:pict>
-          </mc:Fallback>
-        </mc:AlternateContent>
-      </w:r>
-      <w:r>
+        <w:pict>
+          <v:shape id="Text Box 5" o:spid="_x0000_s1027" type="#_x0000_t202" style="position:absolute;margin-left:-68.75pt;margin-top:314.5pt;width:593.2pt;height:21pt;z-index:251663360;visibility:visible" wrapcoords="-27 0 -27 20829 21600 20829 21600 0 -27 0" stroked="f">
+            <v:textbox style="mso-fit-shape-to-text:t" inset="0,0,0,0">
+              <w:txbxContent>
+                <w:p>
+                  <w:pPr>
+                    <w:pStyle w:val="Caption"/>
+                    <w:ind w:left="3540" w:firstLine="708"/>
+                    <w:rPr>
+                      <w:rFonts w:eastAsiaTheme="minorHAnsi"/>
+                      <w:lang w:val="nl-NL"/>
+                    </w:rPr>
+                  </w:pPr>
+                  <w:r>
+                    <w:t>Figuur 3.4.1: class diagram</w:t>
+                  </w:r>
+                </w:p>
+              </w:txbxContent>
+            </v:textbox>
+            <w10:wrap type="through"/>
+          </v:shape>
+        </w:pict>
+      </w:r>
+      <w:r>
+        <w:rPr>
+          <w:noProof/>
+          <w:lang w:val="nl-NL" w:eastAsia="nl-NL"/>
+        </w:rPr>
         <w:drawing>
-          <wp:anchor distT="0" distB="0" distL="114300" distR="114300" simplePos="0" relativeHeight="251661312" behindDoc="1" locked="0" layoutInCell="1" allowOverlap="1" wp14:anchorId="719715E8" wp14:editId="4C304A5C">
+          <wp:anchor distT="0" distB="0" distL="114300" distR="114300" simplePos="0" relativeHeight="251661312" behindDoc="1" locked="0" layoutInCell="1" allowOverlap="1">
             <wp:simplePos x="0" y="0"/>
             <wp:positionH relativeFrom="column">
               <wp:posOffset>-871220</wp:posOffset>
@@ -3593,10 +3453,10 @@
                     <pic:cNvPicPr/>
                   </pic:nvPicPr>
                   <pic:blipFill>
-                    <a:blip r:embed="rId20">
+                    <a:blip r:embed="rId19" cstate="print">
                       <a:extLst>
                         <a:ext uri="{28A0092B-C50C-407E-A947-70E740481C1C}">
-                          <a14:useLocalDpi xmlns:a14="http://schemas.microsoft.com/office/drawing/2010/main" val="0"/>
+                          <a14:useLocalDpi xmlns:a14="http://schemas.microsoft.com/office/drawing/2010/main" xmlns:wps="http://schemas.microsoft.com/office/word/2010/wordprocessingShape" xmlns:wpi="http://schemas.microsoft.com/office/word/2010/wordprocessingInk" xmlns:wpg="http://schemas.microsoft.com/office/word/2010/wordprocessingGroup" xmlns:w14="http://schemas.microsoft.com/office/word/2010/wordml" xmlns:w="http://schemas.openxmlformats.org/wordprocessingml/2006/main" xmlns:w10="urn:schemas-microsoft-com:office:word" xmlns:wp14="http://schemas.microsoft.com/office/word/2010/wordprocessingDrawing" xmlns:v="urn:schemas-microsoft-com:vml" xmlns:o="urn:schemas-microsoft-com:office:office" xmlns:mc="http://schemas.openxmlformats.org/markup-compatibility/2006" xmlns:wpc="http://schemas.microsoft.com/office/word/2010/wordprocessingCanvas" xmlns="" val="0"/>
                         </a:ext>
                       </a:extLst>
                     </a:blip>
@@ -3616,52 +3476,45 @@
                 </pic:pic>
               </a:graphicData>
             </a:graphic>
-            <wp14:sizeRelH relativeFrom="page">
-              <wp14:pctWidth>0</wp14:pctWidth>
-            </wp14:sizeRelH>
-            <wp14:sizeRelV relativeFrom="page">
-              <wp14:pctHeight>0</wp14:pctHeight>
-            </wp14:sizeRelV>
           </wp:anchor>
         </w:drawing>
       </w:r>
-      <w:proofErr w:type="gramStart"/>
-      <w:r>
-        <w:t xml:space="preserve">In het </w:t>
-      </w:r>
-      <w:proofErr w:type="spellStart"/>
-      <w:r>
-        <w:t>onderstaande</w:t>
-      </w:r>
-      <w:proofErr w:type="spellEnd"/>
-      <w:r>
-        <w:t xml:space="preserve"> class diagram wordt de invulling en samenhang van/tussen de classes weergegeven.</w:t>
-      </w:r>
-      <w:proofErr w:type="gramEnd"/>
-    </w:p>
-    <w:p/>
+      <w:r>
+        <w:rPr>
+          <w:lang w:val="nl-NL"/>
+        </w:rPr>
+        <w:t>In het onderstaande class diagram wordt de invulling en samenhang van/tussen de classes weergegeven.</w:t>
+      </w:r>
+    </w:p>
+    <w:p>
+      <w:pPr>
+        <w:rPr>
+          <w:lang w:val="nl-NL"/>
+        </w:rPr>
+      </w:pPr>
+    </w:p>
     <w:p>
       <w:pPr>
         <w:pStyle w:val="Heading1"/>
         <w:rPr>
           <w:noProof/>
+          <w:lang w:val="nl-NL"/>
         </w:rPr>
       </w:pPr>
       <w:bookmarkStart w:id="15" w:name="_Toc387851731"/>
-      <w:proofErr w:type="gramStart"/>
       <w:r>
         <w:rPr>
           <w:noProof/>
+          <w:lang w:val="nl-NL"/>
         </w:rPr>
         <w:lastRenderedPageBreak/>
         <w:t xml:space="preserve">4  </w:t>
       </w:r>
       <w:r>
-        <w:t>Implementation</w:t>
-      </w:r>
-      <w:proofErr w:type="gramEnd"/>
-      <w:r>
-        <w:t xml:space="preserve"> view</w:t>
+        <w:rPr>
+          <w:lang w:val="nl-NL"/>
+        </w:rPr>
+        <w:t>Implementation view</w:t>
       </w:r>
       <w:bookmarkEnd w:id="15"/>
     </w:p>
@@ -3669,9 +3522,15 @@
       <w:pPr>
         <w:pStyle w:val="Heading2"/>
         <w:ind w:firstLine="360"/>
+        <w:rPr>
+          <w:lang w:val="nl-NL"/>
+        </w:rPr>
       </w:pPr>
       <w:bookmarkStart w:id="16" w:name="_Toc387851732"/>
       <w:r>
+        <w:rPr>
+          <w:lang w:val="nl-NL"/>
+        </w:rPr>
         <w:t>4.1 Package structuur</w:t>
       </w:r>
       <w:bookmarkEnd w:id="16"/>
@@ -3679,24 +3538,42 @@
     <w:p>
       <w:pPr>
         <w:ind w:left="705"/>
-      </w:pPr>
-      <w:r>
+        <w:rPr>
+          <w:lang w:val="nl-NL"/>
+        </w:rPr>
+      </w:pPr>
+      <w:r>
+        <w:rPr>
+          <w:lang w:val="nl-NL"/>
+        </w:rPr>
         <w:t>De Dare2Date MusicMatch service zal een aantal verschillende packages bevatten. Deze packages zijn als volgt:</w:t>
       </w:r>
     </w:p>
     <w:p>
       <w:pPr>
         <w:ind w:firstLine="705"/>
-      </w:pPr>
-      <w:r>
+        <w:rPr>
+          <w:lang w:val="nl-NL"/>
+        </w:rPr>
+      </w:pPr>
+      <w:r>
+        <w:rPr>
+          <w:lang w:val="nl-NL"/>
+        </w:rPr>
         <w:t>nl.han.ica.daretwodate.services</w:t>
       </w:r>
     </w:p>
     <w:p>
       <w:pPr>
         <w:ind w:firstLine="705"/>
-      </w:pPr>
-      <w:r>
+        <w:rPr>
+          <w:lang w:val="nl-NL"/>
+        </w:rPr>
+      </w:pPr>
+      <w:r>
+        <w:rPr>
+          <w:lang w:val="nl-NL"/>
+        </w:rPr>
         <w:t>nl.han.ica.daretwodate.domains</w:t>
       </w:r>
     </w:p>
@@ -3713,49 +3590,20 @@
         <w:ind w:firstLine="705"/>
       </w:pPr>
       <w:r>
-        <w:t>nl.han.ica.daretwodate.config</w:t>
-      </w:r>
-    </w:p>
-    <w:p>
-      <w:proofErr w:type="gramStart"/>
-      <w:r>
-        <w:t xml:space="preserve">De </w:t>
-      </w:r>
-      <w:proofErr w:type="spellStart"/>
-      <w:r>
-        <w:t>samenhang</w:t>
-      </w:r>
-      <w:proofErr w:type="spellEnd"/>
-      <w:r>
-        <w:t xml:space="preserve"> </w:t>
-      </w:r>
-      <w:proofErr w:type="spellStart"/>
-      <w:r>
-        <w:t>tussen</w:t>
-      </w:r>
-      <w:proofErr w:type="spellEnd"/>
-      <w:r>
-        <w:t xml:space="preserve"> de packages is</w:t>
-      </w:r>
-      <w:proofErr w:type="gramEnd"/>
-      <w:r>
-        <w:t xml:space="preserve"> </w:t>
-      </w:r>
-      <w:proofErr w:type="spellStart"/>
-      <w:r>
-        <w:t>hieronder</w:t>
-      </w:r>
-      <w:proofErr w:type="spellEnd"/>
-      <w:r>
-        <w:t xml:space="preserve"> </w:t>
-      </w:r>
-      <w:proofErr w:type="spellStart"/>
-      <w:r>
-        <w:t>geillustreerd</w:t>
-      </w:r>
-      <w:proofErr w:type="spellEnd"/>
-      <w:r>
-        <w:t xml:space="preserve"> in het package diagram.</w:t>
+        <w:t>nl.han.ica.daretwodate.presentation</w:t>
+      </w:r>
+    </w:p>
+    <w:p>
+      <w:pPr>
+        <w:rPr>
+          <w:lang w:val="nl-NL"/>
+        </w:rPr>
+      </w:pPr>
+      <w:r>
+        <w:rPr>
+          <w:lang w:val="nl-NL"/>
+        </w:rPr>
+        <w:t>De samenhang tussen de packages is hieronder geillustreerd in het package diagram.</w:t>
       </w:r>
     </w:p>
     <w:p>
@@ -3763,10 +3611,14 @@
         <w:keepNext/>
       </w:pPr>
       <w:r>
+        <w:rPr>
+          <w:noProof/>
+          <w:lang w:val="nl-NL" w:eastAsia="nl-NL"/>
+        </w:rPr>
         <w:drawing>
-          <wp:inline distT="0" distB="0" distL="0" distR="0" wp14:anchorId="43E7BA35" wp14:editId="34566422">
-            <wp:extent cx="5760720" cy="3809707"/>
-            <wp:effectExtent l="0" t="0" r="0" b="635"/>
+          <wp:inline distT="0" distB="0" distL="0" distR="0">
+            <wp:extent cx="5760276" cy="3809707"/>
+            <wp:effectExtent l="19050" t="0" r="0" b="0"/>
             <wp:docPr id="22" name="Picture 22"/>
             <wp:cNvGraphicFramePr>
               <a:graphicFrameLocks xmlns:a="http://schemas.openxmlformats.org/drawingml/2006/main" noChangeAspect="1"/>
@@ -3779,7 +3631,7 @@
                     <pic:cNvPicPr/>
                   </pic:nvPicPr>
                   <pic:blipFill>
-                    <a:blip r:embed="rId21"/>
+                    <a:blip r:embed="rId20" cstate="print"/>
                     <a:stretch>
                       <a:fillRect/>
                     </a:stretch>
@@ -3787,7 +3639,7 @@
                   <pic:spPr>
                     <a:xfrm>
                       <a:off x="0" y="0"/>
-                      <a:ext cx="5760720" cy="3809707"/>
+                      <a:ext cx="5760276" cy="3809707"/>
                     </a:xfrm>
                     <a:prstGeom prst="rect">
                       <a:avLst/>
@@ -3804,13 +3656,8 @@
       <w:pPr>
         <w:pStyle w:val="Caption"/>
       </w:pPr>
-      <w:proofErr w:type="spellStart"/>
-      <w:r>
-        <w:t>Figuur</w:t>
-      </w:r>
-      <w:proofErr w:type="spellEnd"/>
-      <w:r>
-        <w:t xml:space="preserve"> </w:t>
+      <w:r>
+        <w:t xml:space="preserve">Figuur </w:t>
       </w:r>
       <w:fldSimple w:instr=" SEQ Figuur \* ARABIC ">
         <w:r>
@@ -3835,110 +3682,64 @@
       <w:bookmarkEnd w:id="17"/>
     </w:p>
     <w:p>
-      <w:proofErr w:type="spellStart"/>
-      <w:r>
-        <w:t>Alle</w:t>
-      </w:r>
-      <w:proofErr w:type="spellEnd"/>
-      <w:r>
-        <w:t xml:space="preserve"> services </w:t>
-      </w:r>
-      <w:proofErr w:type="spellStart"/>
-      <w:r>
-        <w:t>kunnen</w:t>
-      </w:r>
-      <w:proofErr w:type="spellEnd"/>
-      <w:r>
+      <w:pPr>
+        <w:rPr>
+          <w:lang w:val="nl-NL"/>
+        </w:rPr>
+      </w:pPr>
+      <w:r>
+        <w:rPr>
+          <w:lang w:val="nl-NL"/>
+        </w:rPr>
+        <w:t>Alle services kunnen herbruikt worden om op elke willekeurige website last.fm matching functionaliteit toe te voegen.</w:t>
+      </w:r>
+    </w:p>
+    <w:p>
+      <w:pPr>
+        <w:rPr>
+          <w:lang w:val="nl-NL"/>
+        </w:rPr>
+      </w:pPr>
+      <w:r>
+        <w:rPr>
+          <w:lang w:val="nl-NL"/>
+        </w:rPr>
         <w:t xml:space="preserve"> </w:t>
       </w:r>
-      <w:proofErr w:type="spellStart"/>
-      <w:r>
-        <w:t>herbruikt</w:t>
-      </w:r>
-      <w:proofErr w:type="spellEnd"/>
-      <w:r>
-        <w:t xml:space="preserve"> </w:t>
-      </w:r>
-      <w:proofErr w:type="spellStart"/>
-      <w:r>
-        <w:t>worden</w:t>
-      </w:r>
-      <w:proofErr w:type="spellEnd"/>
-      <w:r>
-        <w:t xml:space="preserve"> </w:t>
-      </w:r>
-      <w:proofErr w:type="spellStart"/>
-      <w:proofErr w:type="gramStart"/>
-      <w:r>
-        <w:t>om</w:t>
-      </w:r>
-      <w:proofErr w:type="spellEnd"/>
-      <w:proofErr w:type="gramEnd"/>
-      <w:r>
-        <w:t xml:space="preserve"> op </w:t>
-      </w:r>
-      <w:proofErr w:type="spellStart"/>
-      <w:r>
-        <w:t>elke</w:t>
-      </w:r>
-      <w:proofErr w:type="spellEnd"/>
-      <w:r>
-        <w:t xml:space="preserve"> </w:t>
-      </w:r>
-      <w:proofErr w:type="spellStart"/>
-      <w:r>
-        <w:t>willekeurige</w:t>
-      </w:r>
-      <w:proofErr w:type="spellEnd"/>
-      <w:r>
-        <w:t xml:space="preserve"> website last.fm matching </w:t>
-      </w:r>
-      <w:proofErr w:type="spellStart"/>
-      <w:r>
-        <w:t>functionaliteit</w:t>
-      </w:r>
-      <w:proofErr w:type="spellEnd"/>
-      <w:r>
-        <w:t xml:space="preserve"> toe </w:t>
-      </w:r>
-      <w:proofErr w:type="spellStart"/>
-      <w:r>
-        <w:t>te</w:t>
-      </w:r>
-      <w:proofErr w:type="spellEnd"/>
-      <w:r>
-        <w:t xml:space="preserve"> </w:t>
-      </w:r>
-      <w:proofErr w:type="spellStart"/>
-      <w:r>
-        <w:t>voegen</w:t>
-      </w:r>
-      <w:proofErr w:type="spellEnd"/>
-      <w:r>
-        <w:t>.</w:t>
-      </w:r>
-    </w:p>
-    <w:p>
-      <w:r>
-        <w:t xml:space="preserve"> </w:t>
-      </w:r>
-      <w:r>
+      <w:r>
+        <w:rPr>
+          <w:lang w:val="nl-NL"/>
+        </w:rPr>
         <w:br w:type="page"/>
       </w:r>
     </w:p>
     <w:p>
       <w:pPr>
         <w:pStyle w:val="Heading1"/>
+        <w:rPr>
+          <w:lang w:val="nl-NL"/>
+        </w:rPr>
       </w:pPr>
       <w:bookmarkStart w:id="18" w:name="_Toc387851734"/>
       <w:r>
+        <w:rPr>
+          <w:lang w:val="nl-NL"/>
+        </w:rPr>
         <w:lastRenderedPageBreak/>
         <w:t>5  Deployment view</w:t>
       </w:r>
       <w:bookmarkEnd w:id="18"/>
     </w:p>
     <w:p>
-      <w:r>
+      <w:pPr>
+        <w:rPr>
+          <w:lang w:val="nl-NL"/>
+        </w:rPr>
+      </w:pPr>
+      <w:r>
+        <w:rPr>
+          <w:lang w:val="nl-NL"/>
+        </w:rPr>
         <w:br/>
         <w:t>Hieronder staat een deployment diagram die de fysieke opstelling laat zien.</w:t>
       </w:r>
@@ -3948,8 +3749,12 @@
         <w:keepNext/>
       </w:pPr>
       <w:r>
+        <w:rPr>
+          <w:noProof/>
+          <w:lang w:val="nl-NL" w:eastAsia="nl-NL"/>
+        </w:rPr>
         <w:drawing>
-          <wp:inline distT="0" distB="0" distL="0" distR="0" wp14:anchorId="7E509EAD" wp14:editId="75E44749">
+          <wp:inline distT="0" distB="0" distL="0" distR="0">
             <wp:extent cx="5760720" cy="3220095"/>
             <wp:effectExtent l="0" t="0" r="0" b="0"/>
             <wp:docPr id="23" name="Picture 23"/>
@@ -3964,7 +3769,7 @@
                     <pic:cNvPicPr/>
                   </pic:nvPicPr>
                   <pic:blipFill>
-                    <a:blip r:embed="rId22"/>
+                    <a:blip r:embed="rId21" cstate="print"/>
                     <a:stretch>
                       <a:fillRect/>
                     </a:stretch>
@@ -3998,8 +3803,8 @@
       <w:bookmarkEnd w:id="19"/>
     </w:p>
     <w:sectPr>
-      <w:headerReference w:type="default" r:id="rId23"/>
-      <w:footerReference w:type="default" r:id="rId24"/>
+      <w:headerReference w:type="default" r:id="rId22"/>
+      <w:footerReference w:type="default" r:id="rId23"/>
       <w:pgSz w:w="11906" w:h="16838"/>
       <w:pgMar w:top="1417" w:right="1417" w:bottom="1417" w:left="1417" w:header="708" w:footer="708" w:gutter="0"/>
       <w:cols w:space="708"/>
@@ -4011,7 +3816,7 @@
 </file>
 
 <file path=word/endnotes.xml><?xml version="1.0" encoding="utf-8"?>
-<w:endnotes xmlns:wpc="http://schemas.microsoft.com/office/word/2010/wordprocessingCanvas" xmlns:mc="http://schemas.openxmlformats.org/markup-compatibility/2006" xmlns:o="urn:schemas-microsoft-com:office:office" xmlns:r="http://schemas.openxmlformats.org/officeDocument/2006/relationships" xmlns:m="http://schemas.openxmlformats.org/officeDocument/2006/math" xmlns:v="urn:schemas-microsoft-com:vml" xmlns:wp14="http://schemas.microsoft.com/office/word/2010/wordprocessingDrawing" xmlns:wp="http://schemas.openxmlformats.org/drawingml/2006/wordprocessingDrawing" xmlns:w10="urn:schemas-microsoft-com:office:word" xmlns:w="http://schemas.openxmlformats.org/wordprocessingml/2006/main" xmlns:w14="http://schemas.microsoft.com/office/word/2010/wordml" xmlns:wpg="http://schemas.microsoft.com/office/word/2010/wordprocessingGroup" xmlns:wpi="http://schemas.microsoft.com/office/word/2010/wordprocessingInk" xmlns:wne="http://schemas.microsoft.com/office/word/2006/wordml" xmlns:wps="http://schemas.microsoft.com/office/word/2010/wordprocessingShape" mc:Ignorable="w14 wp14">
+<w:endnotes xmlns:ve="http://schemas.openxmlformats.org/markup-compatibility/2006" xmlns:o="urn:schemas-microsoft-com:office:office" xmlns:r="http://schemas.openxmlformats.org/officeDocument/2006/relationships" xmlns:m="http://schemas.openxmlformats.org/officeDocument/2006/math" xmlns:v="urn:schemas-microsoft-com:vml" xmlns:wp="http://schemas.openxmlformats.org/drawingml/2006/wordprocessingDrawing" xmlns:w10="urn:schemas-microsoft-com:office:word" xmlns:w="http://schemas.openxmlformats.org/wordprocessingml/2006/main" xmlns:wne="http://schemas.microsoft.com/office/word/2006/wordml">
   <w:endnote w:type="separator" w:id="-1">
     <w:p>
       <w:pPr>
@@ -4036,7 +3841,7 @@
 </file>
 
 <file path=word/footer1.xml><?xml version="1.0" encoding="utf-8"?>
-<w:ftr xmlns:wpc="http://schemas.microsoft.com/office/word/2010/wordprocessingCanvas" xmlns:mc="http://schemas.openxmlformats.org/markup-compatibility/2006" xmlns:o="urn:schemas-microsoft-com:office:office" xmlns:r="http://schemas.openxmlformats.org/officeDocument/2006/relationships" xmlns:m="http://schemas.openxmlformats.org/officeDocument/2006/math" xmlns:v="urn:schemas-microsoft-com:vml" xmlns:wp14="http://schemas.microsoft.com/office/word/2010/wordprocessingDrawing" xmlns:wp="http://schemas.openxmlformats.org/drawingml/2006/wordprocessingDrawing" xmlns:w10="urn:schemas-microsoft-com:office:word" xmlns:w="http://schemas.openxmlformats.org/wordprocessingml/2006/main" xmlns:w14="http://schemas.microsoft.com/office/word/2010/wordml" xmlns:wpg="http://schemas.microsoft.com/office/word/2010/wordprocessingGroup" xmlns:wpi="http://schemas.microsoft.com/office/word/2010/wordprocessingInk" xmlns:wne="http://schemas.microsoft.com/office/word/2006/wordml" xmlns:wps="http://schemas.microsoft.com/office/word/2010/wordprocessingShape" mc:Ignorable="w14 wp14">
+<w:ftr xmlns:ve="http://schemas.openxmlformats.org/markup-compatibility/2006" xmlns:o="urn:schemas-microsoft-com:office:office" xmlns:r="http://schemas.openxmlformats.org/officeDocument/2006/relationships" xmlns:m="http://schemas.openxmlformats.org/officeDocument/2006/math" xmlns:v="urn:schemas-microsoft-com:vml" xmlns:wp="http://schemas.openxmlformats.org/drawingml/2006/wordprocessingDrawing" xmlns:w10="urn:schemas-microsoft-com:office:word" xmlns:w="http://schemas.openxmlformats.org/wordprocessingml/2006/main" xmlns:wne="http://schemas.microsoft.com/office/word/2006/wordml">
   <w:sdt>
     <w:sdtPr>
       <w:id w:val="29154"/>
@@ -4045,7 +3850,6 @@
         <w:docPartUnique/>
       </w:docPartObj>
     </w:sdtPr>
-    <w:sdtEndPr/>
     <w:sdtContent>
       <w:sdt>
         <w:sdtPr>
@@ -4055,7 +3859,6 @@
             <w:docPartUnique/>
           </w:docPartObj>
         </w:sdtPr>
-        <w:sdtEndPr/>
         <w:sdtContent>
           <w:p>
             <w:pPr>
@@ -4092,7 +3895,7 @@
                 <w:b/>
                 <w:noProof/>
               </w:rPr>
-              <w:t>13</w:t>
+              <w:t>12</w:t>
             </w:r>
             <w:r>
               <w:rPr>
@@ -4103,10 +3906,7 @@
               <w:fldChar w:fldCharType="end"/>
             </w:r>
             <w:r>
-              <w:t xml:space="preserve"> </w:t>
-            </w:r>
-            <w:r>
-              <w:t xml:space="preserve">van </w:t>
+              <w:t xml:space="preserve"> van </w:t>
             </w:r>
             <w:r>
               <w:rPr>
@@ -4159,7 +3959,7 @@
 </file>
 
 <file path=word/footnotes.xml><?xml version="1.0" encoding="utf-8"?>
-<w:footnotes xmlns:wpc="http://schemas.microsoft.com/office/word/2010/wordprocessingCanvas" xmlns:mc="http://schemas.openxmlformats.org/markup-compatibility/2006" xmlns:o="urn:schemas-microsoft-com:office:office" xmlns:r="http://schemas.openxmlformats.org/officeDocument/2006/relationships" xmlns:m="http://schemas.openxmlformats.org/officeDocument/2006/math" xmlns:v="urn:schemas-microsoft-com:vml" xmlns:wp14="http://schemas.microsoft.com/office/word/2010/wordprocessingDrawing" xmlns:wp="http://schemas.openxmlformats.org/drawingml/2006/wordprocessingDrawing" xmlns:w10="urn:schemas-microsoft-com:office:word" xmlns:w="http://schemas.openxmlformats.org/wordprocessingml/2006/main" xmlns:w14="http://schemas.microsoft.com/office/word/2010/wordml" xmlns:wpg="http://schemas.microsoft.com/office/word/2010/wordprocessingGroup" xmlns:wpi="http://schemas.microsoft.com/office/word/2010/wordprocessingInk" xmlns:wne="http://schemas.microsoft.com/office/word/2006/wordml" xmlns:wps="http://schemas.microsoft.com/office/word/2010/wordprocessingShape" mc:Ignorable="w14 wp14">
+<w:footnotes xmlns:ve="http://schemas.openxmlformats.org/markup-compatibility/2006" xmlns:o="urn:schemas-microsoft-com:office:office" xmlns:r="http://schemas.openxmlformats.org/officeDocument/2006/relationships" xmlns:m="http://schemas.openxmlformats.org/officeDocument/2006/math" xmlns:v="urn:schemas-microsoft-com:vml" xmlns:wp="http://schemas.openxmlformats.org/drawingml/2006/wordprocessingDrawing" xmlns:w10="urn:schemas-microsoft-com:office:word" xmlns:w="http://schemas.openxmlformats.org/wordprocessingml/2006/main" xmlns:wne="http://schemas.microsoft.com/office/word/2006/wordml">
   <w:footnote w:type="separator" w:id="-1">
     <w:p>
       <w:pPr>
@@ -4184,7 +3984,7 @@
 </file>
 
 <file path=word/header1.xml><?xml version="1.0" encoding="utf-8"?>
-<w:hdr xmlns:wpc="http://schemas.microsoft.com/office/word/2010/wordprocessingCanvas" xmlns:mc="http://schemas.openxmlformats.org/markup-compatibility/2006" xmlns:o="urn:schemas-microsoft-com:office:office" xmlns:r="http://schemas.openxmlformats.org/officeDocument/2006/relationships" xmlns:m="http://schemas.openxmlformats.org/officeDocument/2006/math" xmlns:v="urn:schemas-microsoft-com:vml" xmlns:wp14="http://schemas.microsoft.com/office/word/2010/wordprocessingDrawing" xmlns:wp="http://schemas.openxmlformats.org/drawingml/2006/wordprocessingDrawing" xmlns:w10="urn:schemas-microsoft-com:office:word" xmlns:w="http://schemas.openxmlformats.org/wordprocessingml/2006/main" xmlns:w14="http://schemas.microsoft.com/office/word/2010/wordml" xmlns:wpg="http://schemas.microsoft.com/office/word/2010/wordprocessingGroup" xmlns:wpi="http://schemas.microsoft.com/office/word/2010/wordprocessingInk" xmlns:wne="http://schemas.microsoft.com/office/word/2006/wordml" xmlns:wps="http://schemas.microsoft.com/office/word/2010/wordprocessingShape" mc:Ignorable="w14 wp14">
+<w:hdr xmlns:ve="http://schemas.openxmlformats.org/markup-compatibility/2006" xmlns:o="urn:schemas-microsoft-com:office:office" xmlns:r="http://schemas.openxmlformats.org/officeDocument/2006/relationships" xmlns:m="http://schemas.openxmlformats.org/officeDocument/2006/math" xmlns:v="urn:schemas-microsoft-com:vml" xmlns:wp="http://schemas.openxmlformats.org/drawingml/2006/wordprocessingDrawing" xmlns:w10="urn:schemas-microsoft-com:office:word" xmlns:w="http://schemas.openxmlformats.org/wordprocessingml/2006/main" xmlns:wne="http://schemas.microsoft.com/office/word/2006/wordml">
   <w:p>
     <w:pPr>
       <w:pStyle w:val="Header"/>
@@ -4202,7 +4002,6 @@
         <w:dataBinding w:prefixMappings="xmlns:ns0='http://schemas.openxmlformats.org/package/2006/metadata/core-properties' xmlns:ns1='http://purl.org/dc/elements/1.1/'" w:xpath="/ns0:coreProperties[1]/ns1:title[1]" w:storeItemID="{6C3C8BC8-F283-45AE-878A-BAB7291924A1}"/>
         <w:text/>
       </w:sdtPr>
-      <w:sdtEndPr/>
       <w:sdtContent>
         <w:r>
           <w:rPr>
@@ -4211,27 +4010,7 @@
             <w:sz w:val="24"/>
             <w:szCs w:val="24"/>
           </w:rPr>
-          <w:t xml:space="preserve">Music matching </w:t>
-        </w:r>
-        <w:proofErr w:type="spellStart"/>
-        <w:r>
-          <w:rPr>
-            <w:rFonts w:asciiTheme="majorHAnsi" w:eastAsiaTheme="majorEastAsia" w:hAnsiTheme="majorHAnsi" w:cstheme="majorBidi"/>
-            <w:color w:val="4F81BD" w:themeColor="accent1"/>
-            <w:sz w:val="24"/>
-            <w:szCs w:val="24"/>
-          </w:rPr>
-          <w:t>voor</w:t>
-        </w:r>
-        <w:proofErr w:type="spellEnd"/>
-        <w:r>
-          <w:rPr>
-            <w:rFonts w:asciiTheme="majorHAnsi" w:eastAsiaTheme="majorEastAsia" w:hAnsiTheme="majorHAnsi" w:cstheme="majorBidi"/>
-            <w:color w:val="4F81BD" w:themeColor="accent1"/>
-            <w:sz w:val="24"/>
-            <w:szCs w:val="24"/>
-          </w:rPr>
-          <w:t xml:space="preserve"> Dare2Date</w:t>
+          <w:t>Music matching voor Dare2Date</w:t>
         </w:r>
       </w:sdtContent>
     </w:sdt>
@@ -4255,14 +4034,13 @@
         <w:alias w:val="Datum"/>
         <w:id w:val="78404859"/>
         <w:dataBinding w:prefixMappings="xmlns:ns0='http://schemas.microsoft.com/office/2006/coverPageProps'" w:xpath="/ns0:CoverPageProperties[1]/ns0:PublishDate[1]" w:storeItemID="{55AF091B-3C7A-41E3-B477-F2FDAA23CFDA}"/>
-        <w:date>
+        <w:date w:fullDate="2014-05-14T00:00:00Z">
           <w:dateFormat w:val="d MMMM yyyy"/>
           <w:lid w:val="nl-NL"/>
           <w:storeMappedDataAs w:val="dateTime"/>
           <w:calendar w:val="gregorian"/>
         </w:date>
       </w:sdtPr>
-      <w:sdtEndPr/>
       <w:sdtContent>
         <w:r>
           <w:rPr>
@@ -4270,37 +4048,9 @@
             <w:color w:val="4F81BD" w:themeColor="accent1"/>
             <w:sz w:val="24"/>
             <w:szCs w:val="24"/>
+            <w:lang w:val="nl-NL"/>
           </w:rPr>
-          <w:t>14</w:t>
-        </w:r>
-        <w:r>
-          <w:rPr>
-            <w:rFonts w:asciiTheme="majorHAnsi" w:eastAsiaTheme="majorEastAsia" w:hAnsiTheme="majorHAnsi" w:cstheme="majorBidi"/>
-            <w:color w:val="4F81BD" w:themeColor="accent1"/>
-            <w:sz w:val="24"/>
-            <w:szCs w:val="24"/>
-          </w:rPr>
-          <w:t xml:space="preserve"> </w:t>
-        </w:r>
-        <w:proofErr w:type="spellStart"/>
-        <w:r>
-          <w:rPr>
-            <w:rFonts w:asciiTheme="majorHAnsi" w:eastAsiaTheme="majorEastAsia" w:hAnsiTheme="majorHAnsi" w:cstheme="majorBidi"/>
-            <w:color w:val="4F81BD" w:themeColor="accent1"/>
-            <w:sz w:val="24"/>
-            <w:szCs w:val="24"/>
-          </w:rPr>
-          <w:t>mei</w:t>
-        </w:r>
-        <w:proofErr w:type="spellEnd"/>
-        <w:r>
-          <w:rPr>
-            <w:rFonts w:asciiTheme="majorHAnsi" w:eastAsiaTheme="majorEastAsia" w:hAnsiTheme="majorHAnsi" w:cstheme="majorBidi"/>
-            <w:color w:val="4F81BD" w:themeColor="accent1"/>
-            <w:sz w:val="24"/>
-            <w:szCs w:val="24"/>
-          </w:rPr>
-          <w:t xml:space="preserve"> 2014</w:t>
+          <w:t>14 mei 2014</w:t>
         </w:r>
       </w:sdtContent>
     </w:sdt>
@@ -4309,7 +4059,7 @@
 </file>
 
 <file path=word/numbering.xml><?xml version="1.0" encoding="utf-8"?>
-<w:numbering xmlns:wpc="http://schemas.microsoft.com/office/word/2010/wordprocessingCanvas" xmlns:mc="http://schemas.openxmlformats.org/markup-compatibility/2006" xmlns:o="urn:schemas-microsoft-com:office:office" xmlns:r="http://schemas.openxmlformats.org/officeDocument/2006/relationships" xmlns:m="http://schemas.openxmlformats.org/officeDocument/2006/math" xmlns:v="urn:schemas-microsoft-com:vml" xmlns:wp14="http://schemas.microsoft.com/office/word/2010/wordprocessingDrawing" xmlns:wp="http://schemas.openxmlformats.org/drawingml/2006/wordprocessingDrawing" xmlns:w10="urn:schemas-microsoft-com:office:word" xmlns:w="http://schemas.openxmlformats.org/wordprocessingml/2006/main" xmlns:w14="http://schemas.microsoft.com/office/word/2010/wordml" xmlns:wpg="http://schemas.microsoft.com/office/word/2010/wordprocessingGroup" xmlns:wpi="http://schemas.microsoft.com/office/word/2010/wordprocessingInk" xmlns:wne="http://schemas.microsoft.com/office/word/2006/wordml" xmlns:wps="http://schemas.microsoft.com/office/word/2010/wordprocessingShape" mc:Ignorable="w14 wp14">
+<w:numbering xmlns:ve="http://schemas.openxmlformats.org/markup-compatibility/2006" xmlns:o="urn:schemas-microsoft-com:office:office" xmlns:r="http://schemas.openxmlformats.org/officeDocument/2006/relationships" xmlns:m="http://schemas.openxmlformats.org/officeDocument/2006/math" xmlns:v="urn:schemas-microsoft-com:vml" xmlns:wp="http://schemas.openxmlformats.org/drawingml/2006/wordprocessingDrawing" xmlns:w10="urn:schemas-microsoft-com:office:word" xmlns:w="http://schemas.openxmlformats.org/wordprocessingml/2006/main" xmlns:wne="http://schemas.microsoft.com/office/word/2006/wordml">
   <w:abstractNum w:abstractNumId="0">
     <w:nsid w:val="04BF3337"/>
     <w:multiLevelType w:val="hybridMultilevel"/>
@@ -4699,7 +4449,7 @@
 </file>
 
 <file path=word/styles.xml><?xml version="1.0" encoding="utf-8"?>
-<w:styles xmlns:mc="http://schemas.openxmlformats.org/markup-compatibility/2006" xmlns:r="http://schemas.openxmlformats.org/officeDocument/2006/relationships" xmlns:w="http://schemas.openxmlformats.org/wordprocessingml/2006/main" xmlns:w14="http://schemas.microsoft.com/office/word/2010/wordml" mc:Ignorable="w14">
+<w:styles xmlns:r="http://schemas.openxmlformats.org/officeDocument/2006/relationships" xmlns:w="http://schemas.openxmlformats.org/wordprocessingml/2006/main">
   <w:docDefaults>
     <w:rPrDefault>
       <w:rPr>
@@ -4858,6 +4608,7 @@
   <w:style w:type="paragraph" w:default="1" w:styleId="Normal">
     <w:name w:val="Normal"/>
     <w:qFormat/>
+    <w:rsid w:val="000766D3"/>
   </w:style>
   <w:style w:type="paragraph" w:styleId="Heading1">
     <w:name w:val="heading 1"/>
@@ -4931,6 +4682,7 @@
   <w:style w:type="character" w:default="1" w:styleId="DefaultParagraphFont">
     <w:name w:val="Default Paragraph Font"/>
     <w:uiPriority w:val="1"/>
+    <w:semiHidden/>
     <w:unhideWhenUsed/>
   </w:style>
   <w:style w:type="table" w:default="1" w:styleId="TableNormal">
@@ -4938,6 +4690,7 @@
     <w:uiPriority w:val="99"/>
     <w:semiHidden/>
     <w:unhideWhenUsed/>
+    <w:qFormat/>
     <w:tblPr>
       <w:tblInd w:w="0" w:type="dxa"/>
       <w:tblCellMar>
@@ -6393,7 +6146,7 @@
 </file>
 
 <file path=word/glossary/document.xml><?xml version="1.0" encoding="utf-8"?>
-<w:glossaryDocument xmlns:wpc="http://schemas.microsoft.com/office/word/2010/wordprocessingCanvas" xmlns:mc="http://schemas.openxmlformats.org/markup-compatibility/2006" xmlns:o="urn:schemas-microsoft-com:office:office" xmlns:r="http://schemas.openxmlformats.org/officeDocument/2006/relationships" xmlns:m="http://schemas.openxmlformats.org/officeDocument/2006/math" xmlns:v="urn:schemas-microsoft-com:vml" xmlns:wp14="http://schemas.microsoft.com/office/word/2010/wordprocessingDrawing" xmlns:wp="http://schemas.openxmlformats.org/drawingml/2006/wordprocessingDrawing" xmlns:w10="urn:schemas-microsoft-com:office:word" xmlns:w="http://schemas.openxmlformats.org/wordprocessingml/2006/main" xmlns:w14="http://schemas.microsoft.com/office/word/2010/wordml" xmlns:wpg="http://schemas.microsoft.com/office/word/2010/wordprocessingGroup" xmlns:wpi="http://schemas.microsoft.com/office/word/2010/wordprocessingInk" xmlns:wne="http://schemas.microsoft.com/office/word/2006/wordml" xmlns:wps="http://schemas.microsoft.com/office/word/2010/wordprocessingShape" mc:Ignorable="w14 wp14">
+<w:glossaryDocument xmlns:ve="http://schemas.openxmlformats.org/markup-compatibility/2006" xmlns:o="urn:schemas-microsoft-com:office:office" xmlns:r="http://schemas.openxmlformats.org/officeDocument/2006/relationships" xmlns:m="http://schemas.openxmlformats.org/officeDocument/2006/math" xmlns:v="urn:schemas-microsoft-com:vml" xmlns:wp="http://schemas.openxmlformats.org/drawingml/2006/wordprocessingDrawing" xmlns:w10="urn:schemas-microsoft-com:office:word" xmlns:w="http://schemas.openxmlformats.org/wordprocessingml/2006/main" xmlns:wne="http://schemas.microsoft.com/office/word/2006/wordml">
   <w:docParts>
     <w:docPart>
       <w:docPartPr>
@@ -6485,41 +6238,12 @@
         </w:p>
       </w:docPartBody>
     </w:docPart>
-    <w:docPart>
-      <w:docPartPr>
-        <w:name w:val="B1F60FE345F44B409D71C12B087C70CD"/>
-        <w:category>
-          <w:name w:val="Algemeen"/>
-          <w:gallery w:val="placeholder"/>
-        </w:category>
-        <w:types>
-          <w:type w:val="bbPlcHdr"/>
-        </w:types>
-        <w:behaviors>
-          <w:behavior w:val="content"/>
-        </w:behaviors>
-        <w:guid w:val="{8BA82BDF-43D3-47FF-B732-CB91BCA61548}"/>
-      </w:docPartPr>
-      <w:docPartBody>
-        <w:p>
-          <w:pPr>
-            <w:pStyle w:val="B1F60FE345F44B409D71C12B087C70CD"/>
-          </w:pPr>
-          <w:r>
-            <w:rPr>
-              <w:color w:val="4F81BD" w:themeColor="accent1"/>
-            </w:rPr>
-            <w:t>[Geef de naam van de auteur op]</w:t>
-          </w:r>
-        </w:p>
-      </w:docPartBody>
-    </w:docPart>
   </w:docParts>
 </w:glossaryDocument>
 </file>
 
 <file path=word/glossary/fontTable.xml><?xml version="1.0" encoding="utf-8"?>
-<w:fonts xmlns:mc="http://schemas.openxmlformats.org/markup-compatibility/2006" xmlns:r="http://schemas.openxmlformats.org/officeDocument/2006/relationships" xmlns:w="http://schemas.openxmlformats.org/wordprocessingml/2006/main" xmlns:w14="http://schemas.microsoft.com/office/word/2010/wordml" mc:Ignorable="w14">
+<w:fonts xmlns:r="http://schemas.openxmlformats.org/officeDocument/2006/relationships" xmlns:w="http://schemas.openxmlformats.org/wordprocessingml/2006/main">
   <w:font w:name="Wingdings">
     <w:panose1 w:val="00000000000000000000"/>
     <w:charset w:val="02"/>
@@ -6528,25 +6252,27 @@
     <w:sig w:usb0="00000000" w:usb1="10000000" w:usb2="00000000" w:usb3="00000000" w:csb0="80000000" w:csb1="00000000"/>
   </w:font>
   <w:font w:name="Times New Roman">
+    <w:altName w:val="Times"/>
     <w:panose1 w:val="02020603050405020304"/>
     <w:charset w:val="00"/>
     <w:family w:val="roman"/>
+    <w:notTrueType/>
     <w:pitch w:val="variable"/>
-    <w:sig w:usb0="20002A87" w:usb1="80000000" w:usb2="00000008" w:usb3="00000000" w:csb0="000001FF" w:csb1="00000000"/>
+    <w:sig w:usb0="00000003" w:usb1="00000000" w:usb2="00000000" w:usb3="00000000" w:csb0="00000001" w:csb1="00000000"/>
   </w:font>
   <w:font w:name="Calibri">
     <w:panose1 w:val="020F0502020204030204"/>
     <w:charset w:val="00"/>
     <w:family w:val="swiss"/>
     <w:pitch w:val="variable"/>
-    <w:sig w:usb0="E10002FF" w:usb1="4000ACFF" w:usb2="00000009" w:usb3="00000000" w:csb0="0000019F" w:csb1="00000000"/>
+    <w:sig w:usb0="A00002EF" w:usb1="4000207B" w:usb2="00000000" w:usb3="00000000" w:csb0="0000009F" w:csb1="00000000"/>
   </w:font>
   <w:font w:name="Cambria">
     <w:panose1 w:val="02040503050406030204"/>
     <w:charset w:val="00"/>
     <w:family w:val="roman"/>
     <w:pitch w:val="variable"/>
-    <w:sig w:usb0="E00002FF" w:usb1="400004FF" w:usb2="00000000" w:usb3="00000000" w:csb0="0000019F" w:csb1="00000000"/>
+    <w:sig w:usb0="A00002EF" w:usb1="4000004B" w:usb2="00000000" w:usb3="00000000" w:csb0="0000009F" w:csb1="00000000"/>
   </w:font>
   <w:font w:name="Tahoma">
     <w:panose1 w:val="020B0604030504040204"/>
@@ -6556,28 +6282,30 @@
     <w:sig w:usb0="800022EF" w:usb1="C000205A" w:usb2="00000008" w:usb3="00000000" w:csb0="00000057" w:csb1="00000000"/>
   </w:font>
   <w:font w:name="Arial">
+    <w:altName w:val="Helvetica"/>
     <w:panose1 w:val="020B0604020202020204"/>
     <w:charset w:val="00"/>
     <w:family w:val="swiss"/>
+    <w:notTrueType/>
     <w:pitch w:val="variable"/>
-    <w:sig w:usb0="20002A87" w:usb1="80000000" w:usb2="00000008" w:usb3="00000000" w:csb0="000001FF" w:csb1="00000000"/>
+    <w:sig w:usb0="00000003" w:usb1="00000000" w:usb2="00000000" w:usb3="00000000" w:csb0="00000001" w:csb1="00000000"/>
   </w:font>
 </w:fonts>
 </file>
 
 <file path=word/glossary/settings.xml><?xml version="1.0" encoding="utf-8"?>
-<w:settings xmlns:mc="http://schemas.openxmlformats.org/markup-compatibility/2006" xmlns:o="urn:schemas-microsoft-com:office:office" xmlns:r="http://schemas.openxmlformats.org/officeDocument/2006/relationships" xmlns:m="http://schemas.openxmlformats.org/officeDocument/2006/math" xmlns:v="urn:schemas-microsoft-com:vml" xmlns:w10="urn:schemas-microsoft-com:office:word" xmlns:w="http://schemas.openxmlformats.org/wordprocessingml/2006/main" xmlns:w14="http://schemas.microsoft.com/office/word/2010/wordml" xmlns:sl="http://schemas.openxmlformats.org/schemaLibrary/2006/main" mc:Ignorable="w14">
+<w:settings xmlns:o="urn:schemas-microsoft-com:office:office" xmlns:r="http://schemas.openxmlformats.org/officeDocument/2006/relationships" xmlns:m="http://schemas.openxmlformats.org/officeDocument/2006/math" xmlns:v="urn:schemas-microsoft-com:vml" xmlns:w10="urn:schemas-microsoft-com:office:word" xmlns:w="http://schemas.openxmlformats.org/wordprocessingml/2006/main" xmlns:sl="http://schemas.openxmlformats.org/schemaLibrary/2006/main">
   <w:view w:val="normal"/>
   <w:defaultTabStop w:val="708"/>
   <w:hyphenationZone w:val="425"/>
   <w:characterSpacingControl w:val="doNotCompress"/>
   <w:compat>
     <w:useFELayout/>
-    <w:compatSetting w:name="compatibilityMode" w:uri="http://schemas.microsoft.com/office/word" w:val="12"/>
   </w:compat>
   <w:rsids>
     <w:rsidRoot w:val="00E15C40"/>
     <w:rsid w:val="002A241B"/>
+    <w:rsid w:val="003202AB"/>
     <w:rsid w:val="003E1C44"/>
     <w:rsid w:val="004D562E"/>
     <w:rsid w:val="00740BF4"/>
@@ -6588,7 +6316,7 @@
     <m:mathFont m:val="Cambria Math"/>
     <m:brkBin m:val="before"/>
     <m:brkBinSub m:val="--"/>
-    <m:smallFrac m:val="0"/>
+    <m:smallFrac m:val="off"/>
     <m:dispDef/>
     <m:lMargin m:val="0"/>
     <m:rMargin m:val="0"/>
@@ -6597,15 +6325,15 @@
     <m:intLim m:val="subSup"/>
     <m:naryLim m:val="undOvr"/>
   </m:mathPr>
-  <w:themeFontLang w:val="nl-NL" w:eastAsia="x-none" w:bidi="x-none"/>
+  <w:themeFontLang w:val="nl-NL"/>
   <w:clrSchemeMapping w:bg1="light1" w:t1="dark1" w:bg2="light2" w:t2="dark2" w:accent1="accent1" w:accent2="accent2" w:accent3="accent3" w:accent4="accent4" w:accent5="accent5" w:accent6="accent6" w:hyperlink="hyperlink" w:followedHyperlink="followedHyperlink"/>
   <w:decimalSymbol w:val=","/>
-  <w:listSeparator w:val=","/>
+  <w:listSeparator w:val=";"/>
 </w:settings>
 </file>
 
 <file path=word/glossary/styles.xml><?xml version="1.0" encoding="utf-8"?>
-<w:styles xmlns:mc="http://schemas.openxmlformats.org/markup-compatibility/2006" xmlns:r="http://schemas.openxmlformats.org/officeDocument/2006/relationships" xmlns:w="http://schemas.openxmlformats.org/wordprocessingml/2006/main" xmlns:w14="http://schemas.microsoft.com/office/word/2010/wordml" mc:Ignorable="w14">
+<w:styles xmlns:r="http://schemas.openxmlformats.org/officeDocument/2006/relationships" xmlns:w="http://schemas.openxmlformats.org/wordprocessingml/2006/main">
   <w:docDefaults>
     <w:rPrDefault>
       <w:rPr>
@@ -6776,6 +6504,7 @@
     <w:uiPriority w:val="99"/>
     <w:semiHidden/>
     <w:unhideWhenUsed/>
+    <w:qFormat/>
     <w:tblPr>
       <w:tblInd w:w="0" w:type="dxa"/>
       <w:tblCellMar>
@@ -6837,198 +6566,8 @@
 </w:styles>
 </file>
 
-<file path=word/glossary/stylesWithEffects.xml><?xml version="1.0" encoding="utf-8"?>
-<w:styles xmlns:wpc="http://schemas.microsoft.com/office/word/2010/wordprocessingCanvas" xmlns:mc="http://schemas.openxmlformats.org/markup-compatibility/2006" xmlns:o="urn:schemas-microsoft-com:office:office" xmlns:r="http://schemas.openxmlformats.org/officeDocument/2006/relationships" xmlns:m="http://schemas.openxmlformats.org/officeDocument/2006/math" xmlns:v="urn:schemas-microsoft-com:vml" xmlns:wp14="http://schemas.microsoft.com/office/word/2010/wordprocessingDrawing" xmlns:wp="http://schemas.openxmlformats.org/drawingml/2006/wordprocessingDrawing" xmlns:w10="urn:schemas-microsoft-com:office:word" xmlns:w="http://schemas.openxmlformats.org/wordprocessingml/2006/main" xmlns:w14="http://schemas.microsoft.com/office/word/2010/wordml" xmlns:wpg="http://schemas.microsoft.com/office/word/2010/wordprocessingGroup" xmlns:wpi="http://schemas.microsoft.com/office/word/2010/wordprocessingInk" xmlns:wne="http://schemas.microsoft.com/office/word/2006/wordml" xmlns:wps="http://schemas.microsoft.com/office/word/2010/wordprocessingShape" mc:Ignorable="w14 wp14">
-  <w:docDefaults>
-    <w:rPrDefault>
-      <w:rPr>
-        <w:rFonts w:asciiTheme="minorHAnsi" w:eastAsiaTheme="minorEastAsia" w:hAnsiTheme="minorHAnsi" w:cstheme="minorBidi"/>
-        <w:sz w:val="22"/>
-        <w:szCs w:val="22"/>
-        <w:lang w:val="en-US" w:eastAsia="en-US" w:bidi="ar-SA"/>
-      </w:rPr>
-    </w:rPrDefault>
-    <w:pPrDefault>
-      <w:pPr>
-        <w:spacing w:after="200" w:line="276" w:lineRule="auto"/>
-      </w:pPr>
-    </w:pPrDefault>
-  </w:docDefaults>
-  <w:latentStyles w:defLockedState="0" w:defUIPriority="99" w:defSemiHidden="1" w:defUnhideWhenUsed="1" w:defQFormat="0" w:count="267">
-    <w:lsdException w:name="Normal" w:semiHidden="0" w:uiPriority="0" w:unhideWhenUsed="0" w:qFormat="1"/>
-    <w:lsdException w:name="heading 1" w:semiHidden="0" w:uiPriority="9" w:unhideWhenUsed="0" w:qFormat="1"/>
-    <w:lsdException w:name="heading 2" w:uiPriority="9" w:qFormat="1"/>
-    <w:lsdException w:name="heading 3" w:uiPriority="9" w:qFormat="1"/>
-    <w:lsdException w:name="heading 4" w:uiPriority="9" w:qFormat="1"/>
-    <w:lsdException w:name="heading 5" w:uiPriority="9" w:qFormat="1"/>
-    <w:lsdException w:name="heading 6" w:uiPriority="9" w:qFormat="1"/>
-    <w:lsdException w:name="heading 7" w:uiPriority="9" w:qFormat="1"/>
-    <w:lsdException w:name="heading 8" w:uiPriority="9" w:qFormat="1"/>
-    <w:lsdException w:name="heading 9" w:uiPriority="9" w:qFormat="1"/>
-    <w:lsdException w:name="toc 1" w:uiPriority="39"/>
-    <w:lsdException w:name="toc 2" w:uiPriority="39"/>
-    <w:lsdException w:name="toc 3" w:uiPriority="39"/>
-    <w:lsdException w:name="toc 4" w:uiPriority="39"/>
-    <w:lsdException w:name="toc 5" w:uiPriority="39"/>
-    <w:lsdException w:name="toc 6" w:uiPriority="39"/>
-    <w:lsdException w:name="toc 7" w:uiPriority="39"/>
-    <w:lsdException w:name="toc 8" w:uiPriority="39"/>
-    <w:lsdException w:name="toc 9" w:uiPriority="39"/>
-    <w:lsdException w:name="caption" w:uiPriority="35" w:qFormat="1"/>
-    <w:lsdException w:name="Title" w:semiHidden="0" w:uiPriority="10" w:unhideWhenUsed="0" w:qFormat="1"/>
-    <w:lsdException w:name="Default Paragraph Font" w:uiPriority="1"/>
-    <w:lsdException w:name="Subtitle" w:semiHidden="0" w:uiPriority="11" w:unhideWhenUsed="0" w:qFormat="1"/>
-    <w:lsdException w:name="Strong" w:semiHidden="0" w:uiPriority="22" w:unhideWhenUsed="0" w:qFormat="1"/>
-    <w:lsdException w:name="Emphasis" w:semiHidden="0" w:uiPriority="20" w:unhideWhenUsed="0" w:qFormat="1"/>
-    <w:lsdException w:name="Table Grid" w:semiHidden="0" w:uiPriority="59" w:unhideWhenUsed="0"/>
-    <w:lsdException w:name="Placeholder Text" w:unhideWhenUsed="0"/>
-    <w:lsdException w:name="No Spacing" w:semiHidden="0" w:uiPriority="1" w:unhideWhenUsed="0" w:qFormat="1"/>
-    <w:lsdException w:name="Light Shading" w:semiHidden="0" w:uiPriority="60" w:unhideWhenUsed="0"/>
-    <w:lsdException w:name="Light List" w:semiHidden="0" w:uiPriority="61" w:unhideWhenUsed="0"/>
-    <w:lsdException w:name="Light Grid" w:semiHidden="0" w:uiPriority="62" w:unhideWhenUsed="0"/>
-    <w:lsdException w:name="Medium Shading 1" w:semiHidden="0" w:uiPriority="63" w:unhideWhenUsed="0"/>
-    <w:lsdException w:name="Medium Shading 2" w:semiHidden="0" w:uiPriority="64" w:unhideWhenUsed="0"/>
-    <w:lsdException w:name="Medium List 1" w:semiHidden="0" w:uiPriority="65" w:unhideWhenUsed="0"/>
-    <w:lsdException w:name="Medium List 2" w:semiHidden="0" w:uiPriority="66" w:unhideWhenUsed="0"/>
-    <w:lsdException w:name="Medium Grid 1" w:semiHidden="0" w:uiPriority="67" w:unhideWhenUsed="0"/>
-    <w:lsdException w:name="Medium Grid 2" w:semiHidden="0" w:uiPriority="68" w:unhideWhenUsed="0"/>
-    <w:lsdException w:name="Medium Grid 3" w:semiHidden="0" w:uiPriority="69" w:unhideWhenUsed="0"/>
-    <w:lsdException w:name="Dark List" w:semiHidden="0" w:uiPriority="70" w:unhideWhenUsed="0"/>
-    <w:lsdException w:name="Colorful Shading" w:semiHidden="0" w:uiPriority="71" w:unhideWhenUsed="0"/>
-    <w:lsdException w:name="Colorful List" w:semiHidden="0" w:uiPriority="72" w:unhideWhenUsed="0"/>
-    <w:lsdException w:name="Colorful Grid" w:semiHidden="0" w:uiPriority="73" w:unhideWhenUsed="0"/>
-    <w:lsdException w:name="Light Shading Accent 1" w:semiHidden="0" w:uiPriority="60" w:unhideWhenUsed="0"/>
-    <w:lsdException w:name="Light List Accent 1" w:semiHidden="0" w:uiPriority="61" w:unhideWhenUsed="0"/>
-    <w:lsdException w:name="Light Grid Accent 1" w:semiHidden="0" w:uiPriority="62" w:unhideWhenUsed="0"/>
-    <w:lsdException w:name="Medium Shading 1 Accent 1" w:semiHidden="0" w:uiPriority="63" w:unhideWhenUsed="0"/>
-    <w:lsdException w:name="Medium Shading 2 Accent 1" w:semiHidden="0" w:uiPriority="64" w:unhideWhenUsed="0"/>
-    <w:lsdException w:name="Medium List 1 Accent 1" w:semiHidden="0" w:uiPriority="65" w:unhideWhenUsed="0"/>
-    <w:lsdException w:name="Revision" w:unhideWhenUsed="0"/>
-    <w:lsdException w:name="List Paragraph" w:semiHidden="0" w:uiPriority="34" w:unhideWhenUsed="0" w:qFormat="1"/>
-    <w:lsdException w:name="Quote" w:semiHidden="0" w:uiPriority="29" w:unhideWhenUsed="0" w:qFormat="1"/>
-    <w:lsdException w:name="Intense Quote" w:semiHidden="0" w:uiPriority="30" w:unhideWhenUsed="0" w:qFormat="1"/>
-    <w:lsdException w:name="Medium List 2 Accent 1" w:semiHidden="0" w:uiPriority="66" w:unhideWhenUsed="0"/>
-    <w:lsdException w:name="Medium Grid 1 Accent 1" w:semiHidden="0" w:uiPriority="67" w:unhideWhenUsed="0"/>
-    <w:lsdException w:name="Medium Grid 2 Accent 1" w:semiHidden="0" w:uiPriority="68" w:unhideWhenUsed="0"/>
-    <w:lsdException w:name="Medium Grid 3 Accent 1" w:semiHidden="0" w:uiPriority="69" w:unhideWhenUsed="0"/>
-    <w:lsdException w:name="Dark List Accent 1" w:semiHidden="0" w:uiPriority="70" w:unhideWhenUsed="0"/>
-    <w:lsdException w:name="Colorful Shading Accent 1" w:semiHidden="0" w:uiPriority="71" w:unhideWhenUsed="0"/>
-    <w:lsdException w:name="Colorful List Accent 1" w:semiHidden="0" w:uiPriority="72" w:unhideWhenUsed="0"/>
-    <w:lsdException w:name="Colorful Grid Accent 1" w:semiHidden="0" w:uiPriority="73" w:unhideWhenUsed="0"/>
-    <w:lsdException w:name="Light Shading Accent 2" w:semiHidden="0" w:uiPriority="60" w:unhideWhenUsed="0"/>
-    <w:lsdException w:name="Light List Accent 2" w:semiHidden="0" w:uiPriority="61" w:unhideWhenUsed="0"/>
-    <w:lsdException w:name="Light Grid Accent 2" w:semiHidden="0" w:uiPriority="62" w:unhideWhenUsed="0"/>
-    <w:lsdException w:name="Medium Shading 1 Accent 2" w:semiHidden="0" w:uiPriority="63" w:unhideWhenUsed="0"/>
-    <w:lsdException w:name="Medium Shading 2 Accent 2" w:semiHidden="0" w:uiPriority="64" w:unhideWhenUsed="0"/>
-    <w:lsdException w:name="Medium List 1 Accent 2" w:semiHidden="0" w:uiPriority="65" w:unhideWhenUsed="0"/>
-    <w:lsdException w:name="Medium List 2 Accent 2" w:semiHidden="0" w:uiPriority="66" w:unhideWhenUsed="0"/>
-    <w:lsdException w:name="Medium Grid 1 Accent 2" w:semiHidden="0" w:uiPriority="67" w:unhideWhenUsed="0"/>
-    <w:lsdException w:name="Medium Grid 2 Accent 2" w:semiHidden="0" w:uiPriority="68" w:unhideWhenUsed="0"/>
-    <w:lsdException w:name="Medium Grid 3 Accent 2" w:semiHidden="0" w:uiPriority="69" w:unhideWhenUsed="0"/>
-    <w:lsdException w:name="Dark List Accent 2" w:semiHidden="0" w:uiPriority="70" w:unhideWhenUsed="0"/>
-    <w:lsdException w:name="Colorful Shading Accent 2" w:semiHidden="0" w:uiPriority="71" w:unhideWhenUsed="0"/>
-    <w:lsdException w:name="Colorful List Accent 2" w:semiHidden="0" w:uiPriority="72" w:unhideWhenUsed="0"/>
-    <w:lsdException w:name="Colorful Grid Accent 2" w:semiHidden="0" w:uiPriority="73" w:unhideWhenUsed="0"/>
-    <w:lsdException w:name="Light Shading Accent 3" w:semiHidden="0" w:uiPriority="60" w:unhideWhenUsed="0"/>
-    <w:lsdException w:name="Light List Accent 3" w:semiHidden="0" w:uiPriority="61" w:unhideWhenUsed="0"/>
-    <w:lsdException w:name="Light Grid Accent 3" w:semiHidden="0" w:uiPriority="62" w:unhideWhenUsed="0"/>
-    <w:lsdException w:name="Medium Shading 1 Accent 3" w:semiHidden="0" w:uiPriority="63" w:unhideWhenUsed="0"/>
-    <w:lsdException w:name="Medium Shading 2 Accent 3" w:semiHidden="0" w:uiPriority="64" w:unhideWhenUsed="0"/>
-    <w:lsdException w:name="Medium List 1 Accent 3" w:semiHidden="0" w:uiPriority="65" w:unhideWhenUsed="0"/>
-    <w:lsdException w:name="Medium List 2 Accent 3" w:semiHidden="0" w:uiPriority="66" w:unhideWhenUsed="0"/>
-    <w:lsdException w:name="Medium Grid 1 Accent 3" w:semiHidden="0" w:uiPriority="67" w:unhideWhenUsed="0"/>
-    <w:lsdException w:name="Medium Grid 2 Accent 3" w:semiHidden="0" w:uiPriority="68" w:unhideWhenUsed="0"/>
-    <w:lsdException w:name="Medium Grid 3 Accent 3" w:semiHidden="0" w:uiPriority="69" w:unhideWhenUsed="0"/>
-    <w:lsdException w:name="Dark List Accent 3" w:semiHidden="0" w:uiPriority="70" w:unhideWhenUsed="0"/>
-    <w:lsdException w:name="Colorful Shading Accent 3" w:semiHidden="0" w:uiPriority="71" w:unhideWhenUsed="0"/>
-    <w:lsdException w:name="Colorful List Accent 3" w:semiHidden="0" w:uiPriority="72" w:unhideWhenUsed="0"/>
-    <w:lsdException w:name="Colorful Grid Accent 3" w:semiHidden="0" w:uiPriority="73" w:unhideWhenUsed="0"/>
-    <w:lsdException w:name="Light Shading Accent 4" w:semiHidden="0" w:uiPriority="60" w:unhideWhenUsed="0"/>
-    <w:lsdException w:name="Light List Accent 4" w:semiHidden="0" w:uiPriority="61" w:unhideWhenUsed="0"/>
-    <w:lsdException w:name="Light Grid Accent 4" w:semiHidden="0" w:uiPriority="62" w:unhideWhenUsed="0"/>
-    <w:lsdException w:name="Medium Shading 1 Accent 4" w:semiHidden="0" w:uiPriority="63" w:unhideWhenUsed="0"/>
-    <w:lsdException w:name="Medium Shading 2 Accent 4" w:semiHidden="0" w:uiPriority="64" w:unhideWhenUsed="0"/>
-    <w:lsdException w:name="Medium List 1 Accent 4" w:semiHidden="0" w:uiPriority="65" w:unhideWhenUsed="0"/>
-    <w:lsdException w:name="Medium List 2 Accent 4" w:semiHidden="0" w:uiPriority="66" w:unhideWhenUsed="0"/>
-    <w:lsdException w:name="Medium Grid 1 Accent 4" w:semiHidden="0" w:uiPriority="67" w:unhideWhenUsed="0"/>
-    <w:lsdException w:name="Medium Grid 2 Accent 4" w:semiHidden="0" w:uiPriority="68" w:unhideWhenUsed="0"/>
-    <w:lsdException w:name="Medium Grid 3 Accent 4" w:semiHidden="0" w:uiPriority="69" w:unhideWhenUsed="0"/>
-    <w:lsdException w:name="Dark List Accent 4" w:semiHidden="0" w:uiPriority="70" w:unhideWhenUsed="0"/>
-    <w:lsdException w:name="Colorful Shading Accent 4" w:semiHidden="0" w:uiPriority="71" w:unhideWhenUsed="0"/>
-    <w:lsdException w:name="Colorful List Accent 4" w:semiHidden="0" w:uiPriority="72" w:unhideWhenUsed="0"/>
-    <w:lsdException w:name="Colorful Grid Accent 4" w:semiHidden="0" w:uiPriority="73" w:unhideWhenUsed="0"/>
-    <w:lsdException w:name="Light Shading Accent 5" w:semiHidden="0" w:uiPriority="60" w:unhideWhenUsed="0"/>
-    <w:lsdException w:name="Light List Accent 5" w:semiHidden="0" w:uiPriority="61" w:unhideWhenUsed="0"/>
-    <w:lsdException w:name="Light Grid Accent 5" w:semiHidden="0" w:uiPriority="62" w:unhideWhenUsed="0"/>
-    <w:lsdException w:name="Medium Shading 1 Accent 5" w:semiHidden="0" w:uiPriority="63" w:unhideWhenUsed="0"/>
-    <w:lsdException w:name="Medium Shading 2 Accent 5" w:semiHidden="0" w:uiPriority="64" w:unhideWhenUsed="0"/>
-    <w:lsdException w:name="Medium List 1 Accent 5" w:semiHidden="0" w:uiPriority="65" w:unhideWhenUsed="0"/>
-    <w:lsdException w:name="Medium List 2 Accent 5" w:semiHidden="0" w:uiPriority="66" w:unhideWhenUsed="0"/>
-    <w:lsdException w:name="Medium Grid 1 Accent 5" w:semiHidden="0" w:uiPriority="67" w:unhideWhenUsed="0"/>
-    <w:lsdException w:name="Medium Grid 2 Accent 5" w:semiHidden="0" w:uiPriority="68" w:unhideWhenUsed="0"/>
-    <w:lsdException w:name="Medium Grid 3 Accent 5" w:semiHidden="0" w:uiPriority="69" w:unhideWhenUsed="0"/>
-    <w:lsdException w:name="Dark List Accent 5" w:semiHidden="0" w:uiPriority="70" w:unhideWhenUsed="0"/>
-    <w:lsdException w:name="Colorful Shading Accent 5" w:semiHidden="0" w:uiPriority="71" w:unhideWhenUsed="0"/>
-    <w:lsdException w:name="Colorful List Accent 5" w:semiHidden="0" w:uiPriority="72" w:unhideWhenUsed="0"/>
-    <w:lsdException w:name="Colorful Grid Accent 5" w:semiHidden="0" w:uiPriority="73" w:unhideWhenUsed="0"/>
-    <w:lsdException w:name="Light Shading Accent 6" w:semiHidden="0" w:uiPriority="60" w:unhideWhenUsed="0"/>
-    <w:lsdException w:name="Light List Accent 6" w:semiHidden="0" w:uiPriority="61" w:unhideWhenUsed="0"/>
-    <w:lsdException w:name="Light Grid Accent 6" w:semiHidden="0" w:uiPriority="62" w:unhideWhenUsed="0"/>
-    <w:lsdException w:name="Medium Shading 1 Accent 6" w:semiHidden="0" w:uiPriority="63" w:unhideWhenUsed="0"/>
-    <w:lsdException w:name="Medium Shading 2 Accent 6" w:semiHidden="0" w:uiPriority="64" w:unhideWhenUsed="0"/>
-    <w:lsdException w:name="Medium List 1 Accent 6" w:semiHidden="0" w:uiPriority="65" w:unhideWhenUsed="0"/>
-    <w:lsdException w:name="Medium List 2 Accent 6" w:semiHidden="0" w:uiPriority="66" w:unhideWhenUsed="0"/>
-    <w:lsdException w:name="Medium Grid 1 Accent 6" w:semiHidden="0" w:uiPriority="67" w:unhideWhenUsed="0"/>
-    <w:lsdException w:name="Medium Grid 2 Accent 6" w:semiHidden="0" w:uiPriority="68" w:unhideWhenUsed="0"/>
-    <w:lsdException w:name="Medium Grid 3 Accent 6" w:semiHidden="0" w:uiPriority="69" w:unhideWhenUsed="0"/>
-    <w:lsdException w:name="Dark List Accent 6" w:semiHidden="0" w:uiPriority="70" w:unhideWhenUsed="0"/>
-    <w:lsdException w:name="Colorful Shading Accent 6" w:semiHidden="0" w:uiPriority="71" w:unhideWhenUsed="0"/>
-    <w:lsdException w:name="Colorful List Accent 6" w:semiHidden="0" w:uiPriority="72" w:unhideWhenUsed="0"/>
-    <w:lsdException w:name="Colorful Grid Accent 6" w:semiHidden="0" w:uiPriority="73" w:unhideWhenUsed="0"/>
-    <w:lsdException w:name="Subtle Emphasis" w:semiHidden="0" w:uiPriority="19" w:unhideWhenUsed="0" w:qFormat="1"/>
-    <w:lsdException w:name="Intense Emphasis" w:semiHidden="0" w:uiPriority="21" w:unhideWhenUsed="0" w:qFormat="1"/>
-    <w:lsdException w:name="Subtle Reference" w:semiHidden="0" w:uiPriority="31" w:unhideWhenUsed="0" w:qFormat="1"/>
-    <w:lsdException w:name="Intense Reference" w:semiHidden="0" w:uiPriority="32" w:unhideWhenUsed="0" w:qFormat="1"/>
-    <w:lsdException w:name="Book Title" w:semiHidden="0" w:uiPriority="33" w:unhideWhenUsed="0" w:qFormat="1"/>
-    <w:lsdException w:name="Bibliography" w:uiPriority="37"/>
-    <w:lsdException w:name="TOC Heading" w:uiPriority="39" w:qFormat="1"/>
-  </w:latentStyles>
-  <w:style w:type="paragraph" w:default="1" w:styleId="Normal">
-    <w:name w:val="Normal"/>
-    <w:qFormat/>
-  </w:style>
-  <w:style w:type="character" w:default="1" w:styleId="DefaultParagraphFont">
-    <w:name w:val="Default Paragraph Font"/>
-    <w:uiPriority w:val="1"/>
-    <w:semiHidden/>
-    <w:unhideWhenUsed/>
-  </w:style>
-  <w:style w:type="table" w:default="1" w:styleId="TableNormal">
-    <w:name w:val="Normal Table"/>
-    <w:uiPriority w:val="99"/>
-    <w:semiHidden/>
-    <w:unhideWhenUsed/>
-    <w:tblPr>
-      <w:tblInd w:w="0" w:type="dxa"/>
-      <w:tblCellMar>
-        <w:top w:w="0" w:type="dxa"/>
-        <w:left w:w="108" w:type="dxa"/>
-        <w:bottom w:w="0" w:type="dxa"/>
-        <w:right w:w="108" w:type="dxa"/>
-      </w:tblCellMar>
-    </w:tblPr>
-  </w:style>
-  <w:style w:type="numbering" w:default="1" w:styleId="NoList">
-    <w:name w:val="No List"/>
-    <w:uiPriority w:val="99"/>
-    <w:semiHidden/>
-    <w:unhideWhenUsed/>
-  </w:style>
-</w:styles>
-</file>
-
 <file path=word/glossary/webSettings.xml><?xml version="1.0" encoding="utf-8"?>
-<w:webSettings xmlns:mc="http://schemas.openxmlformats.org/markup-compatibility/2006" xmlns:r="http://schemas.openxmlformats.org/officeDocument/2006/relationships" xmlns:w="http://schemas.openxmlformats.org/wordprocessingml/2006/main" xmlns:w14="http://schemas.microsoft.com/office/word/2010/wordml" mc:Ignorable="w14">
+<w:webSettings xmlns:r="http://schemas.openxmlformats.org/officeDocument/2006/relationships" xmlns:w="http://schemas.openxmlformats.org/wordprocessingml/2006/main">
   <w:optimizeForBrowser/>
 </w:webSettings>
 </file>
@@ -7318,7 +6857,7 @@
 
 <file path=customXml/item1.xml><?xml version="1.0" encoding="utf-8"?>
 <CoverPageProperties xmlns="http://schemas.microsoft.com/office/2006/coverPageProps">
-  <PublishDate>2014-05-08T00:00:00</PublishDate>
+  <PublishDate>2014-05-14T00:00:00</PublishDate>
   <Abstract/>
   <CompanyAddress/>
   <CompanyPhone/>
@@ -7340,7 +6879,7 @@
 </file>
 
 <file path=customXml/itemProps2.xml><?xml version="1.0" encoding="utf-8"?>
-<ds:datastoreItem xmlns:ds="http://schemas.openxmlformats.org/officeDocument/2006/customXml" ds:itemID="{9D38C39C-6B15-4BFD-8E2A-1468620F249F}">
+<ds:datastoreItem xmlns:ds="http://schemas.openxmlformats.org/officeDocument/2006/customXml" ds:itemID="{B0B7B747-EFF2-47A4-9150-FE31891DF2F2}">
   <ds:schemaRefs>
     <ds:schemaRef ds:uri="http://schemas.openxmlformats.org/officeDocument/2006/bibliography"/>
   </ds:schemaRefs>

</xml_diff>

<commit_message>
Committed all the remaining stuff
</commit_message>
<xml_diff>
--- a/SAD/Software_Architecture_Document1.0.docx
+++ b/SAD/Software_Architecture_Document1.0.docx
@@ -1,6 +1,6 @@
 
 <file path=word/document.xml><?xml version="1.0" encoding="utf-8"?>
-<w:document xmlns:ve="http://schemas.openxmlformats.org/markup-compatibility/2006" xmlns:o="urn:schemas-microsoft-com:office:office" xmlns:r="http://schemas.openxmlformats.org/officeDocument/2006/relationships" xmlns:m="http://schemas.openxmlformats.org/officeDocument/2006/math" xmlns:v="urn:schemas-microsoft-com:vml" xmlns:wp="http://schemas.openxmlformats.org/drawingml/2006/wordprocessingDrawing" xmlns:w10="urn:schemas-microsoft-com:office:word" xmlns:w="http://schemas.openxmlformats.org/wordprocessingml/2006/main" xmlns:wne="http://schemas.microsoft.com/office/word/2006/wordml">
+<w:document xmlns:wpc="http://schemas.microsoft.com/office/word/2010/wordprocessingCanvas" xmlns:mc="http://schemas.openxmlformats.org/markup-compatibility/2006" xmlns:o="urn:schemas-microsoft-com:office:office" xmlns:r="http://schemas.openxmlformats.org/officeDocument/2006/relationships" xmlns:m="http://schemas.openxmlformats.org/officeDocument/2006/math" xmlns:v="urn:schemas-microsoft-com:vml" xmlns:wp14="http://schemas.microsoft.com/office/word/2010/wordprocessingDrawing" xmlns:wp="http://schemas.openxmlformats.org/drawingml/2006/wordprocessingDrawing" xmlns:w10="urn:schemas-microsoft-com:office:word" xmlns:w="http://schemas.openxmlformats.org/wordprocessingml/2006/main" xmlns:w14="http://schemas.microsoft.com/office/word/2010/wordml" xmlns:wpg="http://schemas.microsoft.com/office/word/2010/wordprocessingGroup" xmlns:wpi="http://schemas.microsoft.com/office/word/2010/wordprocessingInk" xmlns:wne="http://schemas.microsoft.com/office/word/2006/wordml" xmlns:wps="http://schemas.microsoft.com/office/word/2010/wordprocessingShape" mc:Ignorable="w14 wp14">
   <w:body>
     <w:sdt>
       <w:sdtPr>
@@ -26,7 +26,7 @@
             <w:tblBorders>
               <w:left w:val="single" w:sz="18" w:space="0" w:color="4F81BD" w:themeColor="accent1"/>
             </w:tblBorders>
-            <w:tblLook w:val="04A0"/>
+            <w:tblLook w:val="04A0" w:firstRow="1" w:lastRow="0" w:firstColumn="1" w:lastColumn="0" w:noHBand="0" w:noVBand="1"/>
           </w:tblPr>
           <w:tblGrid>
             <w:gridCol w:w="7442"/>
@@ -45,6 +45,7 @@
                 <w:dataBinding w:prefixMappings="xmlns:ns0='http://schemas.openxmlformats.org/officeDocument/2006/extended-properties'" w:xpath="/ns0:Properties[1]/ns0:Company[1]" w:storeItemID="{6668398D-A668-4E3E-A5EB-62B293D839F1}"/>
                 <w:text/>
               </w:sdtPr>
+              <w:sdtEndPr/>
               <w:sdtContent>
                 <w:tc>
                   <w:tcPr>
@@ -95,6 +96,7 @@
                   <w:dataBinding w:prefixMappings="xmlns:ns0='http://schemas.openxmlformats.org/package/2006/metadata/core-properties' xmlns:ns1='http://purl.org/dc/elements/1.1/'" w:xpath="/ns0:coreProperties[1]/ns1:title[1]" w:storeItemID="{6C3C8BC8-F283-45AE-878A-BAB7291924A1}"/>
                   <w:text/>
                 </w:sdtPr>
+                <w:sdtEndPr/>
                 <w:sdtContent>
                   <w:p>
                     <w:pPr>
@@ -113,7 +115,27 @@
                         <w:sz w:val="80"/>
                         <w:szCs w:val="80"/>
                       </w:rPr>
-                      <w:t>Music matching voor Dare2Date</w:t>
+                      <w:t xml:space="preserve">Music matching </w:t>
+                    </w:r>
+                    <w:proofErr w:type="spellStart"/>
+                    <w:r>
+                      <w:rPr>
+                        <w:rFonts w:asciiTheme="majorHAnsi" w:eastAsiaTheme="majorEastAsia" w:hAnsiTheme="majorHAnsi" w:cstheme="majorBidi"/>
+                        <w:color w:val="4F81BD" w:themeColor="accent1"/>
+                        <w:sz w:val="80"/>
+                        <w:szCs w:val="80"/>
+                      </w:rPr>
+                      <w:t>voor</w:t>
+                    </w:r>
+                    <w:proofErr w:type="spellEnd"/>
+                    <w:r>
+                      <w:rPr>
+                        <w:rFonts w:asciiTheme="majorHAnsi" w:eastAsiaTheme="majorEastAsia" w:hAnsiTheme="majorHAnsi" w:cstheme="majorBidi"/>
+                        <w:color w:val="4F81BD" w:themeColor="accent1"/>
+                        <w:sz w:val="80"/>
+                        <w:szCs w:val="80"/>
+                      </w:rPr>
+                      <w:t xml:space="preserve"> Dare2Date</w:t>
                     </w:r>
                   </w:p>
                 </w:sdtContent>
@@ -134,6 +156,7 @@
                 <w:dataBinding w:prefixMappings="xmlns:ns0='http://schemas.openxmlformats.org/package/2006/metadata/core-properties' xmlns:ns1='http://purl.org/dc/elements/1.1/'" w:xpath="/ns0:coreProperties[1]/ns1:subject[1]" w:storeItemID="{6C3C8BC8-F283-45AE-878A-BAB7291924A1}"/>
                 <w:text/>
               </w:sdtPr>
+              <w:sdtEndPr/>
               <w:sdtContent>
                 <w:tc>
                   <w:tcPr>
@@ -156,7 +179,21 @@
                       <w:rPr>
                         <w:rFonts w:asciiTheme="majorHAnsi" w:eastAsiaTheme="majorEastAsia" w:hAnsiTheme="majorHAnsi" w:cstheme="majorBidi"/>
                       </w:rPr>
-                      <w:t>Software architectuur document</w:t>
+                      <w:t xml:space="preserve">Software </w:t>
+                    </w:r>
+                    <w:proofErr w:type="spellStart"/>
+                    <w:r>
+                      <w:rPr>
+                        <w:rFonts w:asciiTheme="majorHAnsi" w:eastAsiaTheme="majorEastAsia" w:hAnsiTheme="majorHAnsi" w:cstheme="majorBidi"/>
+                      </w:rPr>
+                      <w:t>architectuur</w:t>
+                    </w:r>
+                    <w:proofErr w:type="spellEnd"/>
+                    <w:r>
+                      <w:rPr>
+                        <w:rFonts w:asciiTheme="majorHAnsi" w:eastAsiaTheme="majorEastAsia" w:hAnsiTheme="majorHAnsi" w:cstheme="majorBidi"/>
+                      </w:rPr>
+                      <w:t xml:space="preserve"> document</w:t>
                     </w:r>
                   </w:p>
                 </w:tc>
@@ -170,7 +207,7 @@
           <w:tblPr>
             <w:tblpPr w:leftFromText="187" w:rightFromText="187" w:horzAnchor="margin" w:tblpXSpec="center" w:tblpYSpec="bottom"/>
             <w:tblW w:w="4000" w:type="pct"/>
-            <w:tblLook w:val="04A0"/>
+            <w:tblLook w:val="04A0" w:firstRow="1" w:lastRow="0" w:firstColumn="1" w:lastColumn="0" w:noHBand="0" w:noVBand="1"/>
           </w:tblPr>
           <w:tblGrid>
             <w:gridCol w:w="7442"/>
@@ -194,12 +231,10 @@
                   </w:rPr>
                   <w:alias w:val="Auteur"/>
                   <w:id w:val="13406928"/>
-                  <w:placeholder>
-                    <w:docPart w:val="B1F60FE345F44B409D71C12B087C70CD"/>
-                  </w:placeholder>
                   <w:dataBinding w:prefixMappings="xmlns:ns0='http://schemas.openxmlformats.org/package/2006/metadata/core-properties' xmlns:ns1='http://purl.org/dc/elements/1.1/'" w:xpath="/ns0:coreProperties[1]/ns1:creator[1]" w:storeItemID="{6C3C8BC8-F283-45AE-878A-BAB7291924A1}"/>
                   <w:text/>
                 </w:sdtPr>
+                <w:sdtEndPr/>
                 <w:sdtContent>
                   <w:p>
                     <w:pPr>
@@ -227,13 +262,14 @@
                   <w:alias w:val="Datum"/>
                   <w:id w:val="13406932"/>
                   <w:dataBinding w:prefixMappings="xmlns:ns0='http://schemas.microsoft.com/office/2006/coverPageProps'" w:xpath="/ns0:CoverPageProperties[1]/ns0:PublishDate[1]" w:storeItemID="{55AF091B-3C7A-41E3-B477-F2FDAA23CFDA}"/>
-                  <w:date w:fullDate="2014-05-14T00:00:00Z">
+                  <w:date w:fullDate="2014-05-22T00:00:00Z">
                     <w:dateFormat w:val="d-M-yyyy"/>
                     <w:lid w:val="nl-NL"/>
                     <w:storeMappedDataAs w:val="dateTime"/>
                     <w:calendar w:val="gregorian"/>
                   </w:date>
                 </w:sdtPr>
+                <w:sdtEndPr/>
                 <w:sdtContent>
                   <w:p>
                     <w:pPr>
@@ -248,7 +284,14 @@
                         <w:color w:val="4F81BD" w:themeColor="accent1"/>
                         <w:lang w:val="nl-NL"/>
                       </w:rPr>
-                      <w:t>14-5-2014</w:t>
+                      <w:t>22</w:t>
+                    </w:r>
+                    <w:r>
+                      <w:rPr>
+                        <w:color w:val="4F81BD" w:themeColor="accent1"/>
+                        <w:lang w:val="nl-NL"/>
+                      </w:rPr>
+                      <w:t>-5-2014</w:t>
                     </w:r>
                   </w:p>
                 </w:sdtContent>
@@ -266,7 +309,14 @@
                     <w:color w:val="4F81BD" w:themeColor="accent1"/>
                     <w:lang w:val="nl-NL"/>
                   </w:rPr>
-                  <w:t>Versie 1.0</w:t>
+                  <w:t>Versie 2</w:t>
+                </w:r>
+                <w:r>
+                  <w:rPr>
+                    <w:color w:val="4F81BD" w:themeColor="accent1"/>
+                    <w:lang w:val="nl-NL"/>
+                  </w:rPr>
+                  <w:t>.0</w:t>
                 </w:r>
               </w:p>
             </w:tc>
@@ -293,7 +343,7 @@
       <w:tblPr>
         <w:tblStyle w:val="MediumList2-Accent5"/>
         <w:tblW w:w="0" w:type="auto"/>
-        <w:tblLook w:val="04A0"/>
+        <w:tblLook w:val="04A0" w:firstRow="1" w:lastRow="0" w:firstColumn="1" w:lastColumn="0" w:noHBand="0" w:noVBand="1"/>
       </w:tblPr>
       <w:tblGrid>
         <w:gridCol w:w="1101"/>
@@ -303,18 +353,20 @@
       </w:tblGrid>
       <w:tr>
         <w:trPr>
-          <w:cnfStyle w:val="100000000000"/>
+          <w:cnfStyle w:val="100000000000" w:firstRow="1" w:lastRow="0" w:firstColumn="0" w:lastColumn="0" w:oddVBand="0" w:evenVBand="0" w:oddHBand="0" w:evenHBand="0" w:firstRowFirstColumn="0" w:firstRowLastColumn="0" w:lastRowFirstColumn="0" w:lastRowLastColumn="0"/>
         </w:trPr>
         <w:tc>
           <w:tcPr>
-            <w:cnfStyle w:val="001000000100"/>
+            <w:cnfStyle w:val="001000000100" w:firstRow="0" w:lastRow="0" w:firstColumn="1" w:lastColumn="0" w:oddVBand="0" w:evenVBand="0" w:oddHBand="0" w:evenHBand="0" w:firstRowFirstColumn="1" w:firstRowLastColumn="0" w:lastRowFirstColumn="0" w:lastRowLastColumn="0"/>
             <w:tcW w:w="1101" w:type="dxa"/>
           </w:tcPr>
           <w:p>
+            <w:proofErr w:type="spellStart"/>
             <w:r>
               <w:lastRenderedPageBreak/>
               <w:t>Versie</w:t>
             </w:r>
+            <w:proofErr w:type="spellEnd"/>
           </w:p>
         </w:tc>
         <w:tc>
@@ -323,11 +375,13 @@
           </w:tcPr>
           <w:p>
             <w:pPr>
-              <w:cnfStyle w:val="100000000000"/>
+              <w:cnfStyle w:val="100000000000" w:firstRow="1" w:lastRow="0" w:firstColumn="0" w:lastColumn="0" w:oddVBand="0" w:evenVBand="0" w:oddHBand="0" w:evenHBand="0" w:firstRowFirstColumn="0" w:firstRowLastColumn="0" w:lastRowFirstColumn="0" w:lastRowLastColumn="0"/>
             </w:pPr>
+            <w:proofErr w:type="spellStart"/>
             <w:r>
               <w:t>Naam</w:t>
             </w:r>
+            <w:proofErr w:type="spellEnd"/>
           </w:p>
         </w:tc>
         <w:tc>
@@ -336,7 +390,7 @@
           </w:tcPr>
           <w:p>
             <w:pPr>
-              <w:cnfStyle w:val="100000000000"/>
+              <w:cnfStyle w:val="100000000000" w:firstRow="1" w:lastRow="0" w:firstColumn="0" w:lastColumn="0" w:oddVBand="0" w:evenVBand="0" w:oddHBand="0" w:evenHBand="0" w:firstRowFirstColumn="0" w:firstRowLastColumn="0" w:lastRowFirstColumn="0" w:lastRowLastColumn="0"/>
             </w:pPr>
             <w:r>
               <w:t>Datum</w:t>
@@ -349,21 +403,23 @@
           </w:tcPr>
           <w:p>
             <w:pPr>
-              <w:cnfStyle w:val="100000000000"/>
+              <w:cnfStyle w:val="100000000000" w:firstRow="1" w:lastRow="0" w:firstColumn="0" w:lastColumn="0" w:oddVBand="0" w:evenVBand="0" w:oddHBand="0" w:evenHBand="0" w:firstRowFirstColumn="0" w:firstRowLastColumn="0" w:lastRowFirstColumn="0" w:lastRowLastColumn="0"/>
             </w:pPr>
+            <w:proofErr w:type="spellStart"/>
             <w:r>
               <w:t>Wijziging</w:t>
             </w:r>
+            <w:proofErr w:type="spellEnd"/>
           </w:p>
         </w:tc>
       </w:tr>
       <w:tr>
         <w:trPr>
-          <w:cnfStyle w:val="000000100000"/>
+          <w:cnfStyle w:val="000000100000" w:firstRow="0" w:lastRow="0" w:firstColumn="0" w:lastColumn="0" w:oddVBand="0" w:evenVBand="0" w:oddHBand="1" w:evenHBand="0" w:firstRowFirstColumn="0" w:firstRowLastColumn="0" w:lastRowFirstColumn="0" w:lastRowLastColumn="0"/>
         </w:trPr>
         <w:tc>
           <w:tcPr>
-            <w:cnfStyle w:val="001000000000"/>
+            <w:cnfStyle w:val="001000000000" w:firstRow="0" w:lastRow="0" w:firstColumn="1" w:lastColumn="0" w:oddVBand="0" w:evenVBand="0" w:oddHBand="0" w:evenHBand="0" w:firstRowFirstColumn="0" w:firstRowLastColumn="0" w:lastRowFirstColumn="0" w:lastRowLastColumn="0"/>
             <w:tcW w:w="1101" w:type="dxa"/>
           </w:tcPr>
           <w:p>
@@ -378,11 +434,13 @@
           </w:tcPr>
           <w:p>
             <w:pPr>
-              <w:cnfStyle w:val="000000100000"/>
+              <w:cnfStyle w:val="000000100000" w:firstRow="0" w:lastRow="0" w:firstColumn="0" w:lastColumn="0" w:oddVBand="0" w:evenVBand="0" w:oddHBand="1" w:evenHBand="0" w:firstRowFirstColumn="0" w:firstRowLastColumn="0" w:lastRowFirstColumn="0" w:lastRowLastColumn="0"/>
             </w:pPr>
+            <w:proofErr w:type="spellStart"/>
             <w:r>
               <w:t>Jeroen</w:t>
             </w:r>
+            <w:proofErr w:type="spellEnd"/>
             <w:r>
               <w:t xml:space="preserve"> &amp; Hanna</w:t>
             </w:r>
@@ -400,6 +458,7 @@
               <w:calendar w:val="gregorian"/>
             </w:date>
           </w:sdtPr>
+          <w:sdtEndPr/>
           <w:sdtContent>
             <w:tc>
               <w:tcPr>
@@ -407,7 +466,7 @@
               </w:tcPr>
               <w:p>
                 <w:pPr>
-                  <w:cnfStyle w:val="000000100000"/>
+                  <w:cnfStyle w:val="000000100000" w:firstRow="0" w:lastRow="0" w:firstColumn="0" w:lastColumn="0" w:oddVBand="0" w:evenVBand="0" w:oddHBand="1" w:evenHBand="0" w:firstRowFirstColumn="0" w:firstRowLastColumn="0" w:lastRowFirstColumn="0" w:lastRowLastColumn="0"/>
                 </w:pPr>
                 <w:r>
                   <w:rPr>
@@ -425,7 +484,7 @@
           </w:tcPr>
           <w:p>
             <w:pPr>
-              <w:cnfStyle w:val="000000100000"/>
+              <w:cnfStyle w:val="000000100000" w:firstRow="0" w:lastRow="0" w:firstColumn="0" w:lastColumn="0" w:oddVBand="0" w:evenVBand="0" w:oddHBand="1" w:evenHBand="0" w:firstRowFirstColumn="0" w:firstRowLastColumn="0" w:lastRowFirstColumn="0" w:lastRowLastColumn="0"/>
               <w:rPr>
                 <w:lang w:val="nl-NL"/>
               </w:rPr>
@@ -442,7 +501,7 @@
       <w:tr>
         <w:tc>
           <w:tcPr>
-            <w:cnfStyle w:val="001000000000"/>
+            <w:cnfStyle w:val="001000000000" w:firstRow="0" w:lastRow="0" w:firstColumn="1" w:lastColumn="0" w:oddVBand="0" w:evenVBand="0" w:oddHBand="0" w:evenHBand="0" w:firstRowFirstColumn="0" w:firstRowLastColumn="0" w:lastRowFirstColumn="0" w:lastRowLastColumn="0"/>
             <w:tcW w:w="1101" w:type="dxa"/>
           </w:tcPr>
           <w:p>
@@ -457,10 +516,15 @@
           </w:tcPr>
           <w:p>
             <w:pPr>
-              <w:cnfStyle w:val="000000000000"/>
+              <w:cnfStyle w:val="000000000000" w:firstRow="0" w:lastRow="0" w:firstColumn="0" w:lastColumn="0" w:oddVBand="0" w:evenVBand="0" w:oddHBand="0" w:evenHBand="0" w:firstRowFirstColumn="0" w:firstRowLastColumn="0" w:lastRowFirstColumn="0" w:lastRowLastColumn="0"/>
             </w:pPr>
-            <w:r>
-              <w:t>Jeroen &amp; Hanna</w:t>
+            <w:proofErr w:type="spellStart"/>
+            <w:r>
+              <w:t>Jeroen</w:t>
+            </w:r>
+            <w:proofErr w:type="spellEnd"/>
+            <w:r>
+              <w:t xml:space="preserve"> &amp; Hanna</w:t>
             </w:r>
           </w:p>
         </w:tc>
@@ -476,6 +540,7 @@
               <w:calendar w:val="gregorian"/>
             </w:date>
           </w:sdtPr>
+          <w:sdtEndPr/>
           <w:sdtContent>
             <w:tc>
               <w:tcPr>
@@ -483,7 +548,7 @@
               </w:tcPr>
               <w:p>
                 <w:pPr>
-                  <w:cnfStyle w:val="000000000000"/>
+                  <w:cnfStyle w:val="000000000000" w:firstRow="0" w:lastRow="0" w:firstColumn="0" w:lastColumn="0" w:oddVBand="0" w:evenVBand="0" w:oddHBand="0" w:evenHBand="0" w:firstRowFirstColumn="0" w:firstRowLastColumn="0" w:lastRowFirstColumn="0" w:lastRowLastColumn="0"/>
                 </w:pPr>
                 <w:r>
                   <w:rPr>
@@ -501,24 +566,26 @@
           </w:tcPr>
           <w:p>
             <w:pPr>
-              <w:cnfStyle w:val="000000000000"/>
+              <w:cnfStyle w:val="000000000000" w:firstRow="0" w:lastRow="0" w:firstColumn="0" w:lastColumn="0" w:oddVBand="0" w:evenVBand="0" w:oddHBand="0" w:evenHBand="0" w:firstRowFirstColumn="0" w:firstRowLastColumn="0" w:lastRowFirstColumn="0" w:lastRowLastColumn="0"/>
             </w:pPr>
             <w:r>
               <w:t xml:space="preserve">Organogram, flow chart en sequence diagrams </w:t>
             </w:r>
+            <w:proofErr w:type="spellStart"/>
             <w:r>
               <w:t>toegevoegd</w:t>
             </w:r>
+            <w:proofErr w:type="spellEnd"/>
           </w:p>
         </w:tc>
       </w:tr>
       <w:tr>
         <w:trPr>
-          <w:cnfStyle w:val="000000100000"/>
+          <w:cnfStyle w:val="000000100000" w:firstRow="0" w:lastRow="0" w:firstColumn="0" w:lastColumn="0" w:oddVBand="0" w:evenVBand="0" w:oddHBand="1" w:evenHBand="0" w:firstRowFirstColumn="0" w:firstRowLastColumn="0" w:lastRowFirstColumn="0" w:lastRowLastColumn="0"/>
         </w:trPr>
         <w:tc>
           <w:tcPr>
-            <w:cnfStyle w:val="001000000000"/>
+            <w:cnfStyle w:val="001000000000" w:firstRow="0" w:lastRow="0" w:firstColumn="1" w:lastColumn="0" w:oddVBand="0" w:evenVBand="0" w:oddHBand="0" w:evenHBand="0" w:firstRowFirstColumn="0" w:firstRowLastColumn="0" w:lastRowFirstColumn="0" w:lastRowLastColumn="0"/>
             <w:tcW w:w="1101" w:type="dxa"/>
           </w:tcPr>
           <w:p>
@@ -533,10 +600,15 @@
           </w:tcPr>
           <w:p>
             <w:pPr>
-              <w:cnfStyle w:val="000000100000"/>
+              <w:cnfStyle w:val="000000100000" w:firstRow="0" w:lastRow="0" w:firstColumn="0" w:lastColumn="0" w:oddVBand="0" w:evenVBand="0" w:oddHBand="1" w:evenHBand="0" w:firstRowFirstColumn="0" w:firstRowLastColumn="0" w:lastRowFirstColumn="0" w:lastRowLastColumn="0"/>
             </w:pPr>
-            <w:r>
-              <w:t>Jeroen &amp; Hanna</w:t>
+            <w:proofErr w:type="spellStart"/>
+            <w:r>
+              <w:t>Jeroen</w:t>
+            </w:r>
+            <w:proofErr w:type="spellEnd"/>
+            <w:r>
+              <w:t xml:space="preserve"> &amp; Hanna</w:t>
             </w:r>
           </w:p>
         </w:tc>
@@ -546,7 +618,7 @@
           </w:tcPr>
           <w:p>
             <w:pPr>
-              <w:cnfStyle w:val="000000100000"/>
+              <w:cnfStyle w:val="000000100000" w:firstRow="0" w:lastRow="0" w:firstColumn="0" w:lastColumn="0" w:oddVBand="0" w:evenVBand="0" w:oddHBand="1" w:evenHBand="0" w:firstRowFirstColumn="0" w:firstRowLastColumn="0" w:lastRowFirstColumn="0" w:lastRowLastColumn="0"/>
             </w:pPr>
             <w:r>
               <w:t>14-5-2014</w:t>
@@ -559,7 +631,7 @@
           </w:tcPr>
           <w:p>
             <w:pPr>
-              <w:cnfStyle w:val="000000100000"/>
+              <w:cnfStyle w:val="000000100000" w:firstRow="0" w:lastRow="0" w:firstColumn="0" w:lastColumn="0" w:oddVBand="0" w:evenVBand="0" w:oddHBand="1" w:evenHBand="0" w:firstRowFirstColumn="0" w:firstRowLastColumn="0" w:lastRowFirstColumn="0" w:lastRowLastColumn="0"/>
               <w:rPr>
                 <w:lang w:val="nl-NL"/>
               </w:rPr>
@@ -576,7 +648,7 @@
       <w:tr>
         <w:tc>
           <w:tcPr>
-            <w:cnfStyle w:val="001000000000"/>
+            <w:cnfStyle w:val="001000000000" w:firstRow="0" w:lastRow="0" w:firstColumn="1" w:lastColumn="0" w:oddVBand="0" w:evenVBand="0" w:oddHBand="0" w:evenHBand="0" w:firstRowFirstColumn="0" w:firstRowLastColumn="0" w:lastRowFirstColumn="0" w:lastRowLastColumn="0"/>
             <w:tcW w:w="1101" w:type="dxa"/>
           </w:tcPr>
           <w:p>
@@ -591,10 +663,15 @@
           </w:tcPr>
           <w:p>
             <w:pPr>
-              <w:cnfStyle w:val="000000000000"/>
+              <w:cnfStyle w:val="000000000000" w:firstRow="0" w:lastRow="0" w:firstColumn="0" w:lastColumn="0" w:oddVBand="0" w:evenVBand="0" w:oddHBand="0" w:evenHBand="0" w:firstRowFirstColumn="0" w:firstRowLastColumn="0" w:lastRowFirstColumn="0" w:lastRowLastColumn="0"/>
             </w:pPr>
-            <w:r>
-              <w:t>Jeroen &amp; Hanna</w:t>
+            <w:proofErr w:type="spellStart"/>
+            <w:r>
+              <w:t>Jeroen</w:t>
+            </w:r>
+            <w:proofErr w:type="spellEnd"/>
+            <w:r>
+              <w:t xml:space="preserve"> &amp; Hanna</w:t>
             </w:r>
           </w:p>
         </w:tc>
@@ -604,7 +681,7 @@
           </w:tcPr>
           <w:p>
             <w:pPr>
-              <w:cnfStyle w:val="000000000000"/>
+              <w:cnfStyle w:val="000000000000" w:firstRow="0" w:lastRow="0" w:firstColumn="0" w:lastColumn="0" w:oddVBand="0" w:evenVBand="0" w:oddHBand="0" w:evenHBand="0" w:firstRowFirstColumn="0" w:firstRowLastColumn="0" w:lastRowFirstColumn="0" w:lastRowLastColumn="0"/>
             </w:pPr>
             <w:r>
               <w:t>14-5-2014</w:t>
@@ -617,7 +694,7 @@
           </w:tcPr>
           <w:p>
             <w:pPr>
-              <w:cnfStyle w:val="000000000000"/>
+              <w:cnfStyle w:val="000000000000" w:firstRow="0" w:lastRow="0" w:firstColumn="0" w:lastColumn="0" w:oddVBand="0" w:evenVBand="0" w:oddHBand="0" w:evenHBand="0" w:firstRowFirstColumn="0" w:firstRowLastColumn="0" w:lastRowFirstColumn="0" w:lastRowLastColumn="0"/>
               <w:rPr>
                 <w:lang w:val="nl-NL"/>
               </w:rPr>
@@ -627,6 +704,72 @@
                 <w:lang w:val="nl-NL"/>
               </w:rPr>
               <w:t>Feedback van Rody verwerkt, alles nagekeken</w:t>
+            </w:r>
+          </w:p>
+        </w:tc>
+      </w:tr>
+      <w:tr>
+        <w:trPr>
+          <w:cnfStyle w:val="000000100000" w:firstRow="0" w:lastRow="0" w:firstColumn="0" w:lastColumn="0" w:oddVBand="0" w:evenVBand="0" w:oddHBand="1" w:evenHBand="0" w:firstRowFirstColumn="0" w:firstRowLastColumn="0" w:lastRowFirstColumn="0" w:lastRowLastColumn="0"/>
+        </w:trPr>
+        <w:tc>
+          <w:tcPr>
+            <w:cnfStyle w:val="001000000000" w:firstRow="0" w:lastRow="0" w:firstColumn="1" w:lastColumn="0" w:oddVBand="0" w:evenVBand="0" w:oddHBand="0" w:evenHBand="0" w:firstRowFirstColumn="0" w:firstRowLastColumn="0" w:lastRowFirstColumn="0" w:lastRowLastColumn="0"/>
+            <w:tcW w:w="1101" w:type="dxa"/>
+          </w:tcPr>
+          <w:p>
+            <w:r>
+              <w:t>V2.0</w:t>
+            </w:r>
+          </w:p>
+        </w:tc>
+        <w:tc>
+          <w:tcPr>
+            <w:tcW w:w="1417" w:type="dxa"/>
+          </w:tcPr>
+          <w:p>
+            <w:pPr>
+              <w:cnfStyle w:val="000000100000" w:firstRow="0" w:lastRow="0" w:firstColumn="0" w:lastColumn="0" w:oddVBand="0" w:evenVBand="0" w:oddHBand="1" w:evenHBand="0" w:firstRowFirstColumn="0" w:firstRowLastColumn="0" w:lastRowFirstColumn="0" w:lastRowLastColumn="0"/>
+            </w:pPr>
+            <w:proofErr w:type="spellStart"/>
+            <w:r>
+              <w:t>Jeroen</w:t>
+            </w:r>
+            <w:proofErr w:type="spellEnd"/>
+            <w:r>
+              <w:t xml:space="preserve"> &amp; Hanna</w:t>
+            </w:r>
+          </w:p>
+        </w:tc>
+        <w:tc>
+          <w:tcPr>
+            <w:tcW w:w="1701" w:type="dxa"/>
+          </w:tcPr>
+          <w:p>
+            <w:pPr>
+              <w:cnfStyle w:val="000000100000" w:firstRow="0" w:lastRow="0" w:firstColumn="0" w:lastColumn="0" w:oddVBand="0" w:evenVBand="0" w:oddHBand="1" w:evenHBand="0" w:firstRowFirstColumn="0" w:firstRowLastColumn="0" w:lastRowFirstColumn="0" w:lastRowLastColumn="0"/>
+            </w:pPr>
+            <w:r>
+              <w:t>22-5-2014</w:t>
+            </w:r>
+          </w:p>
+        </w:tc>
+        <w:tc>
+          <w:tcPr>
+            <w:tcW w:w="4993" w:type="dxa"/>
+          </w:tcPr>
+          <w:p>
+            <w:pPr>
+              <w:cnfStyle w:val="000000100000" w:firstRow="0" w:lastRow="0" w:firstColumn="0" w:lastColumn="0" w:oddVBand="0" w:evenVBand="0" w:oddHBand="1" w:evenHBand="0" w:firstRowFirstColumn="0" w:firstRowLastColumn="0" w:lastRowFirstColumn="0" w:lastRowLastColumn="0"/>
+              <w:rPr>
+                <w:lang w:val="nl-NL"/>
+              </w:rPr>
+            </w:pPr>
+            <w:r>
+              <w:rPr>
+                <w:lang w:val="nl-NL"/>
+              </w:rPr>
+              <w:t>Package diagram aangepast en toelichting toegevoegd, class diagram aangepast, xsd’s toegevoegd</w:t>
             </w:r>
           </w:p>
         </w:tc>
@@ -678,9 +821,11 @@
           <w:pPr>
             <w:pStyle w:val="TOCHeading"/>
           </w:pPr>
+          <w:proofErr w:type="spellStart"/>
           <w:r>
             <w:t>Inhoudsopgave</w:t>
           </w:r>
+          <w:proofErr w:type="spellEnd"/>
         </w:p>
         <w:p>
           <w:pPr>
@@ -1898,11 +2043,13 @@
         </w:numPr>
       </w:pPr>
       <w:bookmarkStart w:id="0" w:name="_Toc387851718"/>
+      <w:proofErr w:type="spellStart"/>
       <w:r>
         <w:lastRenderedPageBreak/>
         <w:t>Inleiding</w:t>
       </w:r>
       <w:bookmarkEnd w:id="0"/>
+      <w:proofErr w:type="spellEnd"/>
     </w:p>
     <w:p>
       <w:pPr>
@@ -1995,7 +2142,6 @@
       <w:r>
         <w:rPr>
           <w:noProof/>
-          <w:lang w:val="nl-NL" w:eastAsia="nl-NL"/>
         </w:rPr>
         <w:drawing>
           <wp:inline distT="0" distB="0" distL="0" distR="0">
@@ -2015,7 +2161,7 @@
                     </pic:cNvPicPr>
                   </pic:nvPicPr>
                   <pic:blipFill>
-                    <a:blip r:embed="rId9" cstate="print"/>
+                    <a:blip r:embed="rId10" cstate="print"/>
                     <a:srcRect l="27338" r="19722" b="52809"/>
                     <a:stretch>
                       <a:fillRect/>
@@ -2144,10 +2290,20 @@
         </w:numPr>
       </w:pPr>
       <w:bookmarkStart w:id="1" w:name="_Toc387851719"/>
-      <w:r>
-        <w:t>Architecturale eisen</w:t>
+      <w:proofErr w:type="spellStart"/>
+      <w:r>
+        <w:t>Architecturale</w:t>
+      </w:r>
+      <w:proofErr w:type="spellEnd"/>
+      <w:r>
+        <w:t xml:space="preserve"> </w:t>
+      </w:r>
+      <w:proofErr w:type="spellStart"/>
+      <w:r>
+        <w:t>eisen</w:t>
       </w:r>
       <w:bookmarkEnd w:id="1"/>
+      <w:proofErr w:type="spellEnd"/>
     </w:p>
     <w:p>
       <w:pPr>
@@ -2172,16 +2328,34 @@
         </w:numPr>
       </w:pPr>
       <w:bookmarkStart w:id="2" w:name="_Toc387851720"/>
-      <w:r>
-        <w:t>Niet functionele eisen</w:t>
+      <w:proofErr w:type="spellStart"/>
+      <w:r>
+        <w:t>Niet</w:t>
+      </w:r>
+      <w:proofErr w:type="spellEnd"/>
+      <w:r>
+        <w:t xml:space="preserve"> </w:t>
+      </w:r>
+      <w:proofErr w:type="spellStart"/>
+      <w:r>
+        <w:t>functionele</w:t>
+      </w:r>
+      <w:proofErr w:type="spellEnd"/>
+      <w:r>
+        <w:t xml:space="preserve"> </w:t>
+      </w:r>
+      <w:proofErr w:type="spellStart"/>
+      <w:r>
+        <w:t>eisen</w:t>
       </w:r>
       <w:bookmarkEnd w:id="2"/>
+      <w:proofErr w:type="spellEnd"/>
     </w:p>
     <w:tbl>
       <w:tblPr>
         <w:tblStyle w:val="LightList-Accent5"/>
         <w:tblW w:w="0" w:type="auto"/>
-        <w:tblLook w:val="04A0"/>
+        <w:tblLook w:val="04A0" w:firstRow="1" w:lastRow="0" w:firstColumn="1" w:lastColumn="0" w:noHBand="0" w:noVBand="1"/>
       </w:tblPr>
       <w:tblGrid>
         <w:gridCol w:w="3070"/>
@@ -2189,17 +2363,19 @@
       </w:tblGrid>
       <w:tr>
         <w:trPr>
-          <w:cnfStyle w:val="100000000000"/>
+          <w:cnfStyle w:val="100000000000" w:firstRow="1" w:lastRow="0" w:firstColumn="0" w:lastColumn="0" w:oddVBand="0" w:evenVBand="0" w:oddHBand="0" w:evenHBand="0" w:firstRowFirstColumn="0" w:firstRowLastColumn="0" w:lastRowFirstColumn="0" w:lastRowLastColumn="0"/>
         </w:trPr>
         <w:tc>
           <w:tcPr>
-            <w:cnfStyle w:val="001000000000"/>
+            <w:cnfStyle w:val="001000000000" w:firstRow="0" w:lastRow="0" w:firstColumn="1" w:lastColumn="0" w:oddVBand="0" w:evenVBand="0" w:oddHBand="0" w:evenHBand="0" w:firstRowFirstColumn="0" w:firstRowLastColumn="0" w:lastRowFirstColumn="0" w:lastRowLastColumn="0"/>
             <w:tcW w:w="3070" w:type="dxa"/>
           </w:tcPr>
           <w:p>
+            <w:proofErr w:type="spellStart"/>
             <w:r>
               <w:t>Naam</w:t>
             </w:r>
+            <w:proofErr w:type="spellEnd"/>
           </w:p>
         </w:tc>
         <w:tc>
@@ -2208,27 +2384,47 @@
           </w:tcPr>
           <w:p>
             <w:pPr>
-              <w:cnfStyle w:val="100000000000"/>
+              <w:cnfStyle w:val="100000000000" w:firstRow="1" w:lastRow="0" w:firstColumn="0" w:lastColumn="0" w:oddVBand="0" w:evenVBand="0" w:oddHBand="0" w:evenHBand="0" w:firstRowFirstColumn="0" w:firstRowLastColumn="0" w:lastRowFirstColumn="0" w:lastRowLastColumn="0"/>
             </w:pPr>
-            <w:r>
-              <w:t>Architecturele relevantie</w:t>
-            </w:r>
+            <w:proofErr w:type="spellStart"/>
+            <w:r>
+              <w:t>Architecturele</w:t>
+            </w:r>
+            <w:proofErr w:type="spellEnd"/>
+            <w:r>
+              <w:t xml:space="preserve"> </w:t>
+            </w:r>
+            <w:proofErr w:type="spellStart"/>
+            <w:r>
+              <w:t>relevantie</w:t>
+            </w:r>
+            <w:proofErr w:type="spellEnd"/>
           </w:p>
         </w:tc>
       </w:tr>
       <w:tr>
         <w:trPr>
-          <w:cnfStyle w:val="000000100000"/>
+          <w:cnfStyle w:val="000000100000" w:firstRow="0" w:lastRow="0" w:firstColumn="0" w:lastColumn="0" w:oddVBand="0" w:evenVBand="0" w:oddHBand="1" w:evenHBand="0" w:firstRowFirstColumn="0" w:firstRowLastColumn="0" w:lastRowFirstColumn="0" w:lastRowLastColumn="0"/>
         </w:trPr>
         <w:tc>
           <w:tcPr>
-            <w:cnfStyle w:val="001000000000"/>
+            <w:cnfStyle w:val="001000000000" w:firstRow="0" w:lastRow="0" w:firstColumn="1" w:lastColumn="0" w:oddVBand="0" w:evenVBand="0" w:oddHBand="0" w:evenHBand="0" w:firstRowFirstColumn="0" w:firstRowLastColumn="0" w:lastRowFirstColumn="0" w:lastRowLastColumn="0"/>
             <w:tcW w:w="3070" w:type="dxa"/>
           </w:tcPr>
           <w:p>
-            <w:r>
-              <w:t>Systeem onafhankelijkheid</w:t>
-            </w:r>
+            <w:proofErr w:type="spellStart"/>
+            <w:r>
+              <w:t>Systeem</w:t>
+            </w:r>
+            <w:proofErr w:type="spellEnd"/>
+            <w:r>
+              <w:t xml:space="preserve"> </w:t>
+            </w:r>
+            <w:proofErr w:type="spellStart"/>
+            <w:r>
+              <w:t>onafhankelijkheid</w:t>
+            </w:r>
+            <w:proofErr w:type="spellEnd"/>
           </w:p>
         </w:tc>
         <w:tc>
@@ -2237,7 +2433,7 @@
           </w:tcPr>
           <w:p>
             <w:pPr>
-              <w:cnfStyle w:val="000000100000"/>
+              <w:cnfStyle w:val="000000100000" w:firstRow="0" w:lastRow="0" w:firstColumn="0" w:lastColumn="0" w:oddVBand="0" w:evenVBand="0" w:oddHBand="1" w:evenHBand="0" w:firstRowFirstColumn="0" w:firstRowLastColumn="0" w:lastRowFirstColumn="0" w:lastRowLastColumn="0"/>
               <w:rPr>
                 <w:lang w:val="nl-NL"/>
               </w:rPr>
@@ -2254,13 +2450,15 @@
       <w:tr>
         <w:tc>
           <w:tcPr>
-            <w:cnfStyle w:val="001000000000"/>
+            <w:cnfStyle w:val="001000000000" w:firstRow="0" w:lastRow="0" w:firstColumn="1" w:lastColumn="0" w:oddVBand="0" w:evenVBand="0" w:oddHBand="0" w:evenHBand="0" w:firstRowFirstColumn="0" w:firstRowLastColumn="0" w:lastRowFirstColumn="0" w:lastRowLastColumn="0"/>
             <w:tcW w:w="3070" w:type="dxa"/>
           </w:tcPr>
           <w:p>
+            <w:proofErr w:type="spellStart"/>
             <w:r>
               <w:t>Ontwikkeltools</w:t>
             </w:r>
+            <w:proofErr w:type="spellEnd"/>
           </w:p>
         </w:tc>
         <w:tc>
@@ -2269,7 +2467,7 @@
           </w:tcPr>
           <w:p>
             <w:pPr>
-              <w:cnfStyle w:val="000000000000"/>
+              <w:cnfStyle w:val="000000000000" w:firstRow="0" w:lastRow="0" w:firstColumn="0" w:lastColumn="0" w:oddVBand="0" w:evenVBand="0" w:oddHBand="0" w:evenHBand="0" w:firstRowFirstColumn="0" w:firstRowLastColumn="0" w:lastRowFirstColumn="0" w:lastRowLastColumn="0"/>
               <w:rPr>
                 <w:lang w:val="nl-NL"/>
               </w:rPr>
@@ -2285,17 +2483,19 @@
       </w:tr>
       <w:tr>
         <w:trPr>
-          <w:cnfStyle w:val="000000100000"/>
+          <w:cnfStyle w:val="000000100000" w:firstRow="0" w:lastRow="0" w:firstColumn="0" w:lastColumn="0" w:oddVBand="0" w:evenVBand="0" w:oddHBand="1" w:evenHBand="0" w:firstRowFirstColumn="0" w:firstRowLastColumn="0" w:lastRowFirstColumn="0" w:lastRowLastColumn="0"/>
         </w:trPr>
         <w:tc>
           <w:tcPr>
-            <w:cnfStyle w:val="001000000000"/>
+            <w:cnfStyle w:val="001000000000" w:firstRow="0" w:lastRow="0" w:firstColumn="1" w:lastColumn="0" w:oddVBand="0" w:evenVBand="0" w:oddHBand="0" w:evenHBand="0" w:firstRowFirstColumn="0" w:firstRowLastColumn="0" w:lastRowFirstColumn="0" w:lastRowLastColumn="0"/>
             <w:tcW w:w="3070" w:type="dxa"/>
           </w:tcPr>
           <w:p>
+            <w:proofErr w:type="spellStart"/>
             <w:r>
               <w:t>Versiebeheer</w:t>
             </w:r>
+            <w:proofErr w:type="spellEnd"/>
           </w:p>
         </w:tc>
         <w:tc>
@@ -2305,7 +2505,7 @@
           <w:p>
             <w:pPr>
               <w:keepNext/>
-              <w:cnfStyle w:val="000000100000"/>
+              <w:cnfStyle w:val="000000100000" w:firstRow="0" w:lastRow="0" w:firstColumn="0" w:lastColumn="0" w:oddVBand="0" w:evenVBand="0" w:oddHBand="1" w:evenHBand="0" w:firstRowFirstColumn="0" w:firstRowLastColumn="0" w:lastRowFirstColumn="0" w:lastRowLastColumn="0"/>
               <w:rPr>
                 <w:lang w:val="nl-NL"/>
               </w:rPr>
@@ -2324,9 +2524,27 @@
       <w:pPr>
         <w:pStyle w:val="Caption"/>
       </w:pPr>
-      <w:r>
-        <w:t>Tabel 2.1.1: de niet-functionele eisen</w:t>
-      </w:r>
+      <w:proofErr w:type="spellStart"/>
+      <w:r>
+        <w:t>Tabel</w:t>
+      </w:r>
+      <w:proofErr w:type="spellEnd"/>
+      <w:r>
+        <w:t xml:space="preserve"> 2.1.1: de </w:t>
+      </w:r>
+      <w:proofErr w:type="spellStart"/>
+      <w:r>
+        <w:t>niet-functionele</w:t>
+      </w:r>
+      <w:proofErr w:type="spellEnd"/>
+      <w:r>
+        <w:t xml:space="preserve"> </w:t>
+      </w:r>
+      <w:proofErr w:type="spellStart"/>
+      <w:r>
+        <w:t>eisen</w:t>
+      </w:r>
+      <w:proofErr w:type="spellEnd"/>
     </w:p>
     <w:p/>
     <w:p>
@@ -2339,7 +2557,15 @@
       </w:pPr>
       <w:bookmarkStart w:id="3" w:name="_Toc387851721"/>
       <w:r>
-        <w:t>Use case view (functionele requirements)</w:t>
+        <w:t>Use case view (</w:t>
+      </w:r>
+      <w:proofErr w:type="spellStart"/>
+      <w:r>
+        <w:t>functionele</w:t>
+      </w:r>
+      <w:proofErr w:type="spellEnd"/>
+      <w:r>
+        <w:t xml:space="preserve"> requirements)</w:t>
       </w:r>
       <w:bookmarkEnd w:id="3"/>
     </w:p>
@@ -2352,164 +2578,12 @@
       <w:r>
         <w:rPr>
           <w:noProof/>
-          <w:lang w:val="nl-NL" w:eastAsia="nl-NL"/>
         </w:rPr>
         <w:drawing>
           <wp:inline distT="0" distB="0" distL="0" distR="0">
             <wp:extent cx="5760720" cy="3410272"/>
             <wp:effectExtent l="0" t="0" r="0" b="0"/>
             <wp:docPr id="1" name="Picture 1"/>
-            <wp:cNvGraphicFramePr>
-              <a:graphicFrameLocks xmlns:a="http://schemas.openxmlformats.org/drawingml/2006/main" noChangeAspect="1"/>
-            </wp:cNvGraphicFramePr>
-            <a:graphic xmlns:a="http://schemas.openxmlformats.org/drawingml/2006/main">
-              <a:graphicData uri="http://schemas.openxmlformats.org/drawingml/2006/picture">
-                <pic:pic xmlns:pic="http://schemas.openxmlformats.org/drawingml/2006/picture">
-                  <pic:nvPicPr>
-                    <pic:cNvPr id="0" name=""/>
-                    <pic:cNvPicPr/>
-                  </pic:nvPicPr>
-                  <pic:blipFill>
-                    <a:blip r:embed="rId10" cstate="print"/>
-                    <a:stretch>
-                      <a:fillRect/>
-                    </a:stretch>
-                  </pic:blipFill>
-                  <pic:spPr>
-                    <a:xfrm>
-                      <a:off x="0" y="0"/>
-                      <a:ext cx="5760720" cy="3410272"/>
-                    </a:xfrm>
-                    <a:prstGeom prst="rect">
-                      <a:avLst/>
-                    </a:prstGeom>
-                  </pic:spPr>
-                </pic:pic>
-              </a:graphicData>
-            </a:graphic>
-          </wp:inline>
-        </w:drawing>
-      </w:r>
-    </w:p>
-    <w:p>
-      <w:pPr>
-        <w:pStyle w:val="Caption"/>
-        <w:ind w:left="12" w:firstLine="708"/>
-      </w:pPr>
-      <w:r>
-        <w:t xml:space="preserve">Figuur </w:t>
-      </w:r>
-      <w:r>
-        <w:fldChar w:fldCharType="begin"/>
-      </w:r>
-      <w:r>
-        <w:instrText xml:space="preserve"> SEQ Figuur \* ARABIC </w:instrText>
-      </w:r>
-      <w:r>
-        <w:fldChar w:fldCharType="separate"/>
-      </w:r>
-      <w:r>
-        <w:rPr>
-          <w:noProof/>
-        </w:rPr>
-        <w:t>2</w:t>
-      </w:r>
-      <w:r>
-        <w:rPr>
-          <w:noProof/>
-        </w:rPr>
-        <w:fldChar w:fldCharType="end"/>
-      </w:r>
-      <w:r>
-        <w:rPr>
-          <w:noProof/>
-        </w:rPr>
-        <w:t>.2.1</w:t>
-      </w:r>
-      <w:r>
-        <w:t>: use case matching</w:t>
-      </w:r>
-    </w:p>
-    <w:p>
-      <w:r>
-        <w:br w:type="page"/>
-      </w:r>
-    </w:p>
-    <w:p>
-      <w:pPr>
-        <w:pStyle w:val="Heading1"/>
-        <w:numPr>
-          <w:ilvl w:val="0"/>
-          <w:numId w:val="2"/>
-        </w:numPr>
-      </w:pPr>
-      <w:bookmarkStart w:id="4" w:name="_Toc387851722"/>
-      <w:r>
-        <w:lastRenderedPageBreak/>
-        <w:t>Logical view</w:t>
-      </w:r>
-      <w:bookmarkEnd w:id="4"/>
-    </w:p>
-    <w:p>
-      <w:pPr>
-        <w:ind w:left="360"/>
-        <w:rPr>
-          <w:lang w:val="nl-NL"/>
-        </w:rPr>
-      </w:pPr>
-      <w:r>
-        <w:rPr>
-          <w:lang w:val="nl-NL"/>
-        </w:rPr>
-        <w:t>Hier wordt  de architectureel significante logische opbouw van het systeem beschreven. Denk hierbij aan de decompositie in lagen en deelsystemen. Ook de manier waarop Use Cases, rekening houdend met deze logische decompositie, technisch worden vertaald naar Use Case Realizations</w:t>
-      </w:r>
-      <w:r>
-        <w:rPr>
-          <w:lang w:val="nl-NL"/>
-        </w:rPr>
-        <w:t xml:space="preserve"> worden hier beschreven</w:t>
-      </w:r>
-      <w:r>
-        <w:rPr>
-          <w:lang w:val="nl-NL"/>
-        </w:rPr>
-        <w:t>.</w:t>
-      </w:r>
-    </w:p>
-    <w:p>
-      <w:pPr>
-        <w:pStyle w:val="Heading2"/>
-        <w:numPr>
-          <w:ilvl w:val="1"/>
-          <w:numId w:val="2"/>
-        </w:numPr>
-      </w:pPr>
-      <w:r>
-        <w:rPr>
-          <w:lang w:val="nl-NL"/>
-        </w:rPr>
-        <w:t xml:space="preserve"> </w:t>
-      </w:r>
-      <w:bookmarkStart w:id="5" w:name="_Toc387851723"/>
-      <w:r>
-        <w:t>Lagen</w:t>
-      </w:r>
-      <w:bookmarkEnd w:id="5"/>
-    </w:p>
-    <w:p>
-      <w:pPr>
-        <w:keepNext/>
-      </w:pPr>
-      <w:r>
-        <w:rPr>
-          <w:noProof/>
-          <w:lang w:val="nl-NL" w:eastAsia="nl-NL"/>
-        </w:rPr>
-        <w:drawing>
-          <wp:inline distT="0" distB="0" distL="0" distR="0">
-            <wp:extent cx="5760720" cy="3954956"/>
-            <wp:effectExtent l="0" t="0" r="0" b="0"/>
-            <wp:docPr id="11" name="Picture 11"/>
             <wp:cNvGraphicFramePr>
               <a:graphicFrameLocks xmlns:a="http://schemas.openxmlformats.org/drawingml/2006/main" noChangeAspect="1"/>
             </wp:cNvGraphicFramePr>
@@ -2529,7 +2603,7 @@
                   <pic:spPr>
                     <a:xfrm>
                       <a:off x="0" y="0"/>
-                      <a:ext cx="5760720" cy="3954956"/>
+                      <a:ext cx="5760720" cy="3410272"/>
                     </a:xfrm>
                     <a:prstGeom prst="rect">
                       <a:avLst/>
@@ -2545,24 +2619,20 @@
     <w:p>
       <w:pPr>
         <w:pStyle w:val="Caption"/>
-        <w:ind w:firstLine="708"/>
-        <w:rPr>
-          <w:lang w:val="nl-NL"/>
-        </w:rPr>
-      </w:pPr>
-      <w:r>
-        <w:rPr>
-          <w:lang w:val="nl-NL"/>
-        </w:rPr>
-        <w:t xml:space="preserve">Figuur </w:t>
+        <w:ind w:left="12" w:firstLine="708"/>
+      </w:pPr>
+      <w:proofErr w:type="spellStart"/>
+      <w:r>
+        <w:t>Figuur</w:t>
+      </w:r>
+      <w:proofErr w:type="spellEnd"/>
+      <w:r>
+        <w:t xml:space="preserve"> </w:t>
       </w:r>
       <w:r>
         <w:fldChar w:fldCharType="begin"/>
       </w:r>
       <w:r>
-        <w:rPr>
-          <w:lang w:val="nl-NL"/>
-        </w:rPr>
         <w:instrText xml:space="preserve"> SEQ Figuur \* ARABIC </w:instrText>
       </w:r>
       <w:r>
@@ -2571,9 +2641,8 @@
       <w:r>
         <w:rPr>
           <w:noProof/>
-          <w:lang w:val="nl-NL"/>
-        </w:rPr>
-        <w:t>3</w:t>
+        </w:rPr>
+        <w:t>2</w:t>
       </w:r>
       <w:r>
         <w:rPr>
@@ -2584,134 +2653,57 @@
       <w:r>
         <w:rPr>
           <w:noProof/>
-          <w:lang w:val="nl-NL"/>
-        </w:rPr>
-        <w:t>.1.1</w:t>
-      </w:r>
-      <w:r>
-        <w:rPr>
-          <w:lang w:val="nl-NL"/>
-        </w:rPr>
-        <w:t>: o</w:t>
-      </w:r>
-      <w:r>
-        <w:rPr>
-          <w:lang w:val="nl-NL"/>
-        </w:rPr>
-        <w:t>rgano</w:t>
-      </w:r>
-      <w:r>
-        <w:rPr>
-          <w:lang w:val="nl-NL"/>
-        </w:rPr>
-        <w:t>gram van de business structuur Dare2D</w:t>
-      </w:r>
-      <w:r>
-        <w:rPr>
-          <w:lang w:val="nl-NL"/>
-        </w:rPr>
-        <w:t>ate</w:t>
-      </w:r>
-    </w:p>
-    <w:p>
-      <w:pPr>
-        <w:pStyle w:val="Heading2"/>
-        <w:rPr>
-          <w:lang w:val="nl-NL"/>
-        </w:rPr>
-      </w:pPr>
-      <w:r>
-        <w:rPr>
-          <w:lang w:val="nl-NL"/>
-        </w:rPr>
-        <w:t xml:space="preserve">     </w:t>
-      </w:r>
-    </w:p>
-    <w:p>
-      <w:pPr>
-        <w:ind w:left="708"/>
-        <w:rPr>
-          <w:lang w:val="nl-NL"/>
-        </w:rPr>
-      </w:pPr>
-      <w:r>
-        <w:rPr>
-          <w:lang w:val="nl-NL"/>
-        </w:rPr>
-        <w:t>Hierboven is te zien welke service er wordt uitgewerkt voor de dating site Dare2Date. De service die zal worden aangeboden is een matching service op basis van muz</w:t>
-      </w:r>
-      <w:r>
-        <w:rPr>
-          <w:lang w:val="nl-NL"/>
-        </w:rPr>
-        <w:t>iek</w:t>
-      </w:r>
-      <w:r>
-        <w:rPr>
-          <w:lang w:val="nl-NL"/>
-        </w:rPr>
-        <w:t>smaak. Wanneer er een match is gevonden</w:t>
-      </w:r>
-      <w:r>
-        <w:rPr>
-          <w:lang w:val="nl-NL"/>
-        </w:rPr>
-        <w:t xml:space="preserve"> worden </w:t>
-      </w:r>
-      <w:r>
-        <w:rPr>
-          <w:lang w:val="nl-NL"/>
-        </w:rPr>
-        <w:t xml:space="preserve">aankomende </w:t>
-      </w:r>
-      <w:r>
-        <w:rPr>
-          <w:lang w:val="nl-NL"/>
-        </w:rPr>
-        <w:t xml:space="preserve">evenementen weergegeven </w:t>
-      </w:r>
-      <w:r>
-        <w:rPr>
-          <w:lang w:val="nl-NL"/>
-        </w:rPr>
-        <w:t>van artiesten waar beide personen naar luisteren (allemaal in de buurt)</w:t>
+        </w:rPr>
+        <w:t>.2.1</w:t>
+      </w:r>
+      <w:r>
+        <w:t>: use case matching</w:t>
+      </w:r>
+    </w:p>
+    <w:p>
+      <w:r>
+        <w:br w:type="page"/>
+      </w:r>
+    </w:p>
+    <w:p>
+      <w:pPr>
+        <w:pStyle w:val="Heading1"/>
+        <w:numPr>
+          <w:ilvl w:val="0"/>
+          <w:numId w:val="2"/>
+        </w:numPr>
+      </w:pPr>
+      <w:bookmarkStart w:id="4" w:name="_Toc387851722"/>
+      <w:r>
+        <w:lastRenderedPageBreak/>
+        <w:t>Logical view</w:t>
+      </w:r>
+      <w:bookmarkEnd w:id="4"/>
+    </w:p>
+    <w:p>
+      <w:pPr>
+        <w:ind w:left="360"/>
+        <w:rPr>
+          <w:lang w:val="nl-NL"/>
+        </w:rPr>
+      </w:pPr>
+      <w:r>
+        <w:rPr>
+          <w:lang w:val="nl-NL"/>
+        </w:rPr>
+        <w:t>Hier wordt  de architectureel significante logische opbouw van het systeem beschreven. Denk hierbij aan de decompositie in lagen en deelsystemen. Ook de manier waarop Use Cases, rekening houdend met deze logische decompositie, technisch worden vertaald naar Use Case Realizations</w:t>
+      </w:r>
+      <w:r>
+        <w:rPr>
+          <w:lang w:val="nl-NL"/>
+        </w:rPr>
+        <w:t xml:space="preserve"> worden hier beschreven</w:t>
       </w:r>
       <w:r>
         <w:rPr>
           <w:lang w:val="nl-NL"/>
         </w:rPr>
         <w:t>.</w:t>
-      </w:r>
-      <w:r>
-        <w:rPr>
-          <w:lang w:val="nl-NL"/>
-        </w:rPr>
-        <w:t xml:space="preserve">  Er kan dan voor gekozen worden om de match uit te nodigen voorhet evenement en op basis  van de reactie van de match het evenement zelf te joinen (of niet).</w:t>
-      </w:r>
-      <w:r>
-        <w:rPr>
-          <w:lang w:val="nl-NL"/>
-        </w:rPr>
-        <w:t xml:space="preserve"> Wanneer aan deze evenementen wordt deelgenomen wordt dit geüpdate </w:t>
-      </w:r>
-      <w:r>
-        <w:rPr>
-          <w:lang w:val="nl-NL"/>
-        </w:rPr>
-        <w:t>op hun last.fm account.</w:t>
-      </w:r>
-    </w:p>
-    <w:p>
-      <w:pPr>
-        <w:rPr>
-          <w:lang w:val="nl-NL"/>
-        </w:rPr>
-      </w:pPr>
-      <w:r>
-        <w:rPr>
-          <w:lang w:val="nl-NL"/>
-        </w:rPr>
-        <w:br w:type="page"/>
       </w:r>
     </w:p>
     <w:p>
@@ -2722,88 +2714,19 @@
           <w:numId w:val="2"/>
         </w:numPr>
       </w:pPr>
-      <w:bookmarkStart w:id="6" w:name="_Toc387851724"/>
-      <w:r>
-        <w:lastRenderedPageBreak/>
-        <w:t>Deelsystemen</w:t>
-      </w:r>
-      <w:bookmarkEnd w:id="6"/>
-      <w:r>
-        <w:tab/>
-      </w:r>
-      <w:r>
-        <w:br/>
-      </w:r>
-    </w:p>
-    <w:p>
-      <w:pPr>
-        <w:rPr>
-          <w:rStyle w:val="Heading3Char"/>
-          <w:lang w:val="nl-NL"/>
-        </w:rPr>
-      </w:pPr>
-      <w:r>
-        <w:rPr>
-          <w:lang w:val="nl-NL"/>
-        </w:rPr>
-        <w:t xml:space="preserve">Hier wordt de decompositie van het systeem in deelsystemen de samenhang hiertussen </w:t>
-      </w:r>
-      <w:r>
-        <w:rPr>
-          <w:lang w:val="nl-NL"/>
-        </w:rPr>
-        <w:t>beschreven met behulp van sequence diagrammen</w:t>
-      </w:r>
-      <w:r>
-        <w:rPr>
-          <w:lang w:val="nl-NL"/>
-        </w:rPr>
-        <w:t xml:space="preserve">.  </w:t>
-      </w:r>
-      <w:r>
-        <w:rPr>
-          <w:lang w:val="nl-NL"/>
-        </w:rPr>
-        <w:br/>
-      </w:r>
-      <w:r>
-        <w:rPr>
-          <w:lang w:val="nl-NL"/>
-        </w:rPr>
-        <w:br/>
-      </w:r>
-      <w:r>
-        <w:rPr>
-          <w:rStyle w:val="Heading3Char"/>
-          <w:lang w:val="nl-NL"/>
-        </w:rPr>
-        <w:t>3.2.1 High-level sequence diagram</w:t>
-      </w:r>
-    </w:p>
-    <w:p>
-      <w:pPr>
-        <w:rPr>
-          <w:lang w:val="nl-NL"/>
-        </w:rPr>
-      </w:pPr>
-      <w:r>
-        <w:rPr>
-          <w:lang w:val="nl-NL"/>
-        </w:rPr>
-        <w:t>In het high-</w:t>
-      </w:r>
-      <w:r>
-        <w:rPr>
-          <w:lang w:val="nl-NL"/>
-        </w:rPr>
-        <w:t xml:space="preserve">level </w:t>
-      </w:r>
-      <w:r>
-        <w:rPr>
-          <w:lang w:val="nl-NL"/>
-        </w:rPr>
-        <w:t>sequence diagram hieronder wordt de interactie tussen de usecases aangegeven.</w:t>
-      </w:r>
+      <w:r>
+        <w:rPr>
+          <w:lang w:val="nl-NL"/>
+        </w:rPr>
+        <w:t xml:space="preserve"> </w:t>
+      </w:r>
+      <w:bookmarkStart w:id="5" w:name="_Toc387851723"/>
+      <w:proofErr w:type="spellStart"/>
+      <w:r>
+        <w:t>Lagen</w:t>
+      </w:r>
+      <w:bookmarkEnd w:id="5"/>
+      <w:proofErr w:type="spellEnd"/>
     </w:p>
     <w:p>
       <w:pPr>
@@ -2812,13 +2735,12 @@
       <w:r>
         <w:rPr>
           <w:noProof/>
-          <w:lang w:val="nl-NL" w:eastAsia="nl-NL"/>
         </w:rPr>
         <w:drawing>
           <wp:inline distT="0" distB="0" distL="0" distR="0">
-            <wp:extent cx="5760720" cy="2802812"/>
+            <wp:extent cx="5760720" cy="3954956"/>
             <wp:effectExtent l="0" t="0" r="0" b="0"/>
-            <wp:docPr id="19" name="Picture 19"/>
+            <wp:docPr id="11" name="Picture 11"/>
             <wp:cNvGraphicFramePr>
               <a:graphicFrameLocks xmlns:a="http://schemas.openxmlformats.org/drawingml/2006/main" noChangeAspect="1"/>
             </wp:cNvGraphicFramePr>
@@ -2838,6 +2760,316 @@
                   <pic:spPr>
                     <a:xfrm>
                       <a:off x="0" y="0"/>
+                      <a:ext cx="5760720" cy="3954956"/>
+                    </a:xfrm>
+                    <a:prstGeom prst="rect">
+                      <a:avLst/>
+                    </a:prstGeom>
+                  </pic:spPr>
+                </pic:pic>
+              </a:graphicData>
+            </a:graphic>
+          </wp:inline>
+        </w:drawing>
+      </w:r>
+    </w:p>
+    <w:p>
+      <w:pPr>
+        <w:pStyle w:val="Caption"/>
+        <w:ind w:firstLine="708"/>
+        <w:rPr>
+          <w:lang w:val="nl-NL"/>
+        </w:rPr>
+      </w:pPr>
+      <w:r>
+        <w:rPr>
+          <w:lang w:val="nl-NL"/>
+        </w:rPr>
+        <w:t xml:space="preserve">Figuur </w:t>
+      </w:r>
+      <w:r>
+        <w:fldChar w:fldCharType="begin"/>
+      </w:r>
+      <w:r>
+        <w:rPr>
+          <w:lang w:val="nl-NL"/>
+        </w:rPr>
+        <w:instrText xml:space="preserve"> SEQ Figuur \* ARABIC </w:instrText>
+      </w:r>
+      <w:r>
+        <w:fldChar w:fldCharType="separate"/>
+      </w:r>
+      <w:r>
+        <w:rPr>
+          <w:noProof/>
+          <w:lang w:val="nl-NL"/>
+        </w:rPr>
+        <w:t>3</w:t>
+      </w:r>
+      <w:r>
+        <w:rPr>
+          <w:noProof/>
+        </w:rPr>
+        <w:fldChar w:fldCharType="end"/>
+      </w:r>
+      <w:r>
+        <w:rPr>
+          <w:noProof/>
+          <w:lang w:val="nl-NL"/>
+        </w:rPr>
+        <w:t>.1.1</w:t>
+      </w:r>
+      <w:r>
+        <w:rPr>
+          <w:lang w:val="nl-NL"/>
+        </w:rPr>
+        <w:t>: o</w:t>
+      </w:r>
+      <w:r>
+        <w:rPr>
+          <w:lang w:val="nl-NL"/>
+        </w:rPr>
+        <w:t>rgano</w:t>
+      </w:r>
+      <w:r>
+        <w:rPr>
+          <w:lang w:val="nl-NL"/>
+        </w:rPr>
+        <w:t>gram van de business structuur Dare2D</w:t>
+      </w:r>
+      <w:r>
+        <w:rPr>
+          <w:lang w:val="nl-NL"/>
+        </w:rPr>
+        <w:t>ate</w:t>
+      </w:r>
+    </w:p>
+    <w:p>
+      <w:pPr>
+        <w:pStyle w:val="Heading2"/>
+        <w:rPr>
+          <w:lang w:val="nl-NL"/>
+        </w:rPr>
+      </w:pPr>
+      <w:r>
+        <w:rPr>
+          <w:lang w:val="nl-NL"/>
+        </w:rPr>
+        <w:t xml:space="preserve">     </w:t>
+      </w:r>
+    </w:p>
+    <w:p>
+      <w:pPr>
+        <w:ind w:left="708"/>
+        <w:rPr>
+          <w:lang w:val="nl-NL"/>
+        </w:rPr>
+      </w:pPr>
+      <w:r>
+        <w:rPr>
+          <w:lang w:val="nl-NL"/>
+        </w:rPr>
+        <w:t>Hierboven is te zien welke service er wordt uitgewerkt voor de dating site Dare2Date. De service die zal worden aangeboden is een matching service op basis van muz</w:t>
+      </w:r>
+      <w:r>
+        <w:rPr>
+          <w:lang w:val="nl-NL"/>
+        </w:rPr>
+        <w:t>iek</w:t>
+      </w:r>
+      <w:r>
+        <w:rPr>
+          <w:lang w:val="nl-NL"/>
+        </w:rPr>
+        <w:t>smaak. Wanneer er een match is gevonden</w:t>
+      </w:r>
+      <w:r>
+        <w:rPr>
+          <w:lang w:val="nl-NL"/>
+        </w:rPr>
+        <w:t xml:space="preserve"> worden </w:t>
+      </w:r>
+      <w:r>
+        <w:rPr>
+          <w:lang w:val="nl-NL"/>
+        </w:rPr>
+        <w:t xml:space="preserve">aankomende </w:t>
+      </w:r>
+      <w:r>
+        <w:rPr>
+          <w:lang w:val="nl-NL"/>
+        </w:rPr>
+        <w:t xml:space="preserve">evenementen weergegeven </w:t>
+      </w:r>
+      <w:r>
+        <w:rPr>
+          <w:lang w:val="nl-NL"/>
+        </w:rPr>
+        <w:t>van artiesten waar beide personen naar luisteren (allemaal in de buurt)</w:t>
+      </w:r>
+      <w:r>
+        <w:rPr>
+          <w:lang w:val="nl-NL"/>
+        </w:rPr>
+        <w:t>.</w:t>
+      </w:r>
+      <w:r>
+        <w:rPr>
+          <w:lang w:val="nl-NL"/>
+        </w:rPr>
+        <w:t xml:space="preserve">  Er kan dan voor gekozen worden om de match uit te nodigen voorhet evenement en op basis  van de reactie van de match het evenement zelf te joinen (of niet).</w:t>
+      </w:r>
+      <w:r>
+        <w:rPr>
+          <w:lang w:val="nl-NL"/>
+        </w:rPr>
+        <w:t xml:space="preserve"> Wanneer aan deze evenementen wordt deelgenomen wordt dit geüpdate </w:t>
+      </w:r>
+      <w:r>
+        <w:rPr>
+          <w:lang w:val="nl-NL"/>
+        </w:rPr>
+        <w:t>op hun last.fm account.</w:t>
+      </w:r>
+    </w:p>
+    <w:p>
+      <w:pPr>
+        <w:rPr>
+          <w:lang w:val="nl-NL"/>
+        </w:rPr>
+      </w:pPr>
+      <w:r>
+        <w:rPr>
+          <w:lang w:val="nl-NL"/>
+        </w:rPr>
+        <w:br w:type="page"/>
+      </w:r>
+    </w:p>
+    <w:p>
+      <w:pPr>
+        <w:pStyle w:val="Heading2"/>
+        <w:numPr>
+          <w:ilvl w:val="1"/>
+          <w:numId w:val="2"/>
+        </w:numPr>
+      </w:pPr>
+      <w:bookmarkStart w:id="6" w:name="_Toc387851724"/>
+      <w:proofErr w:type="spellStart"/>
+      <w:r>
+        <w:lastRenderedPageBreak/>
+        <w:t>Deelsystemen</w:t>
+      </w:r>
+      <w:bookmarkEnd w:id="6"/>
+      <w:proofErr w:type="spellEnd"/>
+      <w:r>
+        <w:tab/>
+      </w:r>
+      <w:r>
+        <w:br/>
+      </w:r>
+    </w:p>
+    <w:p>
+      <w:pPr>
+        <w:rPr>
+          <w:rStyle w:val="Heading3Char"/>
+          <w:lang w:val="nl-NL"/>
+        </w:rPr>
+      </w:pPr>
+      <w:r>
+        <w:rPr>
+          <w:lang w:val="nl-NL"/>
+        </w:rPr>
+        <w:t xml:space="preserve">Hier wordt de decompositie van het systeem in deelsystemen de samenhang hiertussen </w:t>
+      </w:r>
+      <w:r>
+        <w:rPr>
+          <w:lang w:val="nl-NL"/>
+        </w:rPr>
+        <w:t>beschreven met behulp van sequence diagrammen</w:t>
+      </w:r>
+      <w:r>
+        <w:rPr>
+          <w:lang w:val="nl-NL"/>
+        </w:rPr>
+        <w:t xml:space="preserve">.  </w:t>
+      </w:r>
+      <w:r>
+        <w:rPr>
+          <w:lang w:val="nl-NL"/>
+        </w:rPr>
+        <w:br/>
+      </w:r>
+      <w:r>
+        <w:rPr>
+          <w:lang w:val="nl-NL"/>
+        </w:rPr>
+        <w:br/>
+      </w:r>
+      <w:r>
+        <w:rPr>
+          <w:rStyle w:val="Heading3Char"/>
+          <w:lang w:val="nl-NL"/>
+        </w:rPr>
+        <w:t>3.2.1 High-level sequence diagram</w:t>
+      </w:r>
+    </w:p>
+    <w:p>
+      <w:pPr>
+        <w:rPr>
+          <w:lang w:val="nl-NL"/>
+        </w:rPr>
+      </w:pPr>
+      <w:r>
+        <w:rPr>
+          <w:lang w:val="nl-NL"/>
+        </w:rPr>
+        <w:t>In het high-</w:t>
+      </w:r>
+      <w:r>
+        <w:rPr>
+          <w:lang w:val="nl-NL"/>
+        </w:rPr>
+        <w:t xml:space="preserve">level </w:t>
+      </w:r>
+      <w:r>
+        <w:rPr>
+          <w:lang w:val="nl-NL"/>
+        </w:rPr>
+        <w:t>sequence diagram hieronder wordt de interactie tussen de usecases aangegeven.</w:t>
+      </w:r>
+    </w:p>
+    <w:p>
+      <w:pPr>
+        <w:keepNext/>
+      </w:pPr>
+      <w:r>
+        <w:rPr>
+          <w:noProof/>
+        </w:rPr>
+        <w:drawing>
+          <wp:inline distT="0" distB="0" distL="0" distR="0">
+            <wp:extent cx="5760720" cy="2802812"/>
+            <wp:effectExtent l="0" t="0" r="0" b="0"/>
+            <wp:docPr id="19" name="Picture 19"/>
+            <wp:cNvGraphicFramePr>
+              <a:graphicFrameLocks xmlns:a="http://schemas.openxmlformats.org/drawingml/2006/main" noChangeAspect="1"/>
+            </wp:cNvGraphicFramePr>
+            <a:graphic xmlns:a="http://schemas.openxmlformats.org/drawingml/2006/main">
+              <a:graphicData uri="http://schemas.openxmlformats.org/drawingml/2006/picture">
+                <pic:pic xmlns:pic="http://schemas.openxmlformats.org/drawingml/2006/picture">
+                  <pic:nvPicPr>
+                    <pic:cNvPr id="0" name=""/>
+                    <pic:cNvPicPr/>
+                  </pic:nvPicPr>
+                  <pic:blipFill>
+                    <a:blip r:embed="rId13" cstate="print"/>
+                    <a:stretch>
+                      <a:fillRect/>
+                    </a:stretch>
+                  </pic:blipFill>
+                  <pic:spPr>
+                    <a:xfrm>
+                      <a:off x="0" y="0"/>
                       <a:ext cx="5760720" cy="2802812"/>
                     </a:xfrm>
                     <a:prstGeom prst="rect">
@@ -2855,8 +3087,13 @@
       <w:pPr>
         <w:pStyle w:val="Caption"/>
       </w:pPr>
-      <w:r>
-        <w:t>Figuur 3.2.1.1: high-level sequence diagram</w:t>
+      <w:proofErr w:type="spellStart"/>
+      <w:r>
+        <w:t>Figuur</w:t>
+      </w:r>
+      <w:proofErr w:type="spellEnd"/>
+      <w:r>
+        <w:t xml:space="preserve"> 3.2.1.1: high-level sequence diagram</w:t>
       </w:r>
     </w:p>
     <w:p>
@@ -2935,8 +3172,13 @@
                   <w:pPr>
                     <w:pStyle w:val="Caption"/>
                   </w:pPr>
+                  <w:proofErr w:type="spellStart"/>
                   <w:r>
-                    <w:t>Figuur 3.2.2.1: service level sequence diagram</w:t>
+                    <w:t>Figuur</w:t>
+                  </w:r>
+                  <w:proofErr w:type="spellEnd"/>
+                  <w:r>
+                    <w:t xml:space="preserve"> 3.2.2.1: service level sequence diagram</w:t>
                   </w:r>
                 </w:p>
               </w:txbxContent>
@@ -2948,7 +3190,6 @@
       <w:r>
         <w:rPr>
           <w:noProof/>
-          <w:lang w:val="nl-NL" w:eastAsia="nl-NL"/>
         </w:rPr>
         <w:drawing>
           <wp:anchor distT="0" distB="0" distL="114300" distR="114300" simplePos="0" relativeHeight="251659776" behindDoc="1" locked="0" layoutInCell="1" allowOverlap="1">
@@ -2982,10 +3223,10 @@
                     <pic:cNvPicPr/>
                   </pic:nvPicPr>
                   <pic:blipFill>
-                    <a:blip r:embed="rId13" cstate="print">
+                    <a:blip r:embed="rId14" cstate="print">
                       <a:extLst>
                         <a:ext uri="{28A0092B-C50C-407E-A947-70E740481C1C}">
-                          <a14:useLocalDpi xmlns:a14="http://schemas.microsoft.com/office/drawing/2010/main" xmlns:wps="http://schemas.microsoft.com/office/word/2010/wordprocessingShape" xmlns:wpi="http://schemas.microsoft.com/office/word/2010/wordprocessingInk" xmlns:wpg="http://schemas.microsoft.com/office/word/2010/wordprocessingGroup" xmlns:w14="http://schemas.microsoft.com/office/word/2010/wordml" xmlns:w="http://schemas.openxmlformats.org/wordprocessingml/2006/main" xmlns:w10="urn:schemas-microsoft-com:office:word" xmlns:wp14="http://schemas.microsoft.com/office/word/2010/wordprocessingDrawing" xmlns:v="urn:schemas-microsoft-com:vml" xmlns:o="urn:schemas-microsoft-com:office:office" xmlns:mc="http://schemas.openxmlformats.org/markup-compatibility/2006" xmlns:wpc="http://schemas.microsoft.com/office/word/2010/wordprocessingCanvas" xmlns="" val="0"/>
+                          <a14:useLocalDpi xmlns:a14="http://schemas.microsoft.com/office/drawing/2010/main" val="0"/>
                         </a:ext>
                       </a:extLst>
                     </a:blip>
@@ -3025,77 +3266,31 @@
         <w:lastRenderedPageBreak/>
         <w:t xml:space="preserve">3.2.2 </w:t>
       </w:r>
-      <w:r>
-        <w:t>Deelsysteem sequence diagrammen</w:t>
+      <w:proofErr w:type="spellStart"/>
+      <w:r>
+        <w:t>Deelsysteem</w:t>
+      </w:r>
+      <w:proofErr w:type="spellEnd"/>
+      <w:r>
+        <w:t xml:space="preserve"> sequence </w:t>
+      </w:r>
+      <w:proofErr w:type="spellStart"/>
+      <w:r>
+        <w:t>diagrammen</w:t>
       </w:r>
       <w:bookmarkEnd w:id="9"/>
+      <w:proofErr w:type="spellEnd"/>
     </w:p>
     <w:p>
       <w:r>
         <w:rPr>
           <w:noProof/>
-          <w:lang w:val="nl-NL" w:eastAsia="nl-NL"/>
         </w:rPr>
         <w:drawing>
           <wp:inline distT="0" distB="0" distL="0" distR="0">
             <wp:extent cx="5760720" cy="3087155"/>
             <wp:effectExtent l="0" t="0" r="0" b="0"/>
             <wp:docPr id="7" name="Picture 7"/>
-            <wp:cNvGraphicFramePr>
-              <a:graphicFrameLocks xmlns:a="http://schemas.openxmlformats.org/drawingml/2006/main" noChangeAspect="1"/>
-            </wp:cNvGraphicFramePr>
-            <a:graphic xmlns:a="http://schemas.openxmlformats.org/drawingml/2006/main">
-              <a:graphicData uri="http://schemas.openxmlformats.org/drawingml/2006/picture">
-                <pic:pic xmlns:pic="http://schemas.openxmlformats.org/drawingml/2006/picture">
-                  <pic:nvPicPr>
-                    <pic:cNvPr id="0" name=""/>
-                    <pic:cNvPicPr/>
-                  </pic:nvPicPr>
-                  <pic:blipFill>
-                    <a:blip r:embed="rId14" cstate="print"/>
-                    <a:stretch>
-                      <a:fillRect/>
-                    </a:stretch>
-                  </pic:blipFill>
-                  <pic:spPr>
-                    <a:xfrm>
-                      <a:off x="0" y="0"/>
-                      <a:ext cx="5760720" cy="3087155"/>
-                    </a:xfrm>
-                    <a:prstGeom prst="rect">
-                      <a:avLst/>
-                    </a:prstGeom>
-                  </pic:spPr>
-                </pic:pic>
-              </a:graphicData>
-            </a:graphic>
-          </wp:inline>
-        </w:drawing>
-      </w:r>
-    </w:p>
-    <w:p>
-      <w:pPr>
-        <w:pStyle w:val="Caption"/>
-      </w:pPr>
-      <w:r>
-        <w:t>Figuur 3.2.2.1: match music taste deelsysteem</w:t>
-      </w:r>
-    </w:p>
-    <w:p>
-      <w:pPr>
-        <w:pStyle w:val="Caption"/>
-        <w:keepNext/>
-      </w:pPr>
-      <w:r>
-        <w:rPr>
-          <w:noProof/>
-          <w:lang w:val="nl-NL" w:eastAsia="nl-NL"/>
-        </w:rPr>
-        <w:drawing>
-          <wp:inline distT="0" distB="0" distL="0" distR="0">
-            <wp:extent cx="5760720" cy="3087155"/>
-            <wp:effectExtent l="0" t="0" r="0" b="0"/>
-            <wp:docPr id="8" name="Picture 8"/>
             <wp:cNvGraphicFramePr>
               <a:graphicFrameLocks xmlns:a="http://schemas.openxmlformats.org/drawingml/2006/main" noChangeAspect="1"/>
             </wp:cNvGraphicFramePr>
@@ -3132,25 +3327,34 @@
       <w:pPr>
         <w:pStyle w:val="Caption"/>
       </w:pPr>
-      <w:r>
-        <w:t>Figuur 3.2.2.2: return events deelsysteem</w:t>
-      </w:r>
-    </w:p>
-    <w:p>
-      <w:pPr>
+      <w:proofErr w:type="spellStart"/>
+      <w:r>
+        <w:t>Figuur</w:t>
+      </w:r>
+      <w:proofErr w:type="spellEnd"/>
+      <w:r>
+        <w:t xml:space="preserve"> 3.2.2.1: match music taste </w:t>
+      </w:r>
+      <w:proofErr w:type="spellStart"/>
+      <w:r>
+        <w:t>deelsysteem</w:t>
+      </w:r>
+      <w:proofErr w:type="spellEnd"/>
+    </w:p>
+    <w:p>
+      <w:pPr>
+        <w:pStyle w:val="Caption"/>
         <w:keepNext/>
       </w:pPr>
       <w:r>
         <w:rPr>
           <w:noProof/>
-          <w:lang w:val="nl-NL" w:eastAsia="nl-NL"/>
-        </w:rPr>
-        <w:lastRenderedPageBreak/>
+        </w:rPr>
         <w:drawing>
           <wp:inline distT="0" distB="0" distL="0" distR="0">
-            <wp:extent cx="5760720" cy="3084078"/>
+            <wp:extent cx="5760720" cy="3087155"/>
             <wp:effectExtent l="0" t="0" r="0" b="0"/>
-            <wp:docPr id="9" name="Picture 9"/>
+            <wp:docPr id="8" name="Picture 8"/>
             <wp:cNvGraphicFramePr>
               <a:graphicFrameLocks xmlns:a="http://schemas.openxmlformats.org/drawingml/2006/main" noChangeAspect="1"/>
             </wp:cNvGraphicFramePr>
@@ -3170,7 +3374,7 @@
                   <pic:spPr>
                     <a:xfrm>
                       <a:off x="0" y="0"/>
-                      <a:ext cx="5760720" cy="3084078"/>
+                      <a:ext cx="5760720" cy="3087155"/>
                     </a:xfrm>
                     <a:prstGeom prst="rect">
                       <a:avLst/>
@@ -3187,9 +3391,19 @@
       <w:pPr>
         <w:pStyle w:val="Caption"/>
       </w:pPr>
-      <w:r>
-        <w:t>Figuur 3.2.2.3: link account deelsysteem</w:t>
-      </w:r>
+      <w:proofErr w:type="spellStart"/>
+      <w:r>
+        <w:t>Figuur</w:t>
+      </w:r>
+      <w:proofErr w:type="spellEnd"/>
+      <w:r>
+        <w:t xml:space="preserve"> 3.2.2.2: return events </w:t>
+      </w:r>
+      <w:proofErr w:type="spellStart"/>
+      <w:r>
+        <w:t>deelsysteem</w:t>
+      </w:r>
+      <w:proofErr w:type="spellEnd"/>
     </w:p>
     <w:p>
       <w:pPr>
@@ -3198,13 +3412,13 @@
       <w:r>
         <w:rPr>
           <w:noProof/>
-          <w:lang w:val="nl-NL" w:eastAsia="nl-NL"/>
-        </w:rPr>
+        </w:rPr>
+        <w:lastRenderedPageBreak/>
         <w:drawing>
           <wp:inline distT="0" distB="0" distL="0" distR="0">
             <wp:extent cx="5760720" cy="3084078"/>
             <wp:effectExtent l="0" t="0" r="0" b="0"/>
-            <wp:docPr id="10" name="Picture 10"/>
+            <wp:docPr id="9" name="Picture 9"/>
             <wp:cNvGraphicFramePr>
               <a:graphicFrameLocks xmlns:a="http://schemas.openxmlformats.org/drawingml/2006/main" noChangeAspect="1"/>
             </wp:cNvGraphicFramePr>
@@ -3241,14 +3455,87 @@
       <w:pPr>
         <w:pStyle w:val="Caption"/>
       </w:pPr>
-      <w:r>
-        <w:t>Figuur 3.2.2.4: join event deelsysteem</w:t>
+      <w:proofErr w:type="spellStart"/>
+      <w:r>
+        <w:t>Figuur</w:t>
+      </w:r>
+      <w:proofErr w:type="spellEnd"/>
+      <w:r>
+        <w:t xml:space="preserve"> 3.2.2.3: link account </w:t>
+      </w:r>
+      <w:proofErr w:type="spellStart"/>
+      <w:r>
+        <w:t>deelsysteem</w:t>
+      </w:r>
+      <w:proofErr w:type="spellEnd"/>
+    </w:p>
+    <w:p>
+      <w:pPr>
+        <w:keepNext/>
+      </w:pPr>
+      <w:r>
+        <w:rPr>
+          <w:noProof/>
+        </w:rPr>
+        <w:drawing>
+          <wp:inline distT="0" distB="0" distL="0" distR="0">
+            <wp:extent cx="5760720" cy="3084078"/>
+            <wp:effectExtent l="0" t="0" r="0" b="0"/>
+            <wp:docPr id="10" name="Picture 10"/>
+            <wp:cNvGraphicFramePr>
+              <a:graphicFrameLocks xmlns:a="http://schemas.openxmlformats.org/drawingml/2006/main" noChangeAspect="1"/>
+            </wp:cNvGraphicFramePr>
+            <a:graphic xmlns:a="http://schemas.openxmlformats.org/drawingml/2006/main">
+              <a:graphicData uri="http://schemas.openxmlformats.org/drawingml/2006/picture">
+                <pic:pic xmlns:pic="http://schemas.openxmlformats.org/drawingml/2006/picture">
+                  <pic:nvPicPr>
+                    <pic:cNvPr id="0" name=""/>
+                    <pic:cNvPicPr/>
+                  </pic:nvPicPr>
+                  <pic:blipFill>
+                    <a:blip r:embed="rId18" cstate="print"/>
+                    <a:stretch>
+                      <a:fillRect/>
+                    </a:stretch>
+                  </pic:blipFill>
+                  <pic:spPr>
+                    <a:xfrm>
+                      <a:off x="0" y="0"/>
+                      <a:ext cx="5760720" cy="3084078"/>
+                    </a:xfrm>
+                    <a:prstGeom prst="rect">
+                      <a:avLst/>
+                    </a:prstGeom>
+                  </pic:spPr>
+                </pic:pic>
+              </a:graphicData>
+            </a:graphic>
+          </wp:inline>
+        </w:drawing>
       </w:r>
     </w:p>
     <w:p>
       <w:pPr>
         <w:pStyle w:val="Caption"/>
       </w:pPr>
+      <w:proofErr w:type="spellStart"/>
+      <w:r>
+        <w:t>Figuur</w:t>
+      </w:r>
+      <w:proofErr w:type="spellEnd"/>
+      <w:r>
+        <w:t xml:space="preserve"> 3.2.2.4: join event </w:t>
+      </w:r>
+      <w:proofErr w:type="spellStart"/>
+      <w:r>
+        <w:t>deelsysteem</w:t>
+      </w:r>
+      <w:proofErr w:type="spellEnd"/>
+    </w:p>
+    <w:p>
+      <w:pPr>
+        <w:pStyle w:val="Caption"/>
+      </w:pPr>
       <w:r>
         <w:t xml:space="preserve"> </w:t>
       </w:r>
@@ -3258,6 +3545,7 @@
         <w:pStyle w:val="Heading2"/>
       </w:pPr>
       <w:bookmarkStart w:id="10" w:name="_Toc387851728"/>
+      <w:proofErr w:type="gramStart"/>
       <w:r>
         <w:t>3.3</w:t>
       </w:r>
@@ -3267,7 +3555,11 @@
       <w:bookmarkStart w:id="11" w:name="_Toc251836002"/>
       <w:bookmarkStart w:id="12" w:name="_Toc130035786"/>
       <w:r>
-        <w:t>Use Case Realizations</w:t>
+        <w:t>Use</w:t>
+      </w:r>
+      <w:proofErr w:type="gramEnd"/>
+      <w:r>
+        <w:t xml:space="preserve"> Case Realizations</w:t>
       </w:r>
       <w:bookmarkEnd w:id="10"/>
       <w:bookmarkEnd w:id="11"/>
@@ -3310,7 +3602,6 @@
       <w:r>
         <w:rPr>
           <w:noProof/>
-          <w:lang w:val="nl-NL" w:eastAsia="nl-NL"/>
         </w:rPr>
         <w:drawing>
           <wp:inline distT="0" distB="0" distL="0" distR="0">
@@ -3328,7 +3619,7 @@
                     <pic:cNvPicPr/>
                   </pic:nvPicPr>
                   <pic:blipFill>
-                    <a:blip r:embed="rId18" cstate="print"/>
+                    <a:blip r:embed="rId19" cstate="print"/>
                     <a:stretch>
                       <a:fillRect/>
                     </a:stretch>
@@ -3354,14 +3645,27 @@
         <w:pStyle w:val="Caption"/>
         <w:ind w:firstLine="708"/>
       </w:pPr>
-      <w:r>
-        <w:t xml:space="preserve">Figuur </w:t>
+      <w:proofErr w:type="spellStart"/>
+      <w:r>
+        <w:t>Figuur</w:t>
+      </w:r>
+      <w:proofErr w:type="spellEnd"/>
+      <w:r>
+        <w:t xml:space="preserve"> </w:t>
       </w:r>
       <w:r>
         <w:t>3.3.1.1: f</w:t>
       </w:r>
       <w:r>
-        <w:t>low chart MatchMusicTaste service Dare2Date</w:t>
+        <w:t xml:space="preserve">low chart </w:t>
+      </w:r>
+      <w:proofErr w:type="spellStart"/>
+      <w:r>
+        <w:t>MatchMusicTaste</w:t>
+      </w:r>
+      <w:proofErr w:type="spellEnd"/>
+      <w:r>
+        <w:t xml:space="preserve"> service Dare2Date</w:t>
       </w:r>
       <w:r>
         <w:tab/>
@@ -3406,8 +3710,13 @@
                       <w:lang w:val="nl-NL"/>
                     </w:rPr>
                   </w:pPr>
+                  <w:proofErr w:type="spellStart"/>
                   <w:r>
-                    <w:t>Figuur 3.4.1: class diagram</w:t>
+                    <w:t>Figuur</w:t>
+                  </w:r>
+                  <w:proofErr w:type="spellEnd"/>
+                  <w:r>
+                    <w:t xml:space="preserve"> 3.4.1: class diagram</w:t>
                   </w:r>
                 </w:p>
               </w:txbxContent>
@@ -3418,30 +3727,42 @@
       </w:r>
       <w:r>
         <w:rPr>
-          <w:noProof/>
-          <w:lang w:val="nl-NL" w:eastAsia="nl-NL"/>
+          <w:lang w:val="nl-NL"/>
+        </w:rPr>
+        <w:t>In het onderstaande class diagram wordt de invulling en samenhang van/tussen de classes weergegeven.</w:t>
+      </w:r>
+    </w:p>
+    <w:p>
+      <w:pPr>
+        <w:rPr>
+          <w:lang w:val="nl-NL"/>
+        </w:rPr>
+      </w:pPr>
+      <w:r>
+        <w:rPr>
+          <w:lang w:val="nl-NL"/>
         </w:rPr>
         <w:drawing>
-          <wp:anchor distT="0" distB="0" distL="114300" distR="114300" simplePos="0" relativeHeight="251661312" behindDoc="1" locked="0" layoutInCell="1" allowOverlap="1">
+          <wp:anchor distT="0" distB="0" distL="114300" distR="114300" simplePos="0" relativeHeight="251667456" behindDoc="1" locked="0" layoutInCell="1" allowOverlap="1" wp14:anchorId="1DB480C0" wp14:editId="30BC0597">
             <wp:simplePos x="0" y="0"/>
             <wp:positionH relativeFrom="column">
-              <wp:posOffset>-871220</wp:posOffset>
+              <wp:posOffset>-747395</wp:posOffset>
             </wp:positionH>
             <wp:positionV relativeFrom="paragraph">
-              <wp:posOffset>517525</wp:posOffset>
+              <wp:posOffset>151130</wp:posOffset>
             </wp:positionV>
-            <wp:extent cx="7533640" cy="3419475"/>
+            <wp:extent cx="7600950" cy="3390265"/>
             <wp:effectExtent l="0" t="0" r="0" b="0"/>
-            <wp:wrapThrough wrapText="bothSides">
+            <wp:wrapTight wrapText="bothSides">
               <wp:wrapPolygon edited="0">
                 <wp:start x="0" y="0"/>
-                <wp:lineTo x="0" y="21540"/>
-                <wp:lineTo x="21520" y="21540"/>
-                <wp:lineTo x="21520" y="0"/>
+                <wp:lineTo x="0" y="21483"/>
+                <wp:lineTo x="21546" y="21483"/>
+                <wp:lineTo x="21546" y="0"/>
                 <wp:lineTo x="0" y="0"/>
               </wp:wrapPolygon>
-            </wp:wrapThrough>
-            <wp:docPr id="16" name="Picture 16"/>
+            </wp:wrapTight>
+            <wp:docPr id="13" name="Picture 13"/>
             <wp:cNvGraphicFramePr>
               <a:graphicFrameLocks xmlns:a="http://schemas.openxmlformats.org/drawingml/2006/main" noChangeAspect="1"/>
             </wp:cNvGraphicFramePr>
@@ -3453,10 +3774,10 @@
                     <pic:cNvPicPr/>
                   </pic:nvPicPr>
                   <pic:blipFill>
-                    <a:blip r:embed="rId19" cstate="print">
+                    <a:blip r:embed="rId20">
                       <a:extLst>
                         <a:ext uri="{28A0092B-C50C-407E-A947-70E740481C1C}">
-                          <a14:useLocalDpi xmlns:a14="http://schemas.microsoft.com/office/drawing/2010/main" xmlns:wps="http://schemas.microsoft.com/office/word/2010/wordprocessingShape" xmlns:wpi="http://schemas.microsoft.com/office/word/2010/wordprocessingInk" xmlns:wpg="http://schemas.microsoft.com/office/word/2010/wordprocessingGroup" xmlns:w14="http://schemas.microsoft.com/office/word/2010/wordml" xmlns:w="http://schemas.openxmlformats.org/wordprocessingml/2006/main" xmlns:w10="urn:schemas-microsoft-com:office:word" xmlns:wp14="http://schemas.microsoft.com/office/word/2010/wordprocessingDrawing" xmlns:v="urn:schemas-microsoft-com:vml" xmlns:o="urn:schemas-microsoft-com:office:office" xmlns:mc="http://schemas.openxmlformats.org/markup-compatibility/2006" xmlns:wpc="http://schemas.microsoft.com/office/word/2010/wordprocessingCanvas" xmlns="" val="0"/>
+                          <a14:useLocalDpi xmlns:a14="http://schemas.microsoft.com/office/drawing/2010/main" val="0"/>
                         </a:ext>
                       </a:extLst>
                     </a:blip>
@@ -3467,7 +3788,7 @@
                   <pic:spPr>
                     <a:xfrm>
                       <a:off x="0" y="0"/>
-                      <a:ext cx="7533640" cy="3419475"/>
+                      <a:ext cx="7600950" cy="3390265"/>
                     </a:xfrm>
                     <a:prstGeom prst="rect">
                       <a:avLst/>
@@ -3476,22 +3797,15 @@
                 </pic:pic>
               </a:graphicData>
             </a:graphic>
+            <wp14:sizeRelH relativeFrom="margin">
+              <wp14:pctWidth>0</wp14:pctWidth>
+            </wp14:sizeRelH>
+            <wp14:sizeRelV relativeFrom="margin">
+              <wp14:pctHeight>0</wp14:pctHeight>
+            </wp14:sizeRelV>
           </wp:anchor>
         </w:drawing>
       </w:r>
-      <w:r>
-        <w:rPr>
-          <w:lang w:val="nl-NL"/>
-        </w:rPr>
-        <w:t>In het onderstaande class diagram wordt de invulling en samenhang van/tussen de classes weergegeven.</w:t>
-      </w:r>
-    </w:p>
-    <w:p>
-      <w:pPr>
-        <w:rPr>
-          <w:lang w:val="nl-NL"/>
-        </w:rPr>
-      </w:pPr>
     </w:p>
     <w:p>
       <w:pPr>
@@ -3581,17 +3895,24 @@
       <w:pPr>
         <w:ind w:firstLine="705"/>
       </w:pPr>
+      <w:proofErr w:type="spellStart"/>
       <w:r>
         <w:t>nl.han.ica.daretwodate.data</w:t>
       </w:r>
+      <w:proofErr w:type="spellEnd"/>
     </w:p>
     <w:p>
       <w:pPr>
         <w:ind w:firstLine="705"/>
       </w:pPr>
-      <w:r>
-        <w:t>nl.han.ica.daretwodate.presentation</w:t>
-      </w:r>
+      <w:proofErr w:type="spellStart"/>
+      <w:r>
+        <w:t>nl.han.ica.daretwodate.</w:t>
+      </w:r>
+      <w:r>
+        <w:t>application</w:t>
+      </w:r>
+      <w:proofErr w:type="spellEnd"/>
     </w:p>
     <w:p>
       <w:pPr>
@@ -3611,15 +3932,11 @@
         <w:keepNext/>
       </w:pPr>
       <w:r>
-        <w:rPr>
-          <w:noProof/>
-          <w:lang w:val="nl-NL" w:eastAsia="nl-NL"/>
-        </w:rPr>
         <w:drawing>
-          <wp:inline distT="0" distB="0" distL="0" distR="0">
-            <wp:extent cx="5760276" cy="3809707"/>
-            <wp:effectExtent l="19050" t="0" r="0" b="0"/>
-            <wp:docPr id="22" name="Picture 22"/>
+          <wp:inline distT="0" distB="0" distL="0" distR="0" wp14:anchorId="081A35AA" wp14:editId="6550AEB5">
+            <wp:extent cx="5760720" cy="4141390"/>
+            <wp:effectExtent l="0" t="0" r="0" b="0"/>
+            <wp:docPr id="12" name="Picture 12"/>
             <wp:cNvGraphicFramePr>
               <a:graphicFrameLocks xmlns:a="http://schemas.openxmlformats.org/drawingml/2006/main" noChangeAspect="1"/>
             </wp:cNvGraphicFramePr>
@@ -3631,7 +3948,7 @@
                     <pic:cNvPicPr/>
                   </pic:nvPicPr>
                   <pic:blipFill>
-                    <a:blip r:embed="rId20" cstate="print"/>
+                    <a:blip r:embed="rId21"/>
                     <a:stretch>
                       <a:fillRect/>
                     </a:stretch>
@@ -3639,7 +3956,7 @@
                   <pic:spPr>
                     <a:xfrm>
                       <a:off x="0" y="0"/>
-                      <a:ext cx="5760276" cy="3809707"/>
+                      <a:ext cx="5760720" cy="4141390"/>
                     </a:xfrm>
                     <a:prstGeom prst="rect">
                       <a:avLst/>
@@ -3656,22 +3973,159 @@
       <w:pPr>
         <w:pStyle w:val="Caption"/>
       </w:pPr>
-      <w:r>
-        <w:t xml:space="preserve">Figuur </w:t>
-      </w:r>
-      <w:fldSimple w:instr=" SEQ Figuur \* ARABIC ">
-        <w:r>
-          <w:rPr>
-            <w:noProof/>
-          </w:rPr>
-          <w:t>4</w:t>
-        </w:r>
-      </w:fldSimple>
+      <w:proofErr w:type="spellStart"/>
+      <w:r>
+        <w:t>Figuur</w:t>
+      </w:r>
+      <w:proofErr w:type="spellEnd"/>
+      <w:r>
+        <w:t xml:space="preserve"> </w:t>
+      </w:r>
+      <w:r>
+        <w:fldChar w:fldCharType="begin"/>
+      </w:r>
+      <w:r>
+        <w:instrText xml:space="preserve"> SEQ Figuur \* ARABIC </w:instrText>
+      </w:r>
+      <w:r>
+        <w:fldChar w:fldCharType="separate"/>
+      </w:r>
+      <w:r>
+        <w:rPr>
+          <w:noProof/>
+        </w:rPr>
+        <w:t>4</w:t>
+      </w:r>
+      <w:r>
+        <w:rPr>
+          <w:noProof/>
+        </w:rPr>
+        <w:fldChar w:fldCharType="end"/>
+      </w:r>
       <w:r>
         <w:t>.1.1: package diagram</w:t>
       </w:r>
     </w:p>
     <w:p>
+      <w:r>
+        <w:t xml:space="preserve">We </w:t>
+      </w:r>
+      <w:proofErr w:type="spellStart"/>
+      <w:r>
+        <w:t>hebben</w:t>
+      </w:r>
+      <w:proofErr w:type="spellEnd"/>
+      <w:r>
+        <w:t xml:space="preserve"> </w:t>
+      </w:r>
+      <w:proofErr w:type="spellStart"/>
+      <w:r>
+        <w:t>voor</w:t>
+      </w:r>
+      <w:proofErr w:type="spellEnd"/>
+      <w:r>
+        <w:t xml:space="preserve"> </w:t>
+      </w:r>
+      <w:proofErr w:type="spellStart"/>
+      <w:r>
+        <w:t>deze</w:t>
+      </w:r>
+      <w:proofErr w:type="spellEnd"/>
+      <w:r>
+        <w:t xml:space="preserve"> </w:t>
+      </w:r>
+      <w:proofErr w:type="spellStart"/>
+      <w:r>
+        <w:t>structuur</w:t>
+      </w:r>
+      <w:proofErr w:type="spellEnd"/>
+      <w:r>
+        <w:t xml:space="preserve"> </w:t>
+      </w:r>
+      <w:proofErr w:type="spellStart"/>
+      <w:r>
+        <w:t>gekozen</w:t>
+      </w:r>
+      <w:proofErr w:type="spellEnd"/>
+      <w:r>
+        <w:t xml:space="preserve"> </w:t>
+      </w:r>
+      <w:proofErr w:type="spellStart"/>
+      <w:r>
+        <w:t>omdat</w:t>
+      </w:r>
+      <w:proofErr w:type="spellEnd"/>
+      <w:r>
+        <w:t xml:space="preserve"> het op </w:t>
+      </w:r>
+      <w:proofErr w:type="spellStart"/>
+      <w:r>
+        <w:t>deze</w:t>
+      </w:r>
+      <w:proofErr w:type="spellEnd"/>
+      <w:r>
+        <w:t xml:space="preserve"> </w:t>
+      </w:r>
+      <w:proofErr w:type="spellStart"/>
+      <w:r>
+        <w:t>manier</w:t>
+      </w:r>
+      <w:proofErr w:type="spellEnd"/>
+      <w:r>
+        <w:t xml:space="preserve"> </w:t>
+      </w:r>
+      <w:proofErr w:type="spellStart"/>
+      <w:r>
+        <w:t>overzichtelijk</w:t>
+      </w:r>
+      <w:proofErr w:type="spellEnd"/>
+      <w:r>
+        <w:t xml:space="preserve"> is </w:t>
+      </w:r>
+      <w:proofErr w:type="spellStart"/>
+      <w:r>
+        <w:t>welke</w:t>
+      </w:r>
+      <w:proofErr w:type="spellEnd"/>
+      <w:r>
+        <w:t xml:space="preserve"> services van </w:t>
+      </w:r>
+      <w:proofErr w:type="spellStart"/>
+      <w:r>
+        <w:t>welke</w:t>
+      </w:r>
+      <w:proofErr w:type="spellEnd"/>
+      <w:r>
+        <w:t xml:space="preserve"> </w:t>
+      </w:r>
+      <w:proofErr w:type="spellStart"/>
+      <w:proofErr w:type="gramStart"/>
+      <w:r>
+        <w:t>api</w:t>
+      </w:r>
+      <w:proofErr w:type="spellEnd"/>
+      <w:proofErr w:type="gramEnd"/>
+      <w:r>
+        <w:t xml:space="preserve"> </w:t>
+      </w:r>
+      <w:proofErr w:type="spellStart"/>
+      <w:r>
+        <w:t>gebruik</w:t>
+      </w:r>
+      <w:proofErr w:type="spellEnd"/>
+      <w:r>
+        <w:t xml:space="preserve"> </w:t>
+      </w:r>
+      <w:proofErr w:type="spellStart"/>
+      <w:r>
+        <w:t>maken</w:t>
+      </w:r>
+      <w:proofErr w:type="spellEnd"/>
+      <w:r>
+        <w:t>.</w:t>
+      </w:r>
+    </w:p>
+    <w:p>
       <w:pPr>
         <w:pStyle w:val="Heading2"/>
       </w:pPr>
@@ -3700,6 +4154,48 @@
           <w:lang w:val="nl-NL"/>
         </w:rPr>
       </w:pPr>
+    </w:p>
+    <w:p>
+      <w:pPr>
+        <w:pStyle w:val="Heading2"/>
+        <w:rPr>
+          <w:lang w:val="nl-NL"/>
+        </w:rPr>
+      </w:pPr>
+      <w:r>
+        <w:rPr>
+          <w:lang w:val="nl-NL"/>
+        </w:rPr>
+        <w:lastRenderedPageBreak/>
+        <w:t>4.3 XSD’s</w:t>
+      </w:r>
+      <w:r>
+        <w:rPr>
+          <w:lang w:val="nl-NL"/>
+        </w:rPr>
+        <w:br/>
+      </w:r>
+    </w:p>
+    <w:p>
+      <w:pPr>
+        <w:rPr>
+          <w:lang w:val="nl-NL"/>
+        </w:rPr>
+      </w:pPr>
+      <w:r>
+        <w:rPr>
+          <w:lang w:val="nl-NL"/>
+        </w:rPr>
+        <w:t>Hieronder zijn onze XSD’s weergegeven.</w:t>
+      </w:r>
+    </w:p>
+    <w:p>
+      <w:pPr>
+        <w:rPr>
+          <w:b/>
+          <w:lang w:val="nl-NL"/>
+        </w:rPr>
+      </w:pPr>
       <w:r>
         <w:rPr>
           <w:lang w:val="nl-NL"/>
@@ -3708,10 +4204,167 @@
       </w:r>
       <w:r>
         <w:rPr>
-          <w:lang w:val="nl-NL"/>
-        </w:rPr>
-        <w:br w:type="page"/>
-      </w:r>
+          <w:b/>
+          <w:lang w:val="nl-NL"/>
+        </w:rPr>
+        <w:t>Messages.xsd:</w:t>
+      </w:r>
+    </w:p>
+    <w:p>
+      <w:pPr>
+        <w:keepNext/>
+        <w:ind w:left="708" w:hanging="708"/>
+      </w:pPr>
+      <w:r>
+        <w:rPr>
+          <w:lang w:val="nl-NL"/>
+        </w:rPr>
+        <w:drawing>
+          <wp:inline distT="0" distB="0" distL="0" distR="0" wp14:anchorId="0E1378C0" wp14:editId="1C0C24DC">
+            <wp:extent cx="5364303" cy="2781300"/>
+            <wp:effectExtent l="0" t="0" r="0" b="0"/>
+            <wp:docPr id="14" name="Picture 14"/>
+            <wp:cNvGraphicFramePr>
+              <a:graphicFrameLocks xmlns:a="http://schemas.openxmlformats.org/drawingml/2006/main" noChangeAspect="1"/>
+            </wp:cNvGraphicFramePr>
+            <a:graphic xmlns:a="http://schemas.openxmlformats.org/drawingml/2006/main">
+              <a:graphicData uri="http://schemas.openxmlformats.org/drawingml/2006/picture">
+                <pic:pic xmlns:pic="http://schemas.openxmlformats.org/drawingml/2006/picture">
+                  <pic:nvPicPr>
+                    <pic:cNvPr id="0" name=""/>
+                    <pic:cNvPicPr/>
+                  </pic:nvPicPr>
+                  <pic:blipFill>
+                    <a:blip r:embed="rId22"/>
+                    <a:stretch>
+                      <a:fillRect/>
+                    </a:stretch>
+                  </pic:blipFill>
+                  <pic:spPr>
+                    <a:xfrm>
+                      <a:off x="0" y="0"/>
+                      <a:ext cx="5363645" cy="2780959"/>
+                    </a:xfrm>
+                    <a:prstGeom prst="rect">
+                      <a:avLst/>
+                    </a:prstGeom>
+                  </pic:spPr>
+                </pic:pic>
+              </a:graphicData>
+            </a:graphic>
+          </wp:inline>
+        </w:drawing>
+      </w:r>
+    </w:p>
+    <w:p>
+      <w:pPr>
+        <w:pStyle w:val="Caption"/>
+        <w:rPr>
+          <w:b w:val="0"/>
+          <w:lang w:val="nl-NL"/>
+        </w:rPr>
+      </w:pPr>
+      <w:proofErr w:type="spellStart"/>
+      <w:r>
+        <w:t>Figuur</w:t>
+      </w:r>
+      <w:proofErr w:type="spellEnd"/>
+      <w:r>
+        <w:t xml:space="preserve"> 4.3.1: Messages </w:t>
+      </w:r>
+      <w:proofErr w:type="spellStart"/>
+      <w:r>
+        <w:t>xsd</w:t>
+      </w:r>
+      <w:proofErr w:type="spellEnd"/>
+    </w:p>
+    <w:p>
+      <w:pPr>
+        <w:keepNext/>
+      </w:pPr>
+      <w:bookmarkStart w:id="18" w:name="_Toc387851734"/>
+      <w:r>
+        <w:rPr>
+          <w:b/>
+          <w:lang w:val="nl-NL"/>
+        </w:rPr>
+        <w:t>Types.xsd:</w:t>
+      </w:r>
+      <w:r>
+        <w:rPr>
+          <w:b/>
+          <w:lang w:val="nl-NL"/>
+        </w:rPr>
+        <w:br/>
+      </w:r>
+      <w:r>
+        <w:rPr>
+          <w:b/>
+          <w:lang w:val="nl-NL"/>
+        </w:rPr>
+        <w:br/>
+      </w:r>
+      <w:r>
+        <w:rPr>
+          <w:lang w:val="nl-NL"/>
+        </w:rPr>
+        <w:drawing>
+          <wp:inline distT="0" distB="0" distL="0" distR="0" wp14:anchorId="26A5228C" wp14:editId="282B2B41">
+            <wp:extent cx="3152775" cy="3673612"/>
+            <wp:effectExtent l="0" t="0" r="0" b="0"/>
+            <wp:docPr id="15" name="Picture 15"/>
+            <wp:cNvGraphicFramePr>
+              <a:graphicFrameLocks xmlns:a="http://schemas.openxmlformats.org/drawingml/2006/main" noChangeAspect="1"/>
+            </wp:cNvGraphicFramePr>
+            <a:graphic xmlns:a="http://schemas.openxmlformats.org/drawingml/2006/main">
+              <a:graphicData uri="http://schemas.openxmlformats.org/drawingml/2006/picture">
+                <pic:pic xmlns:pic="http://schemas.openxmlformats.org/drawingml/2006/picture">
+                  <pic:nvPicPr>
+                    <pic:cNvPr id="0" name=""/>
+                    <pic:cNvPicPr/>
+                  </pic:nvPicPr>
+                  <pic:blipFill>
+                    <a:blip r:embed="rId23"/>
+                    <a:stretch>
+                      <a:fillRect/>
+                    </a:stretch>
+                  </pic:blipFill>
+                  <pic:spPr>
+                    <a:xfrm>
+                      <a:off x="0" y="0"/>
+                      <a:ext cx="3158449" cy="3680224"/>
+                    </a:xfrm>
+                    <a:prstGeom prst="rect">
+                      <a:avLst/>
+                    </a:prstGeom>
+                  </pic:spPr>
+                </pic:pic>
+              </a:graphicData>
+            </a:graphic>
+          </wp:inline>
+        </w:drawing>
+      </w:r>
+    </w:p>
+    <w:p>
+      <w:pPr>
+        <w:pStyle w:val="Caption"/>
+        <w:rPr>
+          <w:lang w:val="nl-NL"/>
+        </w:rPr>
+      </w:pPr>
+      <w:proofErr w:type="spellStart"/>
+      <w:r>
+        <w:t>Figuur</w:t>
+      </w:r>
+      <w:proofErr w:type="spellEnd"/>
+      <w:r>
+        <w:t xml:space="preserve"> 4.3.2: Types </w:t>
+      </w:r>
+      <w:proofErr w:type="spellStart"/>
+      <w:r>
+        <w:t>xsd</w:t>
+      </w:r>
+      <w:proofErr w:type="spellEnd"/>
     </w:p>
     <w:p>
       <w:pPr>
@@ -3720,7 +4373,6 @@
           <w:lang w:val="nl-NL"/>
         </w:rPr>
       </w:pPr>
-      <w:bookmarkStart w:id="18" w:name="_Toc387851734"/>
       <w:r>
         <w:rPr>
           <w:lang w:val="nl-NL"/>
@@ -3751,7 +4403,6 @@
       <w:r>
         <w:rPr>
           <w:noProof/>
-          <w:lang w:val="nl-NL" w:eastAsia="nl-NL"/>
         </w:rPr>
         <w:drawing>
           <wp:inline distT="0" distB="0" distL="0" distR="0">
@@ -3769,7 +4420,7 @@
                     <pic:cNvPicPr/>
                   </pic:nvPicPr>
                   <pic:blipFill>
-                    <a:blip r:embed="rId21" cstate="print"/>
+                    <a:blip r:embed="rId24" cstate="print"/>
                     <a:stretch>
                       <a:fillRect/>
                     </a:stretch>
@@ -3794,17 +4445,19 @@
       <w:pPr>
         <w:pStyle w:val="Caption"/>
       </w:pPr>
-      <w:r>
-        <w:t>Figuur 5.1: deployment diagram</w:t>
-      </w:r>
-    </w:p>
-    <w:p>
-      <w:bookmarkStart w:id="19" w:name="_GoBack"/>
-      <w:bookmarkEnd w:id="19"/>
-    </w:p>
+      <w:proofErr w:type="spellStart"/>
+      <w:r>
+        <w:t>Figuur</w:t>
+      </w:r>
+      <w:proofErr w:type="spellEnd"/>
+      <w:r>
+        <w:t xml:space="preserve"> 5.1: deployment diagram</w:t>
+      </w:r>
+    </w:p>
+    <w:p/>
     <w:sectPr>
-      <w:headerReference w:type="default" r:id="rId22"/>
-      <w:footerReference w:type="default" r:id="rId23"/>
+      <w:headerReference w:type="default" r:id="rId25"/>
+      <w:footerReference w:type="default" r:id="rId26"/>
       <w:pgSz w:w="11906" w:h="16838"/>
       <w:pgMar w:top="1417" w:right="1417" w:bottom="1417" w:left="1417" w:header="708" w:footer="708" w:gutter="0"/>
       <w:cols w:space="708"/>
@@ -3816,7 +4469,7 @@
 </file>
 
 <file path=word/endnotes.xml><?xml version="1.0" encoding="utf-8"?>
-<w:endnotes xmlns:ve="http://schemas.openxmlformats.org/markup-compatibility/2006" xmlns:o="urn:schemas-microsoft-com:office:office" xmlns:r="http://schemas.openxmlformats.org/officeDocument/2006/relationships" xmlns:m="http://schemas.openxmlformats.org/officeDocument/2006/math" xmlns:v="urn:schemas-microsoft-com:vml" xmlns:wp="http://schemas.openxmlformats.org/drawingml/2006/wordprocessingDrawing" xmlns:w10="urn:schemas-microsoft-com:office:word" xmlns:w="http://schemas.openxmlformats.org/wordprocessingml/2006/main" xmlns:wne="http://schemas.microsoft.com/office/word/2006/wordml">
+<w:endnotes xmlns:wpc="http://schemas.microsoft.com/office/word/2010/wordprocessingCanvas" xmlns:mc="http://schemas.openxmlformats.org/markup-compatibility/2006" xmlns:o="urn:schemas-microsoft-com:office:office" xmlns:r="http://schemas.openxmlformats.org/officeDocument/2006/relationships" xmlns:m="http://schemas.openxmlformats.org/officeDocument/2006/math" xmlns:v="urn:schemas-microsoft-com:vml" xmlns:wp14="http://schemas.microsoft.com/office/word/2010/wordprocessingDrawing" xmlns:wp="http://schemas.openxmlformats.org/drawingml/2006/wordprocessingDrawing" xmlns:w10="urn:schemas-microsoft-com:office:word" xmlns:w="http://schemas.openxmlformats.org/wordprocessingml/2006/main" xmlns:w14="http://schemas.microsoft.com/office/word/2010/wordml" xmlns:wpg="http://schemas.microsoft.com/office/word/2010/wordprocessingGroup" xmlns:wpi="http://schemas.microsoft.com/office/word/2010/wordprocessingInk" xmlns:wne="http://schemas.microsoft.com/office/word/2006/wordml" xmlns:wps="http://schemas.microsoft.com/office/word/2010/wordprocessingShape" mc:Ignorable="w14 wp14">
   <w:endnote w:type="separator" w:id="-1">
     <w:p>
       <w:pPr>
@@ -3841,7 +4494,7 @@
 </file>
 
 <file path=word/footer1.xml><?xml version="1.0" encoding="utf-8"?>
-<w:ftr xmlns:ve="http://schemas.openxmlformats.org/markup-compatibility/2006" xmlns:o="urn:schemas-microsoft-com:office:office" xmlns:r="http://schemas.openxmlformats.org/officeDocument/2006/relationships" xmlns:m="http://schemas.openxmlformats.org/officeDocument/2006/math" xmlns:v="urn:schemas-microsoft-com:vml" xmlns:wp="http://schemas.openxmlformats.org/drawingml/2006/wordprocessingDrawing" xmlns:w10="urn:schemas-microsoft-com:office:word" xmlns:w="http://schemas.openxmlformats.org/wordprocessingml/2006/main" xmlns:wne="http://schemas.microsoft.com/office/word/2006/wordml">
+<w:ftr xmlns:wpc="http://schemas.microsoft.com/office/word/2010/wordprocessingCanvas" xmlns:mc="http://schemas.openxmlformats.org/markup-compatibility/2006" xmlns:o="urn:schemas-microsoft-com:office:office" xmlns:r="http://schemas.openxmlformats.org/officeDocument/2006/relationships" xmlns:m="http://schemas.openxmlformats.org/officeDocument/2006/math" xmlns:v="urn:schemas-microsoft-com:vml" xmlns:wp14="http://schemas.microsoft.com/office/word/2010/wordprocessingDrawing" xmlns:wp="http://schemas.openxmlformats.org/drawingml/2006/wordprocessingDrawing" xmlns:w10="urn:schemas-microsoft-com:office:word" xmlns:w="http://schemas.openxmlformats.org/wordprocessingml/2006/main" xmlns:w14="http://schemas.microsoft.com/office/word/2010/wordml" xmlns:wpg="http://schemas.microsoft.com/office/word/2010/wordprocessingGroup" xmlns:wpi="http://schemas.microsoft.com/office/word/2010/wordprocessingInk" xmlns:wne="http://schemas.microsoft.com/office/word/2006/wordml" xmlns:wps="http://schemas.microsoft.com/office/word/2010/wordprocessingShape" mc:Ignorable="w14 wp14">
   <w:sdt>
     <w:sdtPr>
       <w:id w:val="29154"/>
@@ -3850,6 +4503,7 @@
         <w:docPartUnique/>
       </w:docPartObj>
     </w:sdtPr>
+    <w:sdtEndPr/>
     <w:sdtContent>
       <w:sdt>
         <w:sdtPr>
@@ -3859,14 +4513,20 @@
             <w:docPartUnique/>
           </w:docPartObj>
         </w:sdtPr>
+        <w:sdtEndPr/>
         <w:sdtContent>
           <w:p>
             <w:pPr>
               <w:pStyle w:val="Footer"/>
               <w:jc w:val="right"/>
             </w:pPr>
-            <w:r>
-              <w:t xml:space="preserve">Pagina </w:t>
+            <w:proofErr w:type="spellStart"/>
+            <w:r>
+              <w:t>Pagina</w:t>
+            </w:r>
+            <w:proofErr w:type="spellEnd"/>
+            <w:r>
+              <w:t xml:space="preserve"> </w:t>
             </w:r>
             <w:r>
               <w:rPr>
@@ -3895,7 +4555,7 @@
                 <w:b/>
                 <w:noProof/>
               </w:rPr>
-              <w:t>12</w:t>
+              <w:t>3</w:t>
             </w:r>
             <w:r>
               <w:rPr>
@@ -3935,7 +4595,7 @@
                 <w:b/>
                 <w:noProof/>
               </w:rPr>
-              <w:t>13</w:t>
+              <w:t>14</w:t>
             </w:r>
             <w:r>
               <w:rPr>
@@ -3959,7 +4619,7 @@
 </file>
 
 <file path=word/footnotes.xml><?xml version="1.0" encoding="utf-8"?>
-<w:footnotes xmlns:ve="http://schemas.openxmlformats.org/markup-compatibility/2006" xmlns:o="urn:schemas-microsoft-com:office:office" xmlns:r="http://schemas.openxmlformats.org/officeDocument/2006/relationships" xmlns:m="http://schemas.openxmlformats.org/officeDocument/2006/math" xmlns:v="urn:schemas-microsoft-com:vml" xmlns:wp="http://schemas.openxmlformats.org/drawingml/2006/wordprocessingDrawing" xmlns:w10="urn:schemas-microsoft-com:office:word" xmlns:w="http://schemas.openxmlformats.org/wordprocessingml/2006/main" xmlns:wne="http://schemas.microsoft.com/office/word/2006/wordml">
+<w:footnotes xmlns:wpc="http://schemas.microsoft.com/office/word/2010/wordprocessingCanvas" xmlns:mc="http://schemas.openxmlformats.org/markup-compatibility/2006" xmlns:o="urn:schemas-microsoft-com:office:office" xmlns:r="http://schemas.openxmlformats.org/officeDocument/2006/relationships" xmlns:m="http://schemas.openxmlformats.org/officeDocument/2006/math" xmlns:v="urn:schemas-microsoft-com:vml" xmlns:wp14="http://schemas.microsoft.com/office/word/2010/wordprocessingDrawing" xmlns:wp="http://schemas.openxmlformats.org/drawingml/2006/wordprocessingDrawing" xmlns:w10="urn:schemas-microsoft-com:office:word" xmlns:w="http://schemas.openxmlformats.org/wordprocessingml/2006/main" xmlns:w14="http://schemas.microsoft.com/office/word/2010/wordml" xmlns:wpg="http://schemas.microsoft.com/office/word/2010/wordprocessingGroup" xmlns:wpi="http://schemas.microsoft.com/office/word/2010/wordprocessingInk" xmlns:wne="http://schemas.microsoft.com/office/word/2006/wordml" xmlns:wps="http://schemas.microsoft.com/office/word/2010/wordprocessingShape" mc:Ignorable="w14 wp14">
   <w:footnote w:type="separator" w:id="-1">
     <w:p>
       <w:pPr>
@@ -3984,7 +4644,7 @@
 </file>
 
 <file path=word/header1.xml><?xml version="1.0" encoding="utf-8"?>
-<w:hdr xmlns:ve="http://schemas.openxmlformats.org/markup-compatibility/2006" xmlns:o="urn:schemas-microsoft-com:office:office" xmlns:r="http://schemas.openxmlformats.org/officeDocument/2006/relationships" xmlns:m="http://schemas.openxmlformats.org/officeDocument/2006/math" xmlns:v="urn:schemas-microsoft-com:vml" xmlns:wp="http://schemas.openxmlformats.org/drawingml/2006/wordprocessingDrawing" xmlns:w10="urn:schemas-microsoft-com:office:word" xmlns:w="http://schemas.openxmlformats.org/wordprocessingml/2006/main" xmlns:wne="http://schemas.microsoft.com/office/word/2006/wordml">
+<w:hdr xmlns:wpc="http://schemas.microsoft.com/office/word/2010/wordprocessingCanvas" xmlns:mc="http://schemas.openxmlformats.org/markup-compatibility/2006" xmlns:o="urn:schemas-microsoft-com:office:office" xmlns:r="http://schemas.openxmlformats.org/officeDocument/2006/relationships" xmlns:m="http://schemas.openxmlformats.org/officeDocument/2006/math" xmlns:v="urn:schemas-microsoft-com:vml" xmlns:wp14="http://schemas.microsoft.com/office/word/2010/wordprocessingDrawing" xmlns:wp="http://schemas.openxmlformats.org/drawingml/2006/wordprocessingDrawing" xmlns:w10="urn:schemas-microsoft-com:office:word" xmlns:w="http://schemas.openxmlformats.org/wordprocessingml/2006/main" xmlns:w14="http://schemas.microsoft.com/office/word/2010/wordml" xmlns:wpg="http://schemas.microsoft.com/office/word/2010/wordprocessingGroup" xmlns:wpi="http://schemas.microsoft.com/office/word/2010/wordprocessingInk" xmlns:wne="http://schemas.microsoft.com/office/word/2006/wordml" xmlns:wps="http://schemas.microsoft.com/office/word/2010/wordprocessingShape" mc:Ignorable="w14 wp14">
   <w:p>
     <w:pPr>
       <w:pStyle w:val="Header"/>
@@ -4002,6 +4662,7 @@
         <w:dataBinding w:prefixMappings="xmlns:ns0='http://schemas.openxmlformats.org/package/2006/metadata/core-properties' xmlns:ns1='http://purl.org/dc/elements/1.1/'" w:xpath="/ns0:coreProperties[1]/ns1:title[1]" w:storeItemID="{6C3C8BC8-F283-45AE-878A-BAB7291924A1}"/>
         <w:text/>
       </w:sdtPr>
+      <w:sdtEndPr/>
       <w:sdtContent>
         <w:r>
           <w:rPr>
@@ -4010,7 +4671,27 @@
             <w:sz w:val="24"/>
             <w:szCs w:val="24"/>
           </w:rPr>
-          <w:t>Music matching voor Dare2Date</w:t>
+          <w:t xml:space="preserve">Music matching </w:t>
+        </w:r>
+        <w:proofErr w:type="spellStart"/>
+        <w:r>
+          <w:rPr>
+            <w:rFonts w:asciiTheme="majorHAnsi" w:eastAsiaTheme="majorEastAsia" w:hAnsiTheme="majorHAnsi" w:cstheme="majorBidi"/>
+            <w:color w:val="4F81BD" w:themeColor="accent1"/>
+            <w:sz w:val="24"/>
+            <w:szCs w:val="24"/>
+          </w:rPr>
+          <w:t>voor</w:t>
+        </w:r>
+        <w:proofErr w:type="spellEnd"/>
+        <w:r>
+          <w:rPr>
+            <w:rFonts w:asciiTheme="majorHAnsi" w:eastAsiaTheme="majorEastAsia" w:hAnsiTheme="majorHAnsi" w:cstheme="majorBidi"/>
+            <w:color w:val="4F81BD" w:themeColor="accent1"/>
+            <w:sz w:val="24"/>
+            <w:szCs w:val="24"/>
+          </w:rPr>
+          <w:t xml:space="preserve"> Dare2Date</w:t>
         </w:r>
       </w:sdtContent>
     </w:sdt>
@@ -4034,13 +4715,14 @@
         <w:alias w:val="Datum"/>
         <w:id w:val="78404859"/>
         <w:dataBinding w:prefixMappings="xmlns:ns0='http://schemas.microsoft.com/office/2006/coverPageProps'" w:xpath="/ns0:CoverPageProperties[1]/ns0:PublishDate[1]" w:storeItemID="{55AF091B-3C7A-41E3-B477-F2FDAA23CFDA}"/>
-        <w:date w:fullDate="2014-05-14T00:00:00Z">
+        <w:date>
           <w:dateFormat w:val="d MMMM yyyy"/>
           <w:lid w:val="nl-NL"/>
           <w:storeMappedDataAs w:val="dateTime"/>
           <w:calendar w:val="gregorian"/>
         </w:date>
       </w:sdtPr>
+      <w:sdtEndPr/>
       <w:sdtContent>
         <w:r>
           <w:rPr>
@@ -4050,7 +4732,17 @@
             <w:szCs w:val="24"/>
             <w:lang w:val="nl-NL"/>
           </w:rPr>
-          <w:t>14 mei 2014</w:t>
+          <w:t>22</w:t>
+        </w:r>
+        <w:r>
+          <w:rPr>
+            <w:rFonts w:asciiTheme="majorHAnsi" w:eastAsiaTheme="majorEastAsia" w:hAnsiTheme="majorHAnsi" w:cstheme="majorBidi"/>
+            <w:color w:val="4F81BD" w:themeColor="accent1"/>
+            <w:sz w:val="24"/>
+            <w:szCs w:val="24"/>
+            <w:lang w:val="nl-NL"/>
+          </w:rPr>
+          <w:t xml:space="preserve"> mei 2014</w:t>
         </w:r>
       </w:sdtContent>
     </w:sdt>
@@ -4059,7 +4751,7 @@
 </file>
 
 <file path=word/numbering.xml><?xml version="1.0" encoding="utf-8"?>
-<w:numbering xmlns:ve="http://schemas.openxmlformats.org/markup-compatibility/2006" xmlns:o="urn:schemas-microsoft-com:office:office" xmlns:r="http://schemas.openxmlformats.org/officeDocument/2006/relationships" xmlns:m="http://schemas.openxmlformats.org/officeDocument/2006/math" xmlns:v="urn:schemas-microsoft-com:vml" xmlns:wp="http://schemas.openxmlformats.org/drawingml/2006/wordprocessingDrawing" xmlns:w10="urn:schemas-microsoft-com:office:word" xmlns:w="http://schemas.openxmlformats.org/wordprocessingml/2006/main" xmlns:wne="http://schemas.microsoft.com/office/word/2006/wordml">
+<w:numbering xmlns:wpc="http://schemas.microsoft.com/office/word/2010/wordprocessingCanvas" xmlns:mc="http://schemas.openxmlformats.org/markup-compatibility/2006" xmlns:o="urn:schemas-microsoft-com:office:office" xmlns:r="http://schemas.openxmlformats.org/officeDocument/2006/relationships" xmlns:m="http://schemas.openxmlformats.org/officeDocument/2006/math" xmlns:v="urn:schemas-microsoft-com:vml" xmlns:wp14="http://schemas.microsoft.com/office/word/2010/wordprocessingDrawing" xmlns:wp="http://schemas.openxmlformats.org/drawingml/2006/wordprocessingDrawing" xmlns:w10="urn:schemas-microsoft-com:office:word" xmlns:w="http://schemas.openxmlformats.org/wordprocessingml/2006/main" xmlns:w14="http://schemas.microsoft.com/office/word/2010/wordml" xmlns:wpg="http://schemas.microsoft.com/office/word/2010/wordprocessingGroup" xmlns:wpi="http://schemas.microsoft.com/office/word/2010/wordprocessingInk" xmlns:wne="http://schemas.microsoft.com/office/word/2006/wordml" xmlns:wps="http://schemas.microsoft.com/office/word/2010/wordprocessingShape" mc:Ignorable="w14 wp14">
   <w:abstractNum w:abstractNumId="0">
     <w:nsid w:val="04BF3337"/>
     <w:multiLevelType w:val="hybridMultilevel"/>
@@ -4449,7 +5141,7 @@
 </file>
 
 <file path=word/styles.xml><?xml version="1.0" encoding="utf-8"?>
-<w:styles xmlns:r="http://schemas.openxmlformats.org/officeDocument/2006/relationships" xmlns:w="http://schemas.openxmlformats.org/wordprocessingml/2006/main">
+<w:styles xmlns:mc="http://schemas.openxmlformats.org/markup-compatibility/2006" xmlns:r="http://schemas.openxmlformats.org/officeDocument/2006/relationships" xmlns:w="http://schemas.openxmlformats.org/wordprocessingml/2006/main" xmlns:w14="http://schemas.microsoft.com/office/word/2010/wordml" mc:Ignorable="w14">
   <w:docDefaults>
     <w:rPrDefault>
       <w:rPr>
@@ -4690,7 +5382,6 @@
     <w:uiPriority w:val="99"/>
     <w:semiHidden/>
     <w:unhideWhenUsed/>
-    <w:qFormat/>
     <w:tblPr>
       <w:tblInd w:w="0" w:type="dxa"/>
       <w:tblCellMar>
@@ -5531,6 +6222,7 @@
   <w:style w:type="character" w:default="1" w:styleId="DefaultParagraphFont">
     <w:name w:val="Default Paragraph Font"/>
     <w:uiPriority w:val="1"/>
+    <w:semiHidden/>
     <w:unhideWhenUsed/>
   </w:style>
   <w:style w:type="table" w:default="1" w:styleId="TableNormal">
@@ -6146,7 +6838,7 @@
 </file>
 
 <file path=word/glossary/document.xml><?xml version="1.0" encoding="utf-8"?>
-<w:glossaryDocument xmlns:ve="http://schemas.openxmlformats.org/markup-compatibility/2006" xmlns:o="urn:schemas-microsoft-com:office:office" xmlns:r="http://schemas.openxmlformats.org/officeDocument/2006/relationships" xmlns:m="http://schemas.openxmlformats.org/officeDocument/2006/math" xmlns:v="urn:schemas-microsoft-com:vml" xmlns:wp="http://schemas.openxmlformats.org/drawingml/2006/wordprocessingDrawing" xmlns:w10="urn:schemas-microsoft-com:office:word" xmlns:w="http://schemas.openxmlformats.org/wordprocessingml/2006/main" xmlns:wne="http://schemas.microsoft.com/office/word/2006/wordml">
+<w:glossaryDocument xmlns:wpc="http://schemas.microsoft.com/office/word/2010/wordprocessingCanvas" xmlns:mc="http://schemas.openxmlformats.org/markup-compatibility/2006" xmlns:o="urn:schemas-microsoft-com:office:office" xmlns:r="http://schemas.openxmlformats.org/officeDocument/2006/relationships" xmlns:m="http://schemas.openxmlformats.org/officeDocument/2006/math" xmlns:v="urn:schemas-microsoft-com:vml" xmlns:wp14="http://schemas.microsoft.com/office/word/2010/wordprocessingDrawing" xmlns:wp="http://schemas.openxmlformats.org/drawingml/2006/wordprocessingDrawing" xmlns:w10="urn:schemas-microsoft-com:office:word" xmlns:w="http://schemas.openxmlformats.org/wordprocessingml/2006/main" xmlns:w14="http://schemas.microsoft.com/office/word/2010/wordml" xmlns:wpg="http://schemas.microsoft.com/office/word/2010/wordprocessingGroup" xmlns:wpi="http://schemas.microsoft.com/office/word/2010/wordprocessingInk" xmlns:wne="http://schemas.microsoft.com/office/word/2006/wordml" xmlns:wps="http://schemas.microsoft.com/office/word/2010/wordprocessingShape" mc:Ignorable="w14 wp14">
   <w:docParts>
     <w:docPart>
       <w:docPartPr>
@@ -6209,41 +6901,12 @@
         </w:p>
       </w:docPartBody>
     </w:docPart>
-    <w:docPart>
-      <w:docPartPr>
-        <w:name w:val="8C8B8D18E4BC4F04BE751FB388A3EFE6"/>
-        <w:category>
-          <w:name w:val="Algemeen"/>
-          <w:gallery w:val="placeholder"/>
-        </w:category>
-        <w:types>
-          <w:type w:val="bbPlcHdr"/>
-        </w:types>
-        <w:behaviors>
-          <w:behavior w:val="content"/>
-        </w:behaviors>
-        <w:guid w:val="{45F92EDB-61B0-4A55-BB89-C3FDBD2EEA97}"/>
-      </w:docPartPr>
-      <w:docPartBody>
-        <w:p>
-          <w:pPr>
-            <w:pStyle w:val="8C8B8D18E4BC4F04BE751FB388A3EFE6"/>
-          </w:pPr>
-          <w:r>
-            <w:rPr>
-              <w:rFonts w:asciiTheme="majorHAnsi" w:eastAsiaTheme="majorEastAsia" w:hAnsiTheme="majorHAnsi" w:cstheme="majorBidi"/>
-            </w:rPr>
-            <w:t>[Geef de ondertitel van het document op]</w:t>
-          </w:r>
-        </w:p>
-      </w:docPartBody>
-    </w:docPart>
   </w:docParts>
 </w:glossaryDocument>
 </file>
 
 <file path=word/glossary/fontTable.xml><?xml version="1.0" encoding="utf-8"?>
-<w:fonts xmlns:r="http://schemas.openxmlformats.org/officeDocument/2006/relationships" xmlns:w="http://schemas.openxmlformats.org/wordprocessingml/2006/main">
+<w:fonts xmlns:mc="http://schemas.openxmlformats.org/markup-compatibility/2006" xmlns:r="http://schemas.openxmlformats.org/officeDocument/2006/relationships" xmlns:w="http://schemas.openxmlformats.org/wordprocessingml/2006/main" xmlns:w14="http://schemas.microsoft.com/office/word/2010/wordml" mc:Ignorable="w14">
   <w:font w:name="Wingdings">
     <w:panose1 w:val="00000000000000000000"/>
     <w:charset w:val="02"/>
@@ -6252,27 +6915,25 @@
     <w:sig w:usb0="00000000" w:usb1="10000000" w:usb2="00000000" w:usb3="00000000" w:csb0="80000000" w:csb1="00000000"/>
   </w:font>
   <w:font w:name="Times New Roman">
-    <w:altName w:val="Times"/>
     <w:panose1 w:val="02020603050405020304"/>
     <w:charset w:val="00"/>
     <w:family w:val="roman"/>
-    <w:notTrueType/>
     <w:pitch w:val="variable"/>
-    <w:sig w:usb0="00000003" w:usb1="00000000" w:usb2="00000000" w:usb3="00000000" w:csb0="00000001" w:csb1="00000000"/>
+    <w:sig w:usb0="20002A87" w:usb1="80000000" w:usb2="00000008" w:usb3="00000000" w:csb0="000001FF" w:csb1="00000000"/>
   </w:font>
   <w:font w:name="Calibri">
     <w:panose1 w:val="020F0502020204030204"/>
     <w:charset w:val="00"/>
     <w:family w:val="swiss"/>
     <w:pitch w:val="variable"/>
-    <w:sig w:usb0="A00002EF" w:usb1="4000207B" w:usb2="00000000" w:usb3="00000000" w:csb0="0000009F" w:csb1="00000000"/>
+    <w:sig w:usb0="E10002FF" w:usb1="4000ACFF" w:usb2="00000009" w:usb3="00000000" w:csb0="0000019F" w:csb1="00000000"/>
   </w:font>
   <w:font w:name="Cambria">
     <w:panose1 w:val="02040503050406030204"/>
     <w:charset w:val="00"/>
     <w:family w:val="roman"/>
     <w:pitch w:val="variable"/>
-    <w:sig w:usb0="A00002EF" w:usb1="4000004B" w:usb2="00000000" w:usb3="00000000" w:csb0="0000009F" w:csb1="00000000"/>
+    <w:sig w:usb0="E00002FF" w:usb1="400004FF" w:usb2="00000000" w:usb3="00000000" w:csb0="0000019F" w:csb1="00000000"/>
   </w:font>
   <w:font w:name="Tahoma">
     <w:panose1 w:val="020B0604030504040204"/>
@@ -6282,28 +6943,28 @@
     <w:sig w:usb0="800022EF" w:usb1="C000205A" w:usb2="00000008" w:usb3="00000000" w:csb0="00000057" w:csb1="00000000"/>
   </w:font>
   <w:font w:name="Arial">
-    <w:altName w:val="Helvetica"/>
     <w:panose1 w:val="020B0604020202020204"/>
     <w:charset w:val="00"/>
     <w:family w:val="swiss"/>
-    <w:notTrueType/>
     <w:pitch w:val="variable"/>
-    <w:sig w:usb0="00000003" w:usb1="00000000" w:usb2="00000000" w:usb3="00000000" w:csb0="00000001" w:csb1="00000000"/>
+    <w:sig w:usb0="20002A87" w:usb1="80000000" w:usb2="00000008" w:usb3="00000000" w:csb0="000001FF" w:csb1="00000000"/>
   </w:font>
 </w:fonts>
 </file>
 
 <file path=word/glossary/settings.xml><?xml version="1.0" encoding="utf-8"?>
-<w:settings xmlns:o="urn:schemas-microsoft-com:office:office" xmlns:r="http://schemas.openxmlformats.org/officeDocument/2006/relationships" xmlns:m="http://schemas.openxmlformats.org/officeDocument/2006/math" xmlns:v="urn:schemas-microsoft-com:vml" xmlns:w10="urn:schemas-microsoft-com:office:word" xmlns:w="http://schemas.openxmlformats.org/wordprocessingml/2006/main" xmlns:sl="http://schemas.openxmlformats.org/schemaLibrary/2006/main">
+<w:settings xmlns:mc="http://schemas.openxmlformats.org/markup-compatibility/2006" xmlns:o="urn:schemas-microsoft-com:office:office" xmlns:r="http://schemas.openxmlformats.org/officeDocument/2006/relationships" xmlns:m="http://schemas.openxmlformats.org/officeDocument/2006/math" xmlns:v="urn:schemas-microsoft-com:vml" xmlns:w10="urn:schemas-microsoft-com:office:word" xmlns:w="http://schemas.openxmlformats.org/wordprocessingml/2006/main" xmlns:w14="http://schemas.microsoft.com/office/word/2010/wordml" xmlns:sl="http://schemas.openxmlformats.org/schemaLibrary/2006/main" mc:Ignorable="w14">
   <w:view w:val="normal"/>
   <w:defaultTabStop w:val="708"/>
   <w:hyphenationZone w:val="425"/>
   <w:characterSpacingControl w:val="doNotCompress"/>
   <w:compat>
     <w:useFELayout/>
+    <w:compatSetting w:name="compatibilityMode" w:uri="http://schemas.microsoft.com/office/word" w:val="12"/>
   </w:compat>
   <w:rsids>
     <w:rsidRoot w:val="00E15C40"/>
+    <w:rsid w:val="00120EAE"/>
     <w:rsid w:val="002A241B"/>
     <w:rsid w:val="003202AB"/>
     <w:rsid w:val="003E1C44"/>
@@ -6316,7 +6977,7 @@
     <m:mathFont m:val="Cambria Math"/>
     <m:brkBin m:val="before"/>
     <m:brkBinSub m:val="--"/>
-    <m:smallFrac m:val="off"/>
+    <m:smallFrac m:val="0"/>
     <m:dispDef/>
     <m:lMargin m:val="0"/>
     <m:rMargin m:val="0"/>
@@ -6325,15 +6986,15 @@
     <m:intLim m:val="subSup"/>
     <m:naryLim m:val="undOvr"/>
   </m:mathPr>
-  <w:themeFontLang w:val="nl-NL"/>
+  <w:themeFontLang w:val="nl-NL" w:eastAsia="x-none" w:bidi="x-none"/>
   <w:clrSchemeMapping w:bg1="light1" w:t1="dark1" w:bg2="light2" w:t2="dark2" w:accent1="accent1" w:accent2="accent2" w:accent3="accent3" w:accent4="accent4" w:accent5="accent5" w:accent6="accent6" w:hyperlink="hyperlink" w:followedHyperlink="followedHyperlink"/>
   <w:decimalSymbol w:val=","/>
-  <w:listSeparator w:val=";"/>
+  <w:listSeparator w:val=","/>
 </w:settings>
 </file>
 
 <file path=word/glossary/styles.xml><?xml version="1.0" encoding="utf-8"?>
-<w:styles xmlns:r="http://schemas.openxmlformats.org/officeDocument/2006/relationships" xmlns:w="http://schemas.openxmlformats.org/wordprocessingml/2006/main">
+<w:styles xmlns:mc="http://schemas.openxmlformats.org/markup-compatibility/2006" xmlns:r="http://schemas.openxmlformats.org/officeDocument/2006/relationships" xmlns:w="http://schemas.openxmlformats.org/wordprocessingml/2006/main" xmlns:w14="http://schemas.microsoft.com/office/word/2010/wordml" mc:Ignorable="w14">
   <w:docDefaults>
     <w:rPrDefault>
       <w:rPr>
@@ -6504,7 +7165,6 @@
     <w:uiPriority w:val="99"/>
     <w:semiHidden/>
     <w:unhideWhenUsed/>
-    <w:qFormat/>
     <w:tblPr>
       <w:tblInd w:w="0" w:type="dxa"/>
       <w:tblCellMar>
@@ -6566,8 +7226,198 @@
 </w:styles>
 </file>
 
+<file path=word/glossary/stylesWithEffects.xml><?xml version="1.0" encoding="utf-8"?>
+<w:styles xmlns:wpc="http://schemas.microsoft.com/office/word/2010/wordprocessingCanvas" xmlns:mc="http://schemas.openxmlformats.org/markup-compatibility/2006" xmlns:o="urn:schemas-microsoft-com:office:office" xmlns:r="http://schemas.openxmlformats.org/officeDocument/2006/relationships" xmlns:m="http://schemas.openxmlformats.org/officeDocument/2006/math" xmlns:v="urn:schemas-microsoft-com:vml" xmlns:wp14="http://schemas.microsoft.com/office/word/2010/wordprocessingDrawing" xmlns:wp="http://schemas.openxmlformats.org/drawingml/2006/wordprocessingDrawing" xmlns:w10="urn:schemas-microsoft-com:office:word" xmlns:w="http://schemas.openxmlformats.org/wordprocessingml/2006/main" xmlns:w14="http://schemas.microsoft.com/office/word/2010/wordml" xmlns:wpg="http://schemas.microsoft.com/office/word/2010/wordprocessingGroup" xmlns:wpi="http://schemas.microsoft.com/office/word/2010/wordprocessingInk" xmlns:wne="http://schemas.microsoft.com/office/word/2006/wordml" xmlns:wps="http://schemas.microsoft.com/office/word/2010/wordprocessingShape" mc:Ignorable="w14 wp14">
+  <w:docDefaults>
+    <w:rPrDefault>
+      <w:rPr>
+        <w:rFonts w:asciiTheme="minorHAnsi" w:eastAsiaTheme="minorEastAsia" w:hAnsiTheme="minorHAnsi" w:cstheme="minorBidi"/>
+        <w:sz w:val="22"/>
+        <w:szCs w:val="22"/>
+        <w:lang w:val="en-US" w:eastAsia="en-US" w:bidi="ar-SA"/>
+      </w:rPr>
+    </w:rPrDefault>
+    <w:pPrDefault>
+      <w:pPr>
+        <w:spacing w:after="200" w:line="276" w:lineRule="auto"/>
+      </w:pPr>
+    </w:pPrDefault>
+  </w:docDefaults>
+  <w:latentStyles w:defLockedState="0" w:defUIPriority="99" w:defSemiHidden="1" w:defUnhideWhenUsed="1" w:defQFormat="0" w:count="267">
+    <w:lsdException w:name="Normal" w:semiHidden="0" w:uiPriority="0" w:unhideWhenUsed="0" w:qFormat="1"/>
+    <w:lsdException w:name="heading 1" w:semiHidden="0" w:uiPriority="9" w:unhideWhenUsed="0" w:qFormat="1"/>
+    <w:lsdException w:name="heading 2" w:uiPriority="9" w:qFormat="1"/>
+    <w:lsdException w:name="heading 3" w:uiPriority="9" w:qFormat="1"/>
+    <w:lsdException w:name="heading 4" w:uiPriority="9" w:qFormat="1"/>
+    <w:lsdException w:name="heading 5" w:uiPriority="9" w:qFormat="1"/>
+    <w:lsdException w:name="heading 6" w:uiPriority="9" w:qFormat="1"/>
+    <w:lsdException w:name="heading 7" w:uiPriority="9" w:qFormat="1"/>
+    <w:lsdException w:name="heading 8" w:uiPriority="9" w:qFormat="1"/>
+    <w:lsdException w:name="heading 9" w:uiPriority="9" w:qFormat="1"/>
+    <w:lsdException w:name="toc 1" w:uiPriority="39"/>
+    <w:lsdException w:name="toc 2" w:uiPriority="39"/>
+    <w:lsdException w:name="toc 3" w:uiPriority="39"/>
+    <w:lsdException w:name="toc 4" w:uiPriority="39"/>
+    <w:lsdException w:name="toc 5" w:uiPriority="39"/>
+    <w:lsdException w:name="toc 6" w:uiPriority="39"/>
+    <w:lsdException w:name="toc 7" w:uiPriority="39"/>
+    <w:lsdException w:name="toc 8" w:uiPriority="39"/>
+    <w:lsdException w:name="toc 9" w:uiPriority="39"/>
+    <w:lsdException w:name="caption" w:uiPriority="35" w:qFormat="1"/>
+    <w:lsdException w:name="Title" w:semiHidden="0" w:uiPriority="10" w:unhideWhenUsed="0" w:qFormat="1"/>
+    <w:lsdException w:name="Default Paragraph Font" w:uiPriority="1"/>
+    <w:lsdException w:name="Subtitle" w:semiHidden="0" w:uiPriority="11" w:unhideWhenUsed="0" w:qFormat="1"/>
+    <w:lsdException w:name="Strong" w:semiHidden="0" w:uiPriority="22" w:unhideWhenUsed="0" w:qFormat="1"/>
+    <w:lsdException w:name="Emphasis" w:semiHidden="0" w:uiPriority="20" w:unhideWhenUsed="0" w:qFormat="1"/>
+    <w:lsdException w:name="Table Grid" w:semiHidden="0" w:uiPriority="59" w:unhideWhenUsed="0"/>
+    <w:lsdException w:name="Placeholder Text" w:unhideWhenUsed="0"/>
+    <w:lsdException w:name="No Spacing" w:semiHidden="0" w:uiPriority="1" w:unhideWhenUsed="0" w:qFormat="1"/>
+    <w:lsdException w:name="Light Shading" w:semiHidden="0" w:uiPriority="60" w:unhideWhenUsed="0"/>
+    <w:lsdException w:name="Light List" w:semiHidden="0" w:uiPriority="61" w:unhideWhenUsed="0"/>
+    <w:lsdException w:name="Light Grid" w:semiHidden="0" w:uiPriority="62" w:unhideWhenUsed="0"/>
+    <w:lsdException w:name="Medium Shading 1" w:semiHidden="0" w:uiPriority="63" w:unhideWhenUsed="0"/>
+    <w:lsdException w:name="Medium Shading 2" w:semiHidden="0" w:uiPriority="64" w:unhideWhenUsed="0"/>
+    <w:lsdException w:name="Medium List 1" w:semiHidden="0" w:uiPriority="65" w:unhideWhenUsed="0"/>
+    <w:lsdException w:name="Medium List 2" w:semiHidden="0" w:uiPriority="66" w:unhideWhenUsed="0"/>
+    <w:lsdException w:name="Medium Grid 1" w:semiHidden="0" w:uiPriority="67" w:unhideWhenUsed="0"/>
+    <w:lsdException w:name="Medium Grid 2" w:semiHidden="0" w:uiPriority="68" w:unhideWhenUsed="0"/>
+    <w:lsdException w:name="Medium Grid 3" w:semiHidden="0" w:uiPriority="69" w:unhideWhenUsed="0"/>
+    <w:lsdException w:name="Dark List" w:semiHidden="0" w:uiPriority="70" w:unhideWhenUsed="0"/>
+    <w:lsdException w:name="Colorful Shading" w:semiHidden="0" w:uiPriority="71" w:unhideWhenUsed="0"/>
+    <w:lsdException w:name="Colorful List" w:semiHidden="0" w:uiPriority="72" w:unhideWhenUsed="0"/>
+    <w:lsdException w:name="Colorful Grid" w:semiHidden="0" w:uiPriority="73" w:unhideWhenUsed="0"/>
+    <w:lsdException w:name="Light Shading Accent 1" w:semiHidden="0" w:uiPriority="60" w:unhideWhenUsed="0"/>
+    <w:lsdException w:name="Light List Accent 1" w:semiHidden="0" w:uiPriority="61" w:unhideWhenUsed="0"/>
+    <w:lsdException w:name="Light Grid Accent 1" w:semiHidden="0" w:uiPriority="62" w:unhideWhenUsed="0"/>
+    <w:lsdException w:name="Medium Shading 1 Accent 1" w:semiHidden="0" w:uiPriority="63" w:unhideWhenUsed="0"/>
+    <w:lsdException w:name="Medium Shading 2 Accent 1" w:semiHidden="0" w:uiPriority="64" w:unhideWhenUsed="0"/>
+    <w:lsdException w:name="Medium List 1 Accent 1" w:semiHidden="0" w:uiPriority="65" w:unhideWhenUsed="0"/>
+    <w:lsdException w:name="Revision" w:unhideWhenUsed="0"/>
+    <w:lsdException w:name="List Paragraph" w:semiHidden="0" w:uiPriority="34" w:unhideWhenUsed="0" w:qFormat="1"/>
+    <w:lsdException w:name="Quote" w:semiHidden="0" w:uiPriority="29" w:unhideWhenUsed="0" w:qFormat="1"/>
+    <w:lsdException w:name="Intense Quote" w:semiHidden="0" w:uiPriority="30" w:unhideWhenUsed="0" w:qFormat="1"/>
+    <w:lsdException w:name="Medium List 2 Accent 1" w:semiHidden="0" w:uiPriority="66" w:unhideWhenUsed="0"/>
+    <w:lsdException w:name="Medium Grid 1 Accent 1" w:semiHidden="0" w:uiPriority="67" w:unhideWhenUsed="0"/>
+    <w:lsdException w:name="Medium Grid 2 Accent 1" w:semiHidden="0" w:uiPriority="68" w:unhideWhenUsed="0"/>
+    <w:lsdException w:name="Medium Grid 3 Accent 1" w:semiHidden="0" w:uiPriority="69" w:unhideWhenUsed="0"/>
+    <w:lsdException w:name="Dark List Accent 1" w:semiHidden="0" w:uiPriority="70" w:unhideWhenUsed="0"/>
+    <w:lsdException w:name="Colorful Shading Accent 1" w:semiHidden="0" w:uiPriority="71" w:unhideWhenUsed="0"/>
+    <w:lsdException w:name="Colorful List Accent 1" w:semiHidden="0" w:uiPriority="72" w:unhideWhenUsed="0"/>
+    <w:lsdException w:name="Colorful Grid Accent 1" w:semiHidden="0" w:uiPriority="73" w:unhideWhenUsed="0"/>
+    <w:lsdException w:name="Light Shading Accent 2" w:semiHidden="0" w:uiPriority="60" w:unhideWhenUsed="0"/>
+    <w:lsdException w:name="Light List Accent 2" w:semiHidden="0" w:uiPriority="61" w:unhideWhenUsed="0"/>
+    <w:lsdException w:name="Light Grid Accent 2" w:semiHidden="0" w:uiPriority="62" w:unhideWhenUsed="0"/>
+    <w:lsdException w:name="Medium Shading 1 Accent 2" w:semiHidden="0" w:uiPriority="63" w:unhideWhenUsed="0"/>
+    <w:lsdException w:name="Medium Shading 2 Accent 2" w:semiHidden="0" w:uiPriority="64" w:unhideWhenUsed="0"/>
+    <w:lsdException w:name="Medium List 1 Accent 2" w:semiHidden="0" w:uiPriority="65" w:unhideWhenUsed="0"/>
+    <w:lsdException w:name="Medium List 2 Accent 2" w:semiHidden="0" w:uiPriority="66" w:unhideWhenUsed="0"/>
+    <w:lsdException w:name="Medium Grid 1 Accent 2" w:semiHidden="0" w:uiPriority="67" w:unhideWhenUsed="0"/>
+    <w:lsdException w:name="Medium Grid 2 Accent 2" w:semiHidden="0" w:uiPriority="68" w:unhideWhenUsed="0"/>
+    <w:lsdException w:name="Medium Grid 3 Accent 2" w:semiHidden="0" w:uiPriority="69" w:unhideWhenUsed="0"/>
+    <w:lsdException w:name="Dark List Accent 2" w:semiHidden="0" w:uiPriority="70" w:unhideWhenUsed="0"/>
+    <w:lsdException w:name="Colorful Shading Accent 2" w:semiHidden="0" w:uiPriority="71" w:unhideWhenUsed="0"/>
+    <w:lsdException w:name="Colorful List Accent 2" w:semiHidden="0" w:uiPriority="72" w:unhideWhenUsed="0"/>
+    <w:lsdException w:name="Colorful Grid Accent 2" w:semiHidden="0" w:uiPriority="73" w:unhideWhenUsed="0"/>
+    <w:lsdException w:name="Light Shading Accent 3" w:semiHidden="0" w:uiPriority="60" w:unhideWhenUsed="0"/>
+    <w:lsdException w:name="Light List Accent 3" w:semiHidden="0" w:uiPriority="61" w:unhideWhenUsed="0"/>
+    <w:lsdException w:name="Light Grid Accent 3" w:semiHidden="0" w:uiPriority="62" w:unhideWhenUsed="0"/>
+    <w:lsdException w:name="Medium Shading 1 Accent 3" w:semiHidden="0" w:uiPriority="63" w:unhideWhenUsed="0"/>
+    <w:lsdException w:name="Medium Shading 2 Accent 3" w:semiHidden="0" w:uiPriority="64" w:unhideWhenUsed="0"/>
+    <w:lsdException w:name="Medium List 1 Accent 3" w:semiHidden="0" w:uiPriority="65" w:unhideWhenUsed="0"/>
+    <w:lsdException w:name="Medium List 2 Accent 3" w:semiHidden="0" w:uiPriority="66" w:unhideWhenUsed="0"/>
+    <w:lsdException w:name="Medium Grid 1 Accent 3" w:semiHidden="0" w:uiPriority="67" w:unhideWhenUsed="0"/>
+    <w:lsdException w:name="Medium Grid 2 Accent 3" w:semiHidden="0" w:uiPriority="68" w:unhideWhenUsed="0"/>
+    <w:lsdException w:name="Medium Grid 3 Accent 3" w:semiHidden="0" w:uiPriority="69" w:unhideWhenUsed="0"/>
+    <w:lsdException w:name="Dark List Accent 3" w:semiHidden="0" w:uiPriority="70" w:unhideWhenUsed="0"/>
+    <w:lsdException w:name="Colorful Shading Accent 3" w:semiHidden="0" w:uiPriority="71" w:unhideWhenUsed="0"/>
+    <w:lsdException w:name="Colorful List Accent 3" w:semiHidden="0" w:uiPriority="72" w:unhideWhenUsed="0"/>
+    <w:lsdException w:name="Colorful Grid Accent 3" w:semiHidden="0" w:uiPriority="73" w:unhideWhenUsed="0"/>
+    <w:lsdException w:name="Light Shading Accent 4" w:semiHidden="0" w:uiPriority="60" w:unhideWhenUsed="0"/>
+    <w:lsdException w:name="Light List Accent 4" w:semiHidden="0" w:uiPriority="61" w:unhideWhenUsed="0"/>
+    <w:lsdException w:name="Light Grid Accent 4" w:semiHidden="0" w:uiPriority="62" w:unhideWhenUsed="0"/>
+    <w:lsdException w:name="Medium Shading 1 Accent 4" w:semiHidden="0" w:uiPriority="63" w:unhideWhenUsed="0"/>
+    <w:lsdException w:name="Medium Shading 2 Accent 4" w:semiHidden="0" w:uiPriority="64" w:unhideWhenUsed="0"/>
+    <w:lsdException w:name="Medium List 1 Accent 4" w:semiHidden="0" w:uiPriority="65" w:unhideWhenUsed="0"/>
+    <w:lsdException w:name="Medium List 2 Accent 4" w:semiHidden="0" w:uiPriority="66" w:unhideWhenUsed="0"/>
+    <w:lsdException w:name="Medium Grid 1 Accent 4" w:semiHidden="0" w:uiPriority="67" w:unhideWhenUsed="0"/>
+    <w:lsdException w:name="Medium Grid 2 Accent 4" w:semiHidden="0" w:uiPriority="68" w:unhideWhenUsed="0"/>
+    <w:lsdException w:name="Medium Grid 3 Accent 4" w:semiHidden="0" w:uiPriority="69" w:unhideWhenUsed="0"/>
+    <w:lsdException w:name="Dark List Accent 4" w:semiHidden="0" w:uiPriority="70" w:unhideWhenUsed="0"/>
+    <w:lsdException w:name="Colorful Shading Accent 4" w:semiHidden="0" w:uiPriority="71" w:unhideWhenUsed="0"/>
+    <w:lsdException w:name="Colorful List Accent 4" w:semiHidden="0" w:uiPriority="72" w:unhideWhenUsed="0"/>
+    <w:lsdException w:name="Colorful Grid Accent 4" w:semiHidden="0" w:uiPriority="73" w:unhideWhenUsed="0"/>
+    <w:lsdException w:name="Light Shading Accent 5" w:semiHidden="0" w:uiPriority="60" w:unhideWhenUsed="0"/>
+    <w:lsdException w:name="Light List Accent 5" w:semiHidden="0" w:uiPriority="61" w:unhideWhenUsed="0"/>
+    <w:lsdException w:name="Light Grid Accent 5" w:semiHidden="0" w:uiPriority="62" w:unhideWhenUsed="0"/>
+    <w:lsdException w:name="Medium Shading 1 Accent 5" w:semiHidden="0" w:uiPriority="63" w:unhideWhenUsed="0"/>
+    <w:lsdException w:name="Medium Shading 2 Accent 5" w:semiHidden="0" w:uiPriority="64" w:unhideWhenUsed="0"/>
+    <w:lsdException w:name="Medium List 1 Accent 5" w:semiHidden="0" w:uiPriority="65" w:unhideWhenUsed="0"/>
+    <w:lsdException w:name="Medium List 2 Accent 5" w:semiHidden="0" w:uiPriority="66" w:unhideWhenUsed="0"/>
+    <w:lsdException w:name="Medium Grid 1 Accent 5" w:semiHidden="0" w:uiPriority="67" w:unhideWhenUsed="0"/>
+    <w:lsdException w:name="Medium Grid 2 Accent 5" w:semiHidden="0" w:uiPriority="68" w:unhideWhenUsed="0"/>
+    <w:lsdException w:name="Medium Grid 3 Accent 5" w:semiHidden="0" w:uiPriority="69" w:unhideWhenUsed="0"/>
+    <w:lsdException w:name="Dark List Accent 5" w:semiHidden="0" w:uiPriority="70" w:unhideWhenUsed="0"/>
+    <w:lsdException w:name="Colorful Shading Accent 5" w:semiHidden="0" w:uiPriority="71" w:unhideWhenUsed="0"/>
+    <w:lsdException w:name="Colorful List Accent 5" w:semiHidden="0" w:uiPriority="72" w:unhideWhenUsed="0"/>
+    <w:lsdException w:name="Colorful Grid Accent 5" w:semiHidden="0" w:uiPriority="73" w:unhideWhenUsed="0"/>
+    <w:lsdException w:name="Light Shading Accent 6" w:semiHidden="0" w:uiPriority="60" w:unhideWhenUsed="0"/>
+    <w:lsdException w:name="Light List Accent 6" w:semiHidden="0" w:uiPriority="61" w:unhideWhenUsed="0"/>
+    <w:lsdException w:name="Light Grid Accent 6" w:semiHidden="0" w:uiPriority="62" w:unhideWhenUsed="0"/>
+    <w:lsdException w:name="Medium Shading 1 Accent 6" w:semiHidden="0" w:uiPriority="63" w:unhideWhenUsed="0"/>
+    <w:lsdException w:name="Medium Shading 2 Accent 6" w:semiHidden="0" w:uiPriority="64" w:unhideWhenUsed="0"/>
+    <w:lsdException w:name="Medium List 1 Accent 6" w:semiHidden="0" w:uiPriority="65" w:unhideWhenUsed="0"/>
+    <w:lsdException w:name="Medium List 2 Accent 6" w:semiHidden="0" w:uiPriority="66" w:unhideWhenUsed="0"/>
+    <w:lsdException w:name="Medium Grid 1 Accent 6" w:semiHidden="0" w:uiPriority="67" w:unhideWhenUsed="0"/>
+    <w:lsdException w:name="Medium Grid 2 Accent 6" w:semiHidden="0" w:uiPriority="68" w:unhideWhenUsed="0"/>
+    <w:lsdException w:name="Medium Grid 3 Accent 6" w:semiHidden="0" w:uiPriority="69" w:unhideWhenUsed="0"/>
+    <w:lsdException w:name="Dark List Accent 6" w:semiHidden="0" w:uiPriority="70" w:unhideWhenUsed="0"/>
+    <w:lsdException w:name="Colorful Shading Accent 6" w:semiHidden="0" w:uiPriority="71" w:unhideWhenUsed="0"/>
+    <w:lsdException w:name="Colorful List Accent 6" w:semiHidden="0" w:uiPriority="72" w:unhideWhenUsed="0"/>
+    <w:lsdException w:name="Colorful Grid Accent 6" w:semiHidden="0" w:uiPriority="73" w:unhideWhenUsed="0"/>
+    <w:lsdException w:name="Subtle Emphasis" w:semiHidden="0" w:uiPriority="19" w:unhideWhenUsed="0" w:qFormat="1"/>
+    <w:lsdException w:name="Intense Emphasis" w:semiHidden="0" w:uiPriority="21" w:unhideWhenUsed="0" w:qFormat="1"/>
+    <w:lsdException w:name="Subtle Reference" w:semiHidden="0" w:uiPriority="31" w:unhideWhenUsed="0" w:qFormat="1"/>
+    <w:lsdException w:name="Intense Reference" w:semiHidden="0" w:uiPriority="32" w:unhideWhenUsed="0" w:qFormat="1"/>
+    <w:lsdException w:name="Book Title" w:semiHidden="0" w:uiPriority="33" w:unhideWhenUsed="0" w:qFormat="1"/>
+    <w:lsdException w:name="Bibliography" w:uiPriority="37"/>
+    <w:lsdException w:name="TOC Heading" w:uiPriority="39" w:qFormat="1"/>
+  </w:latentStyles>
+  <w:style w:type="paragraph" w:default="1" w:styleId="Normal">
+    <w:name w:val="Normal"/>
+    <w:qFormat/>
+  </w:style>
+  <w:style w:type="character" w:default="1" w:styleId="DefaultParagraphFont">
+    <w:name w:val="Default Paragraph Font"/>
+    <w:uiPriority w:val="1"/>
+    <w:semiHidden/>
+    <w:unhideWhenUsed/>
+  </w:style>
+  <w:style w:type="table" w:default="1" w:styleId="TableNormal">
+    <w:name w:val="Normal Table"/>
+    <w:uiPriority w:val="99"/>
+    <w:semiHidden/>
+    <w:unhideWhenUsed/>
+    <w:tblPr>
+      <w:tblInd w:w="0" w:type="dxa"/>
+      <w:tblCellMar>
+        <w:top w:w="0" w:type="dxa"/>
+        <w:left w:w="108" w:type="dxa"/>
+        <w:bottom w:w="0" w:type="dxa"/>
+        <w:right w:w="108" w:type="dxa"/>
+      </w:tblCellMar>
+    </w:tblPr>
+  </w:style>
+  <w:style w:type="numbering" w:default="1" w:styleId="NoList">
+    <w:name w:val="No List"/>
+    <w:uiPriority w:val="99"/>
+    <w:semiHidden/>
+    <w:unhideWhenUsed/>
+  </w:style>
+</w:styles>
+</file>
+
 <file path=word/glossary/webSettings.xml><?xml version="1.0" encoding="utf-8"?>
-<w:webSettings xmlns:r="http://schemas.openxmlformats.org/officeDocument/2006/relationships" xmlns:w="http://schemas.openxmlformats.org/wordprocessingml/2006/main">
+<w:webSettings xmlns:mc="http://schemas.openxmlformats.org/markup-compatibility/2006" xmlns:r="http://schemas.openxmlformats.org/officeDocument/2006/relationships" xmlns:w="http://schemas.openxmlformats.org/wordprocessingml/2006/main" xmlns:w14="http://schemas.microsoft.com/office/word/2010/wordml" mc:Ignorable="w14">
   <w:optimizeForBrowser/>
 </w:webSettings>
 </file>
@@ -6879,7 +7729,7 @@
 </file>
 
 <file path=customXml/itemProps2.xml><?xml version="1.0" encoding="utf-8"?>
-<ds:datastoreItem xmlns:ds="http://schemas.openxmlformats.org/officeDocument/2006/customXml" ds:itemID="{B0B7B747-EFF2-47A4-9150-FE31891DF2F2}">
+<ds:datastoreItem xmlns:ds="http://schemas.openxmlformats.org/officeDocument/2006/customXml" ds:itemID="{DCBB904E-A6DE-4872-8A78-453171BC359D}">
   <ds:schemaRefs>
     <ds:schemaRef ds:uri="http://schemas.openxmlformats.org/officeDocument/2006/bibliography"/>
   </ds:schemaRefs>

</xml_diff>